<commit_message>
Slightly corrected report for LR2
</commit_message>
<xml_diff>
--- a/reports/report_lr2_zalomov.docx
+++ b/reports/report_lr2_zalomov.docx
@@ -1,6 +1,6 @@
 
 <file path=word/document.xml><?xml version="1.0" encoding="utf-8"?>
-<w:document xmlns:wpc="http://schemas.microsoft.com/office/word/2010/wordprocessingCanvas" xmlns:cx="http://schemas.microsoft.com/office/drawing/2014/chartex" xmlns:cx1="http://schemas.microsoft.com/office/drawing/2015/9/8/chartex" xmlns:mc="http://schemas.openxmlformats.org/markup-compatibility/2006" xmlns:o="urn:schemas-microsoft-com:office:office" xmlns:r="http://schemas.openxmlformats.org/officeDocument/2006/relationships" xmlns:m="http://schemas.openxmlformats.org/officeDocument/2006/math" xmlns:v="urn:schemas-microsoft-com:vml" xmlns:wp14="http://schemas.microsoft.com/office/word/2010/wordprocessingDrawing" xmlns:wp="http://schemas.openxmlformats.org/drawingml/2006/wordprocessingDrawing" xmlns:w10="urn:schemas-microsoft-com:office:word" xmlns:w="http://schemas.openxmlformats.org/wordprocessingml/2006/main" xmlns:w14="http://schemas.microsoft.com/office/word/2010/wordml" xmlns:w15="http://schemas.microsoft.com/office/word/2012/wordml" xmlns:w16se="http://schemas.microsoft.com/office/word/2015/wordml/symex" xmlns:wpg="http://schemas.microsoft.com/office/word/2010/wordprocessingGroup" xmlns:wpi="http://schemas.microsoft.com/office/word/2010/wordprocessingInk" xmlns:wne="http://schemas.microsoft.com/office/word/2006/wordml" xmlns:wps="http://schemas.microsoft.com/office/word/2010/wordprocessingShape" mc:Ignorable="w14 w15 w16se wp14">
+<w:document xmlns:wpc="http://schemas.microsoft.com/office/word/2010/wordprocessingCanvas" xmlns:cx="http://schemas.microsoft.com/office/drawing/2014/chartex" xmlns:cx1="http://schemas.microsoft.com/office/drawing/2015/9/8/chartex" xmlns:cx2="http://schemas.microsoft.com/office/drawing/2015/10/21/chartex" xmlns:cx3="http://schemas.microsoft.com/office/drawing/2016/5/9/chartex" xmlns:cx4="http://schemas.microsoft.com/office/drawing/2016/5/10/chartex" xmlns:cx5="http://schemas.microsoft.com/office/drawing/2016/5/11/chartex" xmlns:cx6="http://schemas.microsoft.com/office/drawing/2016/5/12/chartex" xmlns:cx7="http://schemas.microsoft.com/office/drawing/2016/5/13/chartex" xmlns:cx8="http://schemas.microsoft.com/office/drawing/2016/5/14/chartex" xmlns:mc="http://schemas.openxmlformats.org/markup-compatibility/2006" xmlns:aink="http://schemas.microsoft.com/office/drawing/2016/ink" xmlns:am3d="http://schemas.microsoft.com/office/drawing/2017/model3d" xmlns:o="urn:schemas-microsoft-com:office:office" xmlns:r="http://schemas.openxmlformats.org/officeDocument/2006/relationships" xmlns:m="http://schemas.openxmlformats.org/officeDocument/2006/math" xmlns:v="urn:schemas-microsoft-com:vml" xmlns:wp14="http://schemas.microsoft.com/office/word/2010/wordprocessingDrawing" xmlns:wp="http://schemas.openxmlformats.org/drawingml/2006/wordprocessingDrawing" xmlns:w10="urn:schemas-microsoft-com:office:word" xmlns:w="http://schemas.openxmlformats.org/wordprocessingml/2006/main" xmlns:w14="http://schemas.microsoft.com/office/word/2010/wordml" xmlns:w15="http://schemas.microsoft.com/office/word/2012/wordml" xmlns:w16cid="http://schemas.microsoft.com/office/word/2016/wordml/cid" xmlns:w16se="http://schemas.microsoft.com/office/word/2015/wordml/symex" xmlns:wpg="http://schemas.microsoft.com/office/word/2010/wordprocessingGroup" xmlns:wpi="http://schemas.microsoft.com/office/word/2010/wordprocessingInk" xmlns:wne="http://schemas.microsoft.com/office/word/2006/wordml" xmlns:wps="http://schemas.microsoft.com/office/word/2010/wordprocessingShape" mc:Ignorable="w14 w15 w16se w16cid wp14">
   <w:body>
     <w:p>
       <w:pPr>
@@ -1329,13 +1329,14 @@
       <w:r>
         <w:rPr>
           <w:rFonts w:ascii="Times New Roman" w:hAnsi="Times New Roman" w:cs="Times New Roman"/>
+          <w:noProof/>
           <w:sz w:val="28"/>
           <w:szCs w:val="28"/>
         </w:rPr>
         <w:drawing>
-          <wp:inline distT="0" distB="0" distL="0" distR="0" wp14:anchorId="63D813B4" wp14:editId="4F104231">
-            <wp:extent cx="4599039" cy="3810000"/>
-            <wp:effectExtent l="0" t="0" r="0" b="0"/>
+          <wp:inline distT="0" distB="0" distL="0" distR="0" wp14:anchorId="63D813B4" wp14:editId="37FDC3A0">
+            <wp:extent cx="5576335" cy="4619625"/>
+            <wp:effectExtent l="0" t="0" r="5715" b="0"/>
             <wp:docPr id="1" name="Рисунок 1"/>
             <wp:cNvGraphicFramePr>
               <a:graphicFrameLocks xmlns:a="http://schemas.openxmlformats.org/drawingml/2006/main" noChangeAspect="1"/>
@@ -1356,7 +1357,7 @@
                   <pic:spPr>
                     <a:xfrm>
                       <a:off x="0" y="0"/>
-                      <a:ext cx="4621340" cy="3828475"/>
+                      <a:ext cx="5618703" cy="4654724"/>
                     </a:xfrm>
                     <a:prstGeom prst="rect">
                       <a:avLst/>
@@ -1368,8 +1369,6 @@
           </wp:inline>
         </w:drawing>
       </w:r>
-      <w:bookmarkStart w:id="0" w:name="_GoBack"/>
-      <w:bookmarkEnd w:id="0"/>
     </w:p>
     <w:p>
       <w:pPr>
@@ -1400,6 +1399,8 @@
     </w:p>
     <w:p>
       <w:pPr>
+        <w:suppressAutoHyphens w:val="0"/>
+        <w:spacing w:after="160" w:line="259" w:lineRule="auto"/>
         <w:rPr>
           <w:rFonts w:ascii="Times New Roman" w:hAnsi="Times New Roman" w:cs="Times New Roman"/>
           <w:b/>
@@ -1416,7 +1417,59 @@
           <w:sz w:val="28"/>
           <w:szCs w:val="28"/>
         </w:rPr>
-        <w:t>Дерево вывода для данной программы:</w:t>
+        <w:br w:type="page"/>
+      </w:r>
+    </w:p>
+    <w:p>
+      <w:pPr>
+        <w:rPr>
+          <w:rFonts w:ascii="Times New Roman" w:hAnsi="Times New Roman" w:cs="Times New Roman"/>
+          <w:b/>
+          <w:bCs/>
+          <w:sz w:val="28"/>
+          <w:szCs w:val="28"/>
+        </w:rPr>
+      </w:pPr>
+      <w:r>
+        <w:rPr>
+          <w:rFonts w:ascii="Times New Roman" w:hAnsi="Times New Roman" w:cs="Times New Roman"/>
+          <w:b/>
+          <w:bCs/>
+          <w:sz w:val="28"/>
+          <w:szCs w:val="28"/>
+        </w:rPr>
+        <w:lastRenderedPageBreak/>
+        <w:t>Дерево вывода для данной программы</w:t>
+      </w:r>
+      <w:r>
+        <w:rPr>
+          <w:rFonts w:ascii="Times New Roman" w:hAnsi="Times New Roman" w:cs="Times New Roman"/>
+          <w:b/>
+          <w:bCs/>
+          <w:sz w:val="28"/>
+          <w:szCs w:val="28"/>
+        </w:rPr>
+        <w:t xml:space="preserve"> </w:t>
+      </w:r>
+      <w:r>
+        <w:rPr>
+          <w:rFonts w:ascii="Times New Roman" w:hAnsi="Times New Roman" w:cs="Times New Roman"/>
+          <w:b/>
+          <w:bCs/>
+          <w:sz w:val="28"/>
+          <w:szCs w:val="28"/>
+        </w:rPr>
+        <w:t>(для случая, если требуется расставить 8 королев на доске 8×8)</w:t>
+      </w:r>
+      <w:r>
+        <w:rPr>
+          <w:rFonts w:ascii="Times New Roman" w:hAnsi="Times New Roman" w:cs="Times New Roman"/>
+          <w:b/>
+          <w:bCs/>
+          <w:sz w:val="28"/>
+          <w:szCs w:val="28"/>
+        </w:rPr>
+        <w:t>:</w:t>
       </w:r>
     </w:p>
     <w:p>
@@ -1444,30 +1497,54 @@
           <w:sz w:val="28"/>
           <w:szCs w:val="28"/>
         </w:rPr>
-        <w:pict w14:anchorId="6F3CFC88">
-          <v:shapetype id="_x0000_t75" coordsize="21600,21600" o:spt="75" o:preferrelative="t" path="m@4@5l@4@11@9@11@9@5xe" filled="f" stroked="f">
-            <v:stroke joinstyle="miter"/>
-            <v:formulas>
-              <v:f eqn="if lineDrawn pixelLineWidth 0"/>
-              <v:f eqn="sum @0 1 0"/>
-              <v:f eqn="sum 0 0 @1"/>
-              <v:f eqn="prod @2 1 2"/>
-              <v:f eqn="prod @3 21600 pixelWidth"/>
-              <v:f eqn="prod @3 21600 pixelHeight"/>
-              <v:f eqn="sum @0 0 1"/>
-              <v:f eqn="prod @6 1 2"/>
-              <v:f eqn="prod @7 21600 pixelWidth"/>
-              <v:f eqn="sum @8 21600 0"/>
-              <v:f eqn="prod @7 21600 pixelHeight"/>
-              <v:f eqn="sum @10 21600 0"/>
-            </v:formulas>
-            <v:path o:extrusionok="f" gradientshapeok="t" o:connecttype="rect"/>
-            <o:lock v:ext="edit" aspectratio="t"/>
-          </v:shapetype>
-          <v:shape id="_x0000_i1025" type="#_x0000_t75" style="width:419.25pt;height:286.5pt">
-            <v:imagedata r:id="rId6" o:title="output_tree_3"/>
-          </v:shape>
-        </w:pict>
+        <w:drawing>
+          <wp:inline distT="0" distB="0" distL="0" distR="0" wp14:anchorId="7745712B" wp14:editId="55FC596E">
+            <wp:extent cx="6313320" cy="5391150"/>
+            <wp:effectExtent l="0" t="0" r="0" b="0"/>
+            <wp:docPr id="3" name="Рисунок 3"/>
+            <wp:cNvGraphicFramePr>
+              <a:graphicFrameLocks xmlns:a="http://schemas.openxmlformats.org/drawingml/2006/main" noChangeAspect="1"/>
+            </wp:cNvGraphicFramePr>
+            <a:graphic xmlns:a="http://schemas.openxmlformats.org/drawingml/2006/main">
+              <a:graphicData uri="http://schemas.openxmlformats.org/drawingml/2006/picture">
+                <pic:pic xmlns:pic="http://schemas.openxmlformats.org/drawingml/2006/picture">
+                  <pic:nvPicPr>
+                    <pic:cNvPr id="0" name="Picture 3"/>
+                    <pic:cNvPicPr>
+                      <a:picLocks noChangeAspect="1" noChangeArrowheads="1"/>
+                    </pic:cNvPicPr>
+                  </pic:nvPicPr>
+                  <pic:blipFill>
+                    <a:blip r:embed="rId6">
+                      <a:extLst>
+                        <a:ext uri="{28A0092B-C50C-407E-A947-70E740481C1C}">
+                          <a14:useLocalDpi xmlns:a14="http://schemas.microsoft.com/office/drawing/2010/main" val="0"/>
+                        </a:ext>
+                      </a:extLst>
+                    </a:blip>
+                    <a:srcRect/>
+                    <a:stretch>
+                      <a:fillRect/>
+                    </a:stretch>
+                  </pic:blipFill>
+                  <pic:spPr bwMode="auto">
+                    <a:xfrm>
+                      <a:off x="0" y="0"/>
+                      <a:ext cx="6323282" cy="5399657"/>
+                    </a:xfrm>
+                    <a:prstGeom prst="rect">
+                      <a:avLst/>
+                    </a:prstGeom>
+                    <a:noFill/>
+                    <a:ln>
+                      <a:noFill/>
+                    </a:ln>
+                  </pic:spPr>
+                </pic:pic>
+              </a:graphicData>
+            </a:graphic>
+          </wp:inline>
+        </w:drawing>
       </w:r>
       <w:r>
         <w:rPr>
@@ -1497,7 +1574,6 @@
           <w:sz w:val="28"/>
           <w:szCs w:val="28"/>
         </w:rPr>
-        <w:lastRenderedPageBreak/>
         <w:t>Пример выполнения программы:</w:t>
       </w:r>
     </w:p>
@@ -1513,13 +1589,14 @@
       <w:r>
         <w:rPr>
           <w:rFonts w:ascii="Times New Roman" w:hAnsi="Times New Roman" w:cs="Times New Roman"/>
+          <w:noProof/>
           <w:sz w:val="28"/>
           <w:szCs w:val="28"/>
         </w:rPr>
         <w:drawing>
-          <wp:inline distT="0" distB="0" distL="0" distR="0" wp14:anchorId="397C1B05" wp14:editId="69255DDD">
-            <wp:extent cx="2543530" cy="1371791"/>
-            <wp:effectExtent l="0" t="0" r="9525" b="0"/>
+          <wp:inline distT="0" distB="0" distL="0" distR="0" wp14:anchorId="397C1B05" wp14:editId="15B64939">
+            <wp:extent cx="2772767" cy="1495425"/>
+            <wp:effectExtent l="0" t="0" r="8890" b="0"/>
             <wp:docPr id="2" name="Рисунок 2"/>
             <wp:cNvGraphicFramePr>
               <a:graphicFrameLocks xmlns:a="http://schemas.openxmlformats.org/drawingml/2006/main" noChangeAspect="1"/>
@@ -1540,7 +1617,7 @@
                   <pic:spPr>
                     <a:xfrm>
                       <a:off x="0" y="0"/>
-                      <a:ext cx="2543530" cy="1371791"/>
+                      <a:ext cx="2786558" cy="1502863"/>
                     </a:xfrm>
                     <a:prstGeom prst="rect">
                       <a:avLst/>
@@ -1616,6 +1693,7 @@
           <w:b w:val="0"/>
           <w:sz w:val="28"/>
         </w:rPr>
+        <w:lastRenderedPageBreak/>
         <w:t>length</w:t>
       </w:r>
       <w:proofErr w:type="spellEnd"/>
@@ -2605,7 +2683,6 @@
                 <w:szCs w:val="28"/>
                 <w:lang w:val="en-US"/>
               </w:rPr>
-              <w:lastRenderedPageBreak/>
               <w:t>numlist</w:t>
             </w:r>
             <w:proofErr w:type="spellEnd"/>
@@ -2924,13 +3001,44 @@
           <w:szCs w:val="28"/>
         </w:rPr>
       </w:pPr>
-      <w:r>
+    </w:p>
+    <w:p>
+      <w:pPr>
         <w:rPr>
           <w:rFonts w:ascii="Times New Roman" w:hAnsi="Times New Roman" w:cs="Times New Roman"/>
           <w:b/>
           <w:sz w:val="28"/>
           <w:szCs w:val="28"/>
         </w:rPr>
+      </w:pPr>
+    </w:p>
+    <w:p>
+      <w:pPr>
+        <w:rPr>
+          <w:rFonts w:ascii="Times New Roman" w:hAnsi="Times New Roman" w:cs="Times New Roman"/>
+          <w:b/>
+          <w:sz w:val="28"/>
+          <w:szCs w:val="28"/>
+        </w:rPr>
+      </w:pPr>
+    </w:p>
+    <w:p>
+      <w:pPr>
+        <w:rPr>
+          <w:rFonts w:ascii="Times New Roman" w:hAnsi="Times New Roman" w:cs="Times New Roman"/>
+          <w:b/>
+          <w:sz w:val="28"/>
+          <w:szCs w:val="28"/>
+        </w:rPr>
+      </w:pPr>
+      <w:r>
+        <w:rPr>
+          <w:rFonts w:ascii="Times New Roman" w:hAnsi="Times New Roman" w:cs="Times New Roman"/>
+          <w:b/>
+          <w:sz w:val="28"/>
+          <w:szCs w:val="28"/>
+        </w:rPr>
+        <w:lastRenderedPageBreak/>
         <w:t>Описание предикатов</w:t>
       </w:r>
     </w:p>
@@ -2954,13 +3062,35 @@
     </w:p>
     <w:p>
       <w:pPr>
-        <w:rPr>
-          <w:rFonts w:ascii="Times New Roman" w:hAnsi="Times New Roman" w:cs="Times New Roman"/>
-          <w:sz w:val="28"/>
-          <w:szCs w:val="28"/>
-          <w:lang w:val="en-US"/>
-        </w:rPr>
-      </w:pPr>
+        <w:pStyle w:val="a3"/>
+        <w:numPr>
+          <w:ilvl w:val="0"/>
+          <w:numId w:val="5"/>
+        </w:numPr>
+        <w:rPr>
+          <w:rFonts w:ascii="Times New Roman" w:hAnsi="Times New Roman" w:cs="Times New Roman"/>
+          <w:sz w:val="28"/>
+          <w:szCs w:val="28"/>
+        </w:rPr>
+      </w:pPr>
+      <w:r>
+        <w:rPr>
+          <w:rFonts w:ascii="Times New Roman" w:hAnsi="Times New Roman" w:cs="Times New Roman"/>
+          <w:b/>
+          <w:bCs/>
+          <w:sz w:val="28"/>
+          <w:szCs w:val="28"/>
+        </w:rPr>
+        <w:t>Правило</w:t>
+      </w:r>
+      <w:r>
+        <w:rPr>
+          <w:rFonts w:ascii="Times New Roman" w:hAnsi="Times New Roman" w:cs="Times New Roman"/>
+          <w:sz w:val="28"/>
+          <w:szCs w:val="28"/>
+        </w:rPr>
+        <w:t xml:space="preserve">: </w:t>
+      </w:r>
       <w:proofErr w:type="gramStart"/>
       <w:r>
         <w:rPr>
@@ -2981,6 +3111,15 @@
         </w:rPr>
         <w:t>N, Solution) :-</w:t>
       </w:r>
+      <w:r>
+        <w:rPr>
+          <w:rFonts w:ascii="Times New Roman" w:hAnsi="Times New Roman" w:cs="Times New Roman"/>
+          <w:sz w:val="28"/>
+          <w:szCs w:val="28"/>
+          <w:lang w:val="en-US"/>
+        </w:rPr>
+        <w:t xml:space="preserve"> </w:t>
+      </w:r>
     </w:p>
     <w:p>
       <w:pPr>
@@ -3000,6 +3139,33 @@
         </w:rPr>
         <w:t xml:space="preserve">    </w:t>
       </w:r>
+      <w:r>
+        <w:rPr>
+          <w:rFonts w:ascii="Times New Roman" w:hAnsi="Times New Roman" w:cs="Times New Roman"/>
+          <w:sz w:val="28"/>
+          <w:szCs w:val="28"/>
+          <w:lang w:val="en-US"/>
+        </w:rPr>
+        <w:tab/>
+      </w:r>
+      <w:r>
+        <w:rPr>
+          <w:rFonts w:ascii="Times New Roman" w:hAnsi="Times New Roman" w:cs="Times New Roman"/>
+          <w:sz w:val="28"/>
+          <w:szCs w:val="28"/>
+          <w:lang w:val="en-US"/>
+        </w:rPr>
+        <w:tab/>
+      </w:r>
+      <w:r>
+        <w:rPr>
+          <w:rFonts w:ascii="Times New Roman" w:hAnsi="Times New Roman" w:cs="Times New Roman"/>
+          <w:sz w:val="28"/>
+          <w:szCs w:val="28"/>
+          <w:lang w:val="en-US"/>
+        </w:rPr>
+        <w:tab/>
+      </w:r>
       <w:proofErr w:type="gramStart"/>
       <w:r>
         <w:rPr>
@@ -3038,6 +3204,33 @@
           <w:lang w:val="en-US"/>
         </w:rPr>
         <w:t xml:space="preserve">    </w:t>
+      </w:r>
+      <w:r>
+        <w:rPr>
+          <w:rFonts w:ascii="Times New Roman" w:hAnsi="Times New Roman" w:cs="Times New Roman"/>
+          <w:sz w:val="28"/>
+          <w:szCs w:val="28"/>
+          <w:lang w:val="en-US"/>
+        </w:rPr>
+        <w:tab/>
+      </w:r>
+      <w:r>
+        <w:rPr>
+          <w:rFonts w:ascii="Times New Roman" w:hAnsi="Times New Roman" w:cs="Times New Roman"/>
+          <w:sz w:val="28"/>
+          <w:szCs w:val="28"/>
+          <w:lang w:val="en-US"/>
+        </w:rPr>
+        <w:tab/>
+      </w:r>
+      <w:r>
+        <w:rPr>
+          <w:rFonts w:ascii="Times New Roman" w:hAnsi="Times New Roman" w:cs="Times New Roman"/>
+          <w:sz w:val="28"/>
+          <w:szCs w:val="28"/>
+          <w:lang w:val="en-US"/>
+        </w:rPr>
+        <w:tab/>
       </w:r>
       <w:proofErr w:type="spellStart"/>
       <w:proofErr w:type="gramStart"/>
@@ -3089,6 +3282,33 @@
         </w:rPr>
         <w:t xml:space="preserve">    </w:t>
       </w:r>
+      <w:r>
+        <w:rPr>
+          <w:rFonts w:ascii="Times New Roman" w:hAnsi="Times New Roman" w:cs="Times New Roman"/>
+          <w:sz w:val="28"/>
+          <w:szCs w:val="28"/>
+          <w:lang w:val="en-US"/>
+        </w:rPr>
+        <w:tab/>
+      </w:r>
+      <w:r>
+        <w:rPr>
+          <w:rFonts w:ascii="Times New Roman" w:hAnsi="Times New Roman" w:cs="Times New Roman"/>
+          <w:sz w:val="28"/>
+          <w:szCs w:val="28"/>
+          <w:lang w:val="en-US"/>
+        </w:rPr>
+        <w:tab/>
+      </w:r>
+      <w:r>
+        <w:rPr>
+          <w:rFonts w:ascii="Times New Roman" w:hAnsi="Times New Roman" w:cs="Times New Roman"/>
+          <w:sz w:val="28"/>
+          <w:szCs w:val="28"/>
+          <w:lang w:val="en-US"/>
+        </w:rPr>
+        <w:tab/>
+      </w:r>
       <w:proofErr w:type="gramStart"/>
       <w:r>
         <w:rPr>
@@ -3112,11 +3332,12 @@
     </w:p>
     <w:p>
       <w:pPr>
-        <w:rPr>
-          <w:rFonts w:ascii="Times New Roman" w:hAnsi="Times New Roman" w:cs="Times New Roman"/>
-          <w:sz w:val="28"/>
-          <w:szCs w:val="28"/>
-          <w:lang w:val="en-US"/>
+        <w:ind w:left="426"/>
+        <w:rPr>
+          <w:rFonts w:ascii="Times New Roman" w:hAnsi="Times New Roman" w:cs="Times New Roman"/>
+          <w:sz w:val="28"/>
+          <w:szCs w:val="28"/>
+          <w:lang w:val="be-BY"/>
         </w:rPr>
       </w:pPr>
       <w:r>
@@ -3128,6 +3349,33 @@
         </w:rPr>
         <w:t xml:space="preserve">    </w:t>
       </w:r>
+      <w:r>
+        <w:rPr>
+          <w:rFonts w:ascii="Times New Roman" w:hAnsi="Times New Roman" w:cs="Times New Roman"/>
+          <w:sz w:val="28"/>
+          <w:szCs w:val="28"/>
+          <w:lang w:val="en-US"/>
+        </w:rPr>
+        <w:tab/>
+      </w:r>
+      <w:r>
+        <w:rPr>
+          <w:rFonts w:ascii="Times New Roman" w:hAnsi="Times New Roman" w:cs="Times New Roman"/>
+          <w:sz w:val="28"/>
+          <w:szCs w:val="28"/>
+          <w:lang w:val="en-US"/>
+        </w:rPr>
+        <w:tab/>
+      </w:r>
+      <w:r>
+        <w:rPr>
+          <w:rFonts w:ascii="Times New Roman" w:hAnsi="Times New Roman" w:cs="Times New Roman"/>
+          <w:sz w:val="28"/>
+          <w:szCs w:val="28"/>
+          <w:lang w:val="en-US"/>
+        </w:rPr>
+        <w:tab/>
+      </w:r>
       <w:proofErr w:type="spellStart"/>
       <w:r>
         <w:rPr>
@@ -3168,774 +3416,96 @@
         </w:rPr>
         <w:t>Solution).</w:t>
       </w:r>
-    </w:p>
-    <w:p>
-      <w:pPr>
-        <w:rPr>
-          <w:rFonts w:ascii="Times New Roman" w:hAnsi="Times New Roman" w:cs="Times New Roman"/>
-          <w:sz w:val="28"/>
-          <w:szCs w:val="28"/>
-          <w:lang w:val="en-US"/>
-        </w:rPr>
-      </w:pPr>
-    </w:p>
-    <w:p>
-      <w:pPr>
-        <w:rPr>
-          <w:rFonts w:ascii="Times New Roman" w:hAnsi="Times New Roman" w:cs="Times New Roman"/>
-          <w:sz w:val="28"/>
-          <w:szCs w:val="28"/>
-          <w:lang w:val="en-US"/>
-        </w:rPr>
-      </w:pPr>
-      <w:r>
-        <w:rPr>
-          <w:rFonts w:ascii="Times New Roman" w:hAnsi="Times New Roman" w:cs="Times New Roman"/>
-          <w:sz w:val="28"/>
-          <w:szCs w:val="28"/>
-          <w:lang w:val="en-US"/>
-        </w:rPr>
-        <w:t>(\-/</w:t>
-      </w:r>
-      <w:proofErr w:type="gramStart"/>
-      <w:r>
-        <w:rPr>
-          <w:rFonts w:ascii="Times New Roman" w:hAnsi="Times New Roman" w:cs="Times New Roman"/>
-          <w:sz w:val="28"/>
-          <w:szCs w:val="28"/>
-          <w:lang w:val="en-US"/>
-        </w:rPr>
-        <w:t>x(</w:t>
-      </w:r>
-      <w:proofErr w:type="gramEnd"/>
-      <w:r>
-        <w:rPr>
-          <w:rFonts w:ascii="Times New Roman" w:hAnsi="Times New Roman" w:cs="Times New Roman"/>
-          <w:sz w:val="28"/>
-          <w:szCs w:val="28"/>
-          <w:lang w:val="en-US"/>
-        </w:rPr>
-        <w:t>\-/y(</w:t>
-      </w:r>
-      <w:r>
-        <w:rPr>
-          <w:rFonts w:ascii="Times New Roman" w:hAnsi="Times New Roman" w:cs="Times New Roman"/>
-          <w:sz w:val="28"/>
-          <w:szCs w:val="28"/>
-          <w:lang w:val="en-US"/>
-        </w:rPr>
-        <w:t>(</w:t>
-      </w:r>
-      <w:r>
-        <w:rPr>
-          <w:rFonts w:ascii="Times New Roman" w:hAnsi="Times New Roman" w:cs="Times New Roman"/>
-          <w:sz w:val="28"/>
-          <w:szCs w:val="28"/>
-          <w:lang w:val="en-US"/>
-        </w:rPr>
-        <w:t>L(y)/\A(p(</w:t>
-      </w:r>
-      <w:r>
-        <w:rPr>
-          <w:rFonts w:ascii="Times New Roman" w:hAnsi="Times New Roman" w:cs="Times New Roman"/>
-          <w:sz w:val="28"/>
-          <w:szCs w:val="28"/>
-          <w:lang w:val="en-US"/>
-        </w:rPr>
-        <w:t>n(x), y</w:t>
-      </w:r>
-      <w:r>
-        <w:rPr>
-          <w:rFonts w:ascii="Times New Roman" w:hAnsi="Times New Roman" w:cs="Times New Roman"/>
-          <w:sz w:val="28"/>
-          <w:szCs w:val="28"/>
-          <w:lang w:val="en-US"/>
-        </w:rPr>
-        <w:t>))</w:t>
-      </w:r>
-      <w:r>
-        <w:rPr>
-          <w:rFonts w:ascii="Times New Roman" w:hAnsi="Times New Roman" w:cs="Times New Roman"/>
-          <w:sz w:val="28"/>
-          <w:szCs w:val="28"/>
-          <w:lang w:val="en-US"/>
-        </w:rPr>
-        <w:t>)-&gt;Q(x, y)</w:t>
-      </w:r>
-      <w:r>
-        <w:rPr>
-          <w:rFonts w:ascii="Times New Roman" w:hAnsi="Times New Roman" w:cs="Times New Roman"/>
-          <w:sz w:val="28"/>
-          <w:szCs w:val="28"/>
-          <w:lang w:val="en-US"/>
-        </w:rPr>
-        <w:t>))</w:t>
-      </w:r>
-      <w:r>
-        <w:rPr>
-          <w:rFonts w:ascii="Times New Roman" w:hAnsi="Times New Roman" w:cs="Times New Roman"/>
-          <w:sz w:val="28"/>
-          <w:szCs w:val="28"/>
-          <w:lang w:val="en-US"/>
-        </w:rPr>
-        <w:t>)</w:t>
-      </w:r>
-    </w:p>
-    <w:p>
-      <w:pPr>
-        <w:rPr>
-          <w:rFonts w:ascii="Times New Roman" w:hAnsi="Times New Roman" w:cs="Times New Roman"/>
-          <w:sz w:val="28"/>
-          <w:szCs w:val="28"/>
-          <w:lang w:val="en-US"/>
-        </w:rPr>
-      </w:pPr>
-    </w:p>
-    <w:p>
-      <w:pPr>
-        <w:rPr>
-          <w:rFonts w:ascii="Times New Roman" w:hAnsi="Times New Roman" w:cs="Times New Roman"/>
-          <w:sz w:val="28"/>
-          <w:szCs w:val="28"/>
-          <w:lang w:val="en-US"/>
-        </w:rPr>
-      </w:pPr>
-    </w:p>
-    <w:p>
-      <w:pPr>
-        <w:rPr>
-          <w:rFonts w:ascii="Times New Roman" w:hAnsi="Times New Roman" w:cs="Times New Roman"/>
-          <w:sz w:val="28"/>
-          <w:szCs w:val="28"/>
-          <w:lang w:val="en-US"/>
-        </w:rPr>
-      </w:pPr>
-      <w:proofErr w:type="spellStart"/>
-      <w:r>
-        <w:rPr>
-          <w:rFonts w:ascii="Times New Roman" w:hAnsi="Times New Roman" w:cs="Times New Roman"/>
-          <w:sz w:val="28"/>
-          <w:szCs w:val="28"/>
-          <w:lang w:val="en-US"/>
-        </w:rPr>
-        <w:t>safe_</w:t>
-      </w:r>
-      <w:proofErr w:type="gramStart"/>
-      <w:r>
-        <w:rPr>
-          <w:rFonts w:ascii="Times New Roman" w:hAnsi="Times New Roman" w:cs="Times New Roman"/>
-          <w:sz w:val="28"/>
-          <w:szCs w:val="28"/>
-          <w:lang w:val="en-US"/>
-        </w:rPr>
-        <w:t>all</w:t>
-      </w:r>
-      <w:proofErr w:type="spellEnd"/>
-      <w:r>
-        <w:rPr>
-          <w:rFonts w:ascii="Times New Roman" w:hAnsi="Times New Roman" w:cs="Times New Roman"/>
-          <w:sz w:val="28"/>
-          <w:szCs w:val="28"/>
-          <w:lang w:val="en-US"/>
-        </w:rPr>
-        <w:t>(</w:t>
-      </w:r>
-      <w:proofErr w:type="gramEnd"/>
-      <w:r>
-        <w:rPr>
-          <w:rFonts w:ascii="Times New Roman" w:hAnsi="Times New Roman" w:cs="Times New Roman"/>
-          <w:sz w:val="28"/>
-          <w:szCs w:val="28"/>
-          <w:lang w:val="en-US"/>
-        </w:rPr>
-        <w:t>[</w:t>
-      </w:r>
-      <w:proofErr w:type="spellStart"/>
-      <w:r>
-        <w:rPr>
-          <w:rFonts w:ascii="Times New Roman" w:hAnsi="Times New Roman" w:cs="Times New Roman"/>
-          <w:sz w:val="28"/>
-          <w:szCs w:val="28"/>
-          <w:lang w:val="en-US"/>
-        </w:rPr>
-        <w:t>Queen|Queens</w:t>
-      </w:r>
-      <w:proofErr w:type="spellEnd"/>
-      <w:r>
-        <w:rPr>
-          <w:rFonts w:ascii="Times New Roman" w:hAnsi="Times New Roman" w:cs="Times New Roman"/>
-          <w:sz w:val="28"/>
-          <w:szCs w:val="28"/>
-          <w:lang w:val="en-US"/>
-        </w:rPr>
-        <w:t>]) :-</w:t>
-      </w:r>
-    </w:p>
-    <w:p>
-      <w:pPr>
-        <w:rPr>
-          <w:rFonts w:ascii="Times New Roman" w:hAnsi="Times New Roman" w:cs="Times New Roman"/>
-          <w:sz w:val="28"/>
-          <w:szCs w:val="28"/>
-          <w:lang w:val="en-US"/>
-        </w:rPr>
-      </w:pPr>
-      <w:r>
-        <w:rPr>
-          <w:rFonts w:ascii="Times New Roman" w:hAnsi="Times New Roman" w:cs="Times New Roman"/>
-          <w:sz w:val="28"/>
-          <w:szCs w:val="28"/>
-          <w:lang w:val="en-US"/>
-        </w:rPr>
-        <w:t xml:space="preserve">    </w:t>
-      </w:r>
-      <w:proofErr w:type="gramStart"/>
-      <w:r>
-        <w:rPr>
-          <w:rFonts w:ascii="Times New Roman" w:hAnsi="Times New Roman" w:cs="Times New Roman"/>
-          <w:sz w:val="28"/>
-          <w:szCs w:val="28"/>
-          <w:lang w:val="en-US"/>
-        </w:rPr>
-        <w:t>safe(</w:t>
-      </w:r>
-      <w:proofErr w:type="gramEnd"/>
-      <w:r>
-        <w:rPr>
-          <w:rFonts w:ascii="Times New Roman" w:hAnsi="Times New Roman" w:cs="Times New Roman"/>
-          <w:sz w:val="28"/>
-          <w:szCs w:val="28"/>
-          <w:lang w:val="en-US"/>
-        </w:rPr>
-        <w:t>Queens, 1, Queen),</w:t>
-      </w:r>
-    </w:p>
-    <w:p>
-      <w:pPr>
-        <w:rPr>
-          <w:rFonts w:ascii="Times New Roman" w:hAnsi="Times New Roman" w:cs="Times New Roman"/>
-          <w:sz w:val="28"/>
-          <w:szCs w:val="28"/>
-          <w:lang w:val="en-US"/>
-        </w:rPr>
-      </w:pPr>
-      <w:r>
-        <w:rPr>
-          <w:rFonts w:ascii="Times New Roman" w:hAnsi="Times New Roman" w:cs="Times New Roman"/>
-          <w:sz w:val="28"/>
-          <w:szCs w:val="28"/>
-          <w:lang w:val="en-US"/>
-        </w:rPr>
-        <w:t xml:space="preserve">    </w:t>
-      </w:r>
-      <w:proofErr w:type="spellStart"/>
-      <w:r>
-        <w:rPr>
-          <w:rFonts w:ascii="Times New Roman" w:hAnsi="Times New Roman" w:cs="Times New Roman"/>
-          <w:sz w:val="28"/>
-          <w:szCs w:val="28"/>
-          <w:lang w:val="en-US"/>
-        </w:rPr>
-        <w:t>safe_</w:t>
-      </w:r>
-      <w:proofErr w:type="gramStart"/>
-      <w:r>
-        <w:rPr>
-          <w:rFonts w:ascii="Times New Roman" w:hAnsi="Times New Roman" w:cs="Times New Roman"/>
-          <w:sz w:val="28"/>
-          <w:szCs w:val="28"/>
-          <w:lang w:val="en-US"/>
-        </w:rPr>
-        <w:t>all</w:t>
-      </w:r>
-      <w:proofErr w:type="spellEnd"/>
-      <w:r>
-        <w:rPr>
-          <w:rFonts w:ascii="Times New Roman" w:hAnsi="Times New Roman" w:cs="Times New Roman"/>
-          <w:sz w:val="28"/>
-          <w:szCs w:val="28"/>
-          <w:lang w:val="en-US"/>
-        </w:rPr>
-        <w:t>(</w:t>
-      </w:r>
-      <w:proofErr w:type="gramEnd"/>
-      <w:r>
-        <w:rPr>
-          <w:rFonts w:ascii="Times New Roman" w:hAnsi="Times New Roman" w:cs="Times New Roman"/>
-          <w:sz w:val="28"/>
-          <w:szCs w:val="28"/>
-          <w:lang w:val="en-US"/>
-        </w:rPr>
-        <w:t>Queens).</w:t>
-      </w:r>
-    </w:p>
-    <w:p>
-      <w:pPr>
-        <w:rPr>
-          <w:rFonts w:ascii="Times New Roman" w:hAnsi="Times New Roman" w:cs="Times New Roman"/>
-          <w:sz w:val="28"/>
-          <w:szCs w:val="28"/>
-          <w:lang w:val="en-US"/>
-        </w:rPr>
-      </w:pPr>
-    </w:p>
-    <w:p>
-      <w:pPr>
-        <w:rPr>
-          <w:rFonts w:ascii="Times New Roman" w:hAnsi="Times New Roman" w:cs="Times New Roman"/>
-          <w:sz w:val="28"/>
-          <w:szCs w:val="28"/>
-          <w:lang w:val="en-US"/>
-        </w:rPr>
-      </w:pPr>
-      <w:r>
-        <w:rPr>
-          <w:rFonts w:ascii="Times New Roman" w:hAnsi="Times New Roman" w:cs="Times New Roman"/>
-          <w:sz w:val="28"/>
-          <w:szCs w:val="28"/>
-          <w:lang w:val="en-US"/>
-        </w:rPr>
-        <w:t>(\-/</w:t>
-      </w:r>
-      <w:proofErr w:type="gramStart"/>
-      <w:r>
-        <w:rPr>
-          <w:rFonts w:ascii="Times New Roman" w:hAnsi="Times New Roman" w:cs="Times New Roman"/>
-          <w:sz w:val="28"/>
-          <w:szCs w:val="28"/>
-          <w:lang w:val="en-US"/>
-        </w:rPr>
-        <w:t>y(</w:t>
-      </w:r>
-      <w:proofErr w:type="gramEnd"/>
-      <w:r>
-        <w:rPr>
-          <w:rFonts w:ascii="Times New Roman" w:hAnsi="Times New Roman" w:cs="Times New Roman"/>
-          <w:sz w:val="28"/>
-          <w:szCs w:val="28"/>
-          <w:lang w:val="en-US"/>
-        </w:rPr>
-        <w:t>(</w:t>
-      </w:r>
-      <w:r>
-        <w:rPr>
-          <w:rFonts w:ascii="Times New Roman" w:hAnsi="Times New Roman" w:cs="Times New Roman"/>
-          <w:sz w:val="28"/>
-          <w:szCs w:val="28"/>
-          <w:lang w:val="en-US"/>
-        </w:rPr>
-        <w:t>S(h(y),a)</w:t>
-      </w:r>
-      <w:r>
-        <w:rPr>
-          <w:rFonts w:ascii="Times New Roman" w:hAnsi="Times New Roman" w:cs="Times New Roman"/>
-          <w:sz w:val="28"/>
-          <w:szCs w:val="28"/>
-          <w:lang w:val="en-US"/>
-        </w:rPr>
-        <w:t>/\A(y))</w:t>
-      </w:r>
-      <w:r>
-        <w:rPr>
-          <w:rFonts w:ascii="Times New Roman" w:hAnsi="Times New Roman" w:cs="Times New Roman"/>
-          <w:sz w:val="28"/>
-          <w:szCs w:val="28"/>
-          <w:lang w:val="en-US"/>
-        </w:rPr>
-        <w:t>-&gt;A(y)))</w:t>
-      </w:r>
-    </w:p>
-    <w:p>
-      <w:pPr>
-        <w:rPr>
-          <w:rFonts w:ascii="Times New Roman" w:hAnsi="Times New Roman" w:cs="Times New Roman"/>
-          <w:sz w:val="28"/>
-          <w:szCs w:val="28"/>
-          <w:lang w:val="en-US"/>
-        </w:rPr>
-      </w:pPr>
-    </w:p>
-    <w:p>
-      <w:pPr>
-        <w:rPr>
-          <w:rFonts w:ascii="Times New Roman" w:hAnsi="Times New Roman" w:cs="Times New Roman"/>
-          <w:sz w:val="28"/>
-          <w:szCs w:val="28"/>
-          <w:lang w:val="en-US"/>
-        </w:rPr>
-      </w:pPr>
-      <w:proofErr w:type="gramStart"/>
-      <w:r>
-        <w:rPr>
-          <w:rFonts w:ascii="Times New Roman" w:hAnsi="Times New Roman" w:cs="Times New Roman"/>
-          <w:sz w:val="28"/>
-          <w:szCs w:val="28"/>
-          <w:lang w:val="en-US"/>
-        </w:rPr>
-        <w:t>safe(</w:t>
-      </w:r>
-      <w:proofErr w:type="gramEnd"/>
-      <w:r>
-        <w:rPr>
-          <w:rFonts w:ascii="Times New Roman" w:hAnsi="Times New Roman" w:cs="Times New Roman"/>
-          <w:sz w:val="28"/>
-          <w:szCs w:val="28"/>
-          <w:lang w:val="en-US"/>
-        </w:rPr>
-        <w:t>[</w:t>
-      </w:r>
-      <w:proofErr w:type="spellStart"/>
-      <w:r>
-        <w:rPr>
-          <w:rFonts w:ascii="Times New Roman" w:hAnsi="Times New Roman" w:cs="Times New Roman"/>
-          <w:sz w:val="28"/>
-          <w:szCs w:val="28"/>
-          <w:lang w:val="en-US"/>
-        </w:rPr>
-        <w:t>OtherQueen|Queens</w:t>
-      </w:r>
-      <w:proofErr w:type="spellEnd"/>
-      <w:r>
-        <w:rPr>
-          <w:rFonts w:ascii="Times New Roman" w:hAnsi="Times New Roman" w:cs="Times New Roman"/>
-          <w:sz w:val="28"/>
-          <w:szCs w:val="28"/>
-          <w:lang w:val="en-US"/>
-        </w:rPr>
-        <w:t>], Offset, Queen) :-</w:t>
-      </w:r>
-    </w:p>
-    <w:p>
-      <w:pPr>
-        <w:rPr>
-          <w:rFonts w:ascii="Times New Roman" w:hAnsi="Times New Roman" w:cs="Times New Roman"/>
-          <w:sz w:val="28"/>
-          <w:szCs w:val="28"/>
-          <w:lang w:val="en-US"/>
-        </w:rPr>
-      </w:pPr>
-      <w:r>
-        <w:rPr>
-          <w:rFonts w:ascii="Times New Roman" w:hAnsi="Times New Roman" w:cs="Times New Roman"/>
-          <w:sz w:val="28"/>
-          <w:szCs w:val="28"/>
-          <w:lang w:val="en-US"/>
-        </w:rPr>
-        <w:t xml:space="preserve">    Queen =\= </w:t>
-      </w:r>
-      <w:proofErr w:type="spellStart"/>
-      <w:r>
-        <w:rPr>
-          <w:rFonts w:ascii="Times New Roman" w:hAnsi="Times New Roman" w:cs="Times New Roman"/>
-          <w:sz w:val="28"/>
-          <w:szCs w:val="28"/>
-          <w:lang w:val="en-US"/>
-        </w:rPr>
-        <w:t>OtherQueen</w:t>
-      </w:r>
-      <w:proofErr w:type="spellEnd"/>
-      <w:r>
-        <w:rPr>
-          <w:rFonts w:ascii="Times New Roman" w:hAnsi="Times New Roman" w:cs="Times New Roman"/>
-          <w:sz w:val="28"/>
-          <w:szCs w:val="28"/>
-          <w:lang w:val="en-US"/>
-        </w:rPr>
-        <w:t>,</w:t>
-      </w:r>
-    </w:p>
-    <w:p>
-      <w:pPr>
-        <w:rPr>
-          <w:rFonts w:ascii="Times New Roman" w:hAnsi="Times New Roman" w:cs="Times New Roman"/>
-          <w:sz w:val="28"/>
-          <w:szCs w:val="28"/>
-          <w:lang w:val="en-US"/>
-        </w:rPr>
-      </w:pPr>
-      <w:r>
-        <w:rPr>
-          <w:rFonts w:ascii="Times New Roman" w:hAnsi="Times New Roman" w:cs="Times New Roman"/>
-          <w:sz w:val="28"/>
-          <w:szCs w:val="28"/>
-          <w:lang w:val="en-US"/>
-        </w:rPr>
-        <w:t xml:space="preserve">    Queen + Offset =\= </w:t>
-      </w:r>
-      <w:proofErr w:type="spellStart"/>
-      <w:r>
-        <w:rPr>
-          <w:rFonts w:ascii="Times New Roman" w:hAnsi="Times New Roman" w:cs="Times New Roman"/>
-          <w:sz w:val="28"/>
-          <w:szCs w:val="28"/>
-          <w:lang w:val="en-US"/>
-        </w:rPr>
-        <w:t>OtherQueen</w:t>
-      </w:r>
-      <w:proofErr w:type="spellEnd"/>
-      <w:r>
-        <w:rPr>
-          <w:rFonts w:ascii="Times New Roman" w:hAnsi="Times New Roman" w:cs="Times New Roman"/>
-          <w:sz w:val="28"/>
-          <w:szCs w:val="28"/>
-          <w:lang w:val="en-US"/>
-        </w:rPr>
-        <w:t>,</w:t>
-      </w:r>
-    </w:p>
-    <w:p>
-      <w:pPr>
-        <w:rPr>
-          <w:rFonts w:ascii="Times New Roman" w:hAnsi="Times New Roman" w:cs="Times New Roman"/>
-          <w:sz w:val="28"/>
-          <w:szCs w:val="28"/>
-          <w:lang w:val="en-US"/>
-        </w:rPr>
-      </w:pPr>
-      <w:r>
-        <w:rPr>
-          <w:rFonts w:ascii="Times New Roman" w:hAnsi="Times New Roman" w:cs="Times New Roman"/>
-          <w:sz w:val="28"/>
-          <w:szCs w:val="28"/>
-          <w:lang w:val="en-US"/>
-        </w:rPr>
-        <w:t xml:space="preserve">    Queen - Offset =\= </w:t>
-      </w:r>
-      <w:proofErr w:type="spellStart"/>
-      <w:r>
-        <w:rPr>
-          <w:rFonts w:ascii="Times New Roman" w:hAnsi="Times New Roman" w:cs="Times New Roman"/>
-          <w:sz w:val="28"/>
-          <w:szCs w:val="28"/>
-          <w:lang w:val="en-US"/>
-        </w:rPr>
-        <w:t>OtherQueen</w:t>
-      </w:r>
-      <w:proofErr w:type="spellEnd"/>
-      <w:r>
-        <w:rPr>
-          <w:rFonts w:ascii="Times New Roman" w:hAnsi="Times New Roman" w:cs="Times New Roman"/>
-          <w:sz w:val="28"/>
-          <w:szCs w:val="28"/>
-          <w:lang w:val="en-US"/>
-        </w:rPr>
-        <w:t>,</w:t>
-      </w:r>
-    </w:p>
-    <w:p>
-      <w:pPr>
-        <w:rPr>
-          <w:rFonts w:ascii="Times New Roman" w:hAnsi="Times New Roman" w:cs="Times New Roman"/>
-          <w:sz w:val="28"/>
-          <w:szCs w:val="28"/>
-          <w:lang w:val="en-US"/>
-        </w:rPr>
-      </w:pPr>
-      <w:r>
-        <w:rPr>
-          <w:rFonts w:ascii="Times New Roman" w:hAnsi="Times New Roman" w:cs="Times New Roman"/>
-          <w:sz w:val="28"/>
-          <w:szCs w:val="28"/>
-          <w:lang w:val="en-US"/>
-        </w:rPr>
-        <w:t xml:space="preserve">    </w:t>
-      </w:r>
-      <w:proofErr w:type="spellStart"/>
-      <w:r>
-        <w:rPr>
-          <w:rFonts w:ascii="Times New Roman" w:hAnsi="Times New Roman" w:cs="Times New Roman"/>
-          <w:sz w:val="28"/>
-          <w:szCs w:val="28"/>
-          <w:lang w:val="en-US"/>
-        </w:rPr>
-        <w:t>NewOffset</w:t>
-      </w:r>
-      <w:proofErr w:type="spellEnd"/>
-      <w:r>
-        <w:rPr>
-          <w:rFonts w:ascii="Times New Roman" w:hAnsi="Times New Roman" w:cs="Times New Roman"/>
-          <w:sz w:val="28"/>
-          <w:szCs w:val="28"/>
-          <w:lang w:val="en-US"/>
-        </w:rPr>
-        <w:t xml:space="preserve"> is Offset + </w:t>
-      </w:r>
-      <w:proofErr w:type="gramStart"/>
-      <w:r>
-        <w:rPr>
-          <w:rFonts w:ascii="Times New Roman" w:hAnsi="Times New Roman" w:cs="Times New Roman"/>
-          <w:sz w:val="28"/>
-          <w:szCs w:val="28"/>
-          <w:lang w:val="en-US"/>
-        </w:rPr>
-        <w:t>1</w:t>
-      </w:r>
-      <w:proofErr w:type="gramEnd"/>
-      <w:r>
-        <w:rPr>
-          <w:rFonts w:ascii="Times New Roman" w:hAnsi="Times New Roman" w:cs="Times New Roman"/>
-          <w:sz w:val="28"/>
-          <w:szCs w:val="28"/>
-          <w:lang w:val="en-US"/>
-        </w:rPr>
-        <w:t>,</w:t>
-      </w:r>
-    </w:p>
-    <w:p>
-      <w:pPr>
-        <w:rPr>
-          <w:rFonts w:ascii="Times New Roman" w:hAnsi="Times New Roman" w:cs="Times New Roman"/>
-          <w:sz w:val="28"/>
-          <w:szCs w:val="28"/>
-          <w:lang w:val="en-US"/>
-        </w:rPr>
-      </w:pPr>
-      <w:r>
-        <w:rPr>
-          <w:rFonts w:ascii="Times New Roman" w:hAnsi="Times New Roman" w:cs="Times New Roman"/>
-          <w:sz w:val="28"/>
-          <w:szCs w:val="28"/>
-          <w:lang w:val="en-US"/>
-        </w:rPr>
-        <w:t xml:space="preserve">    </w:t>
-      </w:r>
-      <w:proofErr w:type="gramStart"/>
-      <w:r>
-        <w:rPr>
-          <w:rFonts w:ascii="Times New Roman" w:hAnsi="Times New Roman" w:cs="Times New Roman"/>
-          <w:sz w:val="28"/>
-          <w:szCs w:val="28"/>
-          <w:lang w:val="en-US"/>
-        </w:rPr>
-        <w:t>safe(</w:t>
-      </w:r>
-      <w:proofErr w:type="gramEnd"/>
-      <w:r>
-        <w:rPr>
-          <w:rFonts w:ascii="Times New Roman" w:hAnsi="Times New Roman" w:cs="Times New Roman"/>
-          <w:sz w:val="28"/>
-          <w:szCs w:val="28"/>
-          <w:lang w:val="en-US"/>
-        </w:rPr>
-        <w:t xml:space="preserve">Queens, </w:t>
-      </w:r>
-      <w:proofErr w:type="spellStart"/>
-      <w:r>
-        <w:rPr>
-          <w:rFonts w:ascii="Times New Roman" w:hAnsi="Times New Roman" w:cs="Times New Roman"/>
-          <w:sz w:val="28"/>
-          <w:szCs w:val="28"/>
-          <w:lang w:val="en-US"/>
-        </w:rPr>
-        <w:t>NewOffset</w:t>
-      </w:r>
-      <w:proofErr w:type="spellEnd"/>
-      <w:r>
-        <w:rPr>
-          <w:rFonts w:ascii="Times New Roman" w:hAnsi="Times New Roman" w:cs="Times New Roman"/>
-          <w:sz w:val="28"/>
-          <w:szCs w:val="28"/>
-          <w:lang w:val="en-US"/>
-        </w:rPr>
-        <w:t>, Queen).</w:t>
-      </w:r>
-    </w:p>
-    <w:p>
-      <w:pPr>
-        <w:rPr>
-          <w:rFonts w:ascii="Times New Roman" w:hAnsi="Times New Roman" w:cs="Times New Roman"/>
-          <w:sz w:val="28"/>
-          <w:szCs w:val="28"/>
-          <w:lang w:val="en-US"/>
-        </w:rPr>
-      </w:pPr>
-    </w:p>
-    <w:p>
-      <w:pPr>
-        <w:jc w:val="center"/>
-        <w:rPr>
-          <w:rFonts w:ascii="Times New Roman" w:hAnsi="Times New Roman" w:cs="Times New Roman"/>
-          <w:sz w:val="26"/>
-          <w:szCs w:val="26"/>
-          <w:lang w:val="en-US"/>
-        </w:rPr>
-      </w:pPr>
-      <w:r>
-        <w:rPr>
-          <w:rFonts w:ascii="Times New Roman" w:hAnsi="Times New Roman" w:cs="Times New Roman"/>
-          <w:sz w:val="26"/>
-          <w:szCs w:val="26"/>
-          <w:lang w:val="en-US"/>
-        </w:rPr>
-        <w:t>(\-/x(\-/y(\-/z((((N(z,h(x))/\N(f(z,y),h(x)))/\N(m(z,y),h(x)))/\S(x,f(y,a),z))-&gt;S(x,y,z)))))</w:t>
-      </w:r>
-    </w:p>
-    <w:p>
-      <w:pPr>
-        <w:rPr>
-          <w:rFonts w:ascii="Times New Roman" w:hAnsi="Times New Roman" w:cs="Times New Roman"/>
-          <w:sz w:val="28"/>
-          <w:szCs w:val="28"/>
-          <w:lang w:val="en-US"/>
-        </w:rPr>
-      </w:pPr>
-    </w:p>
-    <w:p>
-      <w:pPr>
-        <w:rPr>
-          <w:rFonts w:ascii="Times New Roman" w:hAnsi="Times New Roman" w:cs="Times New Roman"/>
-          <w:sz w:val="28"/>
-          <w:szCs w:val="28"/>
-          <w:lang w:val="en-US"/>
-        </w:rPr>
-      </w:pPr>
-    </w:p>
-    <w:p>
-      <w:pPr>
-        <w:rPr>
-          <w:rFonts w:ascii="Times New Roman" w:hAnsi="Times New Roman" w:cs="Times New Roman"/>
-          <w:sz w:val="28"/>
-          <w:szCs w:val="28"/>
-          <w:lang w:val="en-US"/>
-        </w:rPr>
-      </w:pPr>
-    </w:p>
-    <w:p>
-      <w:pPr>
-        <w:pStyle w:val="a3"/>
-        <w:rPr>
-          <w:rFonts w:ascii="Times New Roman" w:hAnsi="Times New Roman" w:cs="Times New Roman"/>
-          <w:sz w:val="28"/>
-          <w:szCs w:val="28"/>
-          <w:lang w:val="en-US"/>
-        </w:rPr>
-      </w:pPr>
-    </w:p>
-    <w:p>
-      <w:pPr>
-        <w:jc w:val="center"/>
-        <w:rPr>
-          <w:rFonts w:ascii="Times New Roman" w:hAnsi="Times New Roman" w:cs="Times New Roman"/>
-          <w:sz w:val="28"/>
-          <w:szCs w:val="28"/>
-          <w:lang w:val="en-US"/>
-        </w:rPr>
-      </w:pPr>
-    </w:p>
-    <w:p>
-      <w:pPr>
+      <w:r>
+        <w:rPr>
+          <w:rFonts w:ascii="Times New Roman" w:hAnsi="Times New Roman" w:cs="Times New Roman"/>
+          <w:sz w:val="28"/>
+          <w:szCs w:val="28"/>
+          <w:lang w:val="en-US"/>
+        </w:rPr>
+        <w:br/>
+      </w:r>
+      <w:r>
         <w:rPr>
           <w:rFonts w:ascii="Times New Roman" w:hAnsi="Times New Roman" w:cs="Times New Roman"/>
           <w:b/>
           <w:bCs/>
           <w:sz w:val="28"/>
           <w:szCs w:val="28"/>
-          <w:lang w:val="en-US"/>
-        </w:rPr>
-      </w:pPr>
-    </w:p>
-    <w:p>
-      <w:pPr>
+        </w:rPr>
+        <w:t>Результат</w:t>
+      </w:r>
+      <w:r>
+        <w:rPr>
+          <w:rFonts w:ascii="Times New Roman" w:hAnsi="Times New Roman" w:cs="Times New Roman"/>
+          <w:sz w:val="28"/>
+          <w:szCs w:val="28"/>
+        </w:rPr>
+        <w:t xml:space="preserve">: </w:t>
+      </w:r>
+      <w:r>
+        <w:rPr>
+          <w:rFonts w:ascii="Times New Roman" w:hAnsi="Times New Roman" w:cs="Times New Roman"/>
+          <w:sz w:val="28"/>
+          <w:szCs w:val="28"/>
+          <w:lang w:val="en-US"/>
+        </w:rPr>
+        <w:t>(\-/</w:t>
+      </w:r>
+      <w:r>
+        <w:rPr>
+          <w:rFonts w:ascii="Times New Roman" w:hAnsi="Times New Roman" w:cs="Times New Roman"/>
+          <w:sz w:val="28"/>
+          <w:szCs w:val="28"/>
+          <w:lang w:val="en-US"/>
+        </w:rPr>
+        <w:t>x(\-/y((L(y)/\A(p(n(x), y)))-&gt;Q(x, y)))</w:t>
+      </w:r>
+      <w:r>
+        <w:rPr>
+          <w:rFonts w:ascii="Times New Roman" w:hAnsi="Times New Roman" w:cs="Times New Roman"/>
+          <w:sz w:val="28"/>
+          <w:szCs w:val="28"/>
+          <w:lang w:val="en-US"/>
+        </w:rPr>
+        <w:t>)</w:t>
+      </w:r>
+    </w:p>
+    <w:p>
+      <w:pPr>
+        <w:rPr>
+          <w:rFonts w:ascii="Times New Roman" w:hAnsi="Times New Roman" w:cs="Times New Roman"/>
+          <w:sz w:val="28"/>
+          <w:szCs w:val="28"/>
+          <w:lang w:val="en-US"/>
+        </w:rPr>
+      </w:pPr>
+    </w:p>
+    <w:p>
+      <w:pPr>
+        <w:rPr>
+          <w:rFonts w:ascii="Times New Roman" w:hAnsi="Times New Roman" w:cs="Times New Roman"/>
+          <w:sz w:val="28"/>
+          <w:szCs w:val="28"/>
+          <w:lang w:val="en-US"/>
+        </w:rPr>
+      </w:pPr>
+    </w:p>
+    <w:p>
+      <w:pPr>
+        <w:pStyle w:val="a3"/>
+        <w:numPr>
+          <w:ilvl w:val="0"/>
+          <w:numId w:val="5"/>
+        </w:numPr>
+        <w:rPr>
+          <w:rFonts w:ascii="Times New Roman" w:hAnsi="Times New Roman" w:cs="Times New Roman"/>
+          <w:sz w:val="28"/>
+          <w:szCs w:val="28"/>
+          <w:lang w:val="en-US"/>
+        </w:rPr>
+      </w:pPr>
+      <w:r>
         <w:rPr>
           <w:rFonts w:ascii="Times New Roman" w:hAnsi="Times New Roman" w:cs="Times New Roman"/>
           <w:b/>
@@ -3943,7 +3513,1007 @@
           <w:sz w:val="28"/>
           <w:szCs w:val="28"/>
         </w:rPr>
-      </w:pPr>
+        <w:t>Правило</w:t>
+      </w:r>
+      <w:r>
+        <w:rPr>
+          <w:rFonts w:ascii="Times New Roman" w:hAnsi="Times New Roman" w:cs="Times New Roman"/>
+          <w:sz w:val="28"/>
+          <w:szCs w:val="28"/>
+          <w:lang w:val="en-US"/>
+        </w:rPr>
+        <w:t xml:space="preserve">: </w:t>
+      </w:r>
+      <w:proofErr w:type="spellStart"/>
+      <w:r>
+        <w:rPr>
+          <w:rFonts w:ascii="Times New Roman" w:hAnsi="Times New Roman" w:cs="Times New Roman"/>
+          <w:sz w:val="28"/>
+          <w:szCs w:val="28"/>
+          <w:lang w:val="en-US"/>
+        </w:rPr>
+        <w:t>safe_all</w:t>
+      </w:r>
+      <w:proofErr w:type="spellEnd"/>
+      <w:r>
+        <w:rPr>
+          <w:rFonts w:ascii="Times New Roman" w:hAnsi="Times New Roman" w:cs="Times New Roman"/>
+          <w:sz w:val="28"/>
+          <w:szCs w:val="28"/>
+          <w:lang w:val="en-US"/>
+        </w:rPr>
+        <w:t>([</w:t>
+      </w:r>
+      <w:proofErr w:type="spellStart"/>
+      <w:r>
+        <w:rPr>
+          <w:rFonts w:ascii="Times New Roman" w:hAnsi="Times New Roman" w:cs="Times New Roman"/>
+          <w:sz w:val="28"/>
+          <w:szCs w:val="28"/>
+          <w:lang w:val="en-US"/>
+        </w:rPr>
+        <w:t>Queen|Queens</w:t>
+      </w:r>
+      <w:proofErr w:type="spellEnd"/>
+      <w:r>
+        <w:rPr>
+          <w:rFonts w:ascii="Times New Roman" w:hAnsi="Times New Roman" w:cs="Times New Roman"/>
+          <w:sz w:val="28"/>
+          <w:szCs w:val="28"/>
+          <w:lang w:val="en-US"/>
+        </w:rPr>
+        <w:t>]</w:t>
+      </w:r>
+      <w:proofErr w:type="gramStart"/>
+      <w:r>
+        <w:rPr>
+          <w:rFonts w:ascii="Times New Roman" w:hAnsi="Times New Roman" w:cs="Times New Roman"/>
+          <w:sz w:val="28"/>
+          <w:szCs w:val="28"/>
+          <w:lang w:val="en-US"/>
+        </w:rPr>
+        <w:t>) :</w:t>
+      </w:r>
+      <w:proofErr w:type="gramEnd"/>
+      <w:r>
+        <w:rPr>
+          <w:rFonts w:ascii="Times New Roman" w:hAnsi="Times New Roman" w:cs="Times New Roman"/>
+          <w:sz w:val="28"/>
+          <w:szCs w:val="28"/>
+          <w:lang w:val="en-US"/>
+        </w:rPr>
+        <w:t>-</w:t>
+      </w:r>
+    </w:p>
+    <w:p>
+      <w:pPr>
+        <w:rPr>
+          <w:rFonts w:ascii="Times New Roman" w:hAnsi="Times New Roman" w:cs="Times New Roman"/>
+          <w:sz w:val="28"/>
+          <w:szCs w:val="28"/>
+          <w:lang w:val="en-US"/>
+        </w:rPr>
+      </w:pPr>
+      <w:r>
+        <w:rPr>
+          <w:rFonts w:ascii="Times New Roman" w:hAnsi="Times New Roman" w:cs="Times New Roman"/>
+          <w:sz w:val="28"/>
+          <w:szCs w:val="28"/>
+          <w:lang w:val="en-US"/>
+        </w:rPr>
+        <w:t xml:space="preserve">    </w:t>
+      </w:r>
+      <w:r>
+        <w:rPr>
+          <w:rFonts w:ascii="Times New Roman" w:hAnsi="Times New Roman" w:cs="Times New Roman"/>
+          <w:sz w:val="28"/>
+          <w:szCs w:val="28"/>
+          <w:lang w:val="en-US"/>
+        </w:rPr>
+        <w:tab/>
+      </w:r>
+      <w:r>
+        <w:rPr>
+          <w:rFonts w:ascii="Times New Roman" w:hAnsi="Times New Roman" w:cs="Times New Roman"/>
+          <w:sz w:val="28"/>
+          <w:szCs w:val="28"/>
+          <w:lang w:val="en-US"/>
+        </w:rPr>
+        <w:tab/>
+      </w:r>
+      <w:r>
+        <w:rPr>
+          <w:rFonts w:ascii="Times New Roman" w:hAnsi="Times New Roman" w:cs="Times New Roman"/>
+          <w:sz w:val="28"/>
+          <w:szCs w:val="28"/>
+          <w:lang w:val="en-US"/>
+        </w:rPr>
+        <w:tab/>
+      </w:r>
+      <w:proofErr w:type="gramStart"/>
+      <w:r>
+        <w:rPr>
+          <w:rFonts w:ascii="Times New Roman" w:hAnsi="Times New Roman" w:cs="Times New Roman"/>
+          <w:sz w:val="28"/>
+          <w:szCs w:val="28"/>
+          <w:lang w:val="en-US"/>
+        </w:rPr>
+        <w:t>safe(</w:t>
+      </w:r>
+      <w:proofErr w:type="gramEnd"/>
+      <w:r>
+        <w:rPr>
+          <w:rFonts w:ascii="Times New Roman" w:hAnsi="Times New Roman" w:cs="Times New Roman"/>
+          <w:sz w:val="28"/>
+          <w:szCs w:val="28"/>
+          <w:lang w:val="en-US"/>
+        </w:rPr>
+        <w:t>Queens, 1, Queen),</w:t>
+      </w:r>
+    </w:p>
+    <w:p>
+      <w:pPr>
+        <w:ind w:left="426"/>
+        <w:rPr>
+          <w:rFonts w:ascii="Times New Roman" w:hAnsi="Times New Roman" w:cs="Times New Roman"/>
+          <w:sz w:val="28"/>
+          <w:szCs w:val="28"/>
+          <w:lang w:val="en-US"/>
+        </w:rPr>
+      </w:pPr>
+      <w:r>
+        <w:rPr>
+          <w:rFonts w:ascii="Times New Roman" w:hAnsi="Times New Roman" w:cs="Times New Roman"/>
+          <w:sz w:val="28"/>
+          <w:szCs w:val="28"/>
+          <w:lang w:val="en-US"/>
+        </w:rPr>
+        <w:t xml:space="preserve">    </w:t>
+      </w:r>
+      <w:r>
+        <w:rPr>
+          <w:rFonts w:ascii="Times New Roman" w:hAnsi="Times New Roman" w:cs="Times New Roman"/>
+          <w:sz w:val="28"/>
+          <w:szCs w:val="28"/>
+          <w:lang w:val="en-US"/>
+        </w:rPr>
+        <w:tab/>
+      </w:r>
+      <w:r>
+        <w:rPr>
+          <w:rFonts w:ascii="Times New Roman" w:hAnsi="Times New Roman" w:cs="Times New Roman"/>
+          <w:sz w:val="28"/>
+          <w:szCs w:val="28"/>
+          <w:lang w:val="en-US"/>
+        </w:rPr>
+        <w:tab/>
+      </w:r>
+      <w:r>
+        <w:rPr>
+          <w:rFonts w:ascii="Times New Roman" w:hAnsi="Times New Roman" w:cs="Times New Roman"/>
+          <w:sz w:val="28"/>
+          <w:szCs w:val="28"/>
+          <w:lang w:val="en-US"/>
+        </w:rPr>
+        <w:tab/>
+      </w:r>
+      <w:proofErr w:type="spellStart"/>
+      <w:r>
+        <w:rPr>
+          <w:rFonts w:ascii="Times New Roman" w:hAnsi="Times New Roman" w:cs="Times New Roman"/>
+          <w:sz w:val="28"/>
+          <w:szCs w:val="28"/>
+          <w:lang w:val="en-US"/>
+        </w:rPr>
+        <w:t>safe_</w:t>
+      </w:r>
+      <w:proofErr w:type="gramStart"/>
+      <w:r>
+        <w:rPr>
+          <w:rFonts w:ascii="Times New Roman" w:hAnsi="Times New Roman" w:cs="Times New Roman"/>
+          <w:sz w:val="28"/>
+          <w:szCs w:val="28"/>
+          <w:lang w:val="en-US"/>
+        </w:rPr>
+        <w:t>all</w:t>
+      </w:r>
+      <w:proofErr w:type="spellEnd"/>
+      <w:r>
+        <w:rPr>
+          <w:rFonts w:ascii="Times New Roman" w:hAnsi="Times New Roman" w:cs="Times New Roman"/>
+          <w:sz w:val="28"/>
+          <w:szCs w:val="28"/>
+          <w:lang w:val="en-US"/>
+        </w:rPr>
+        <w:t>(</w:t>
+      </w:r>
+      <w:proofErr w:type="gramEnd"/>
+      <w:r>
+        <w:rPr>
+          <w:rFonts w:ascii="Times New Roman" w:hAnsi="Times New Roman" w:cs="Times New Roman"/>
+          <w:sz w:val="28"/>
+          <w:szCs w:val="28"/>
+          <w:lang w:val="en-US"/>
+        </w:rPr>
+        <w:t>Queens).</w:t>
+      </w:r>
+      <w:r>
+        <w:rPr>
+          <w:rFonts w:ascii="Times New Roman" w:hAnsi="Times New Roman" w:cs="Times New Roman"/>
+          <w:sz w:val="28"/>
+          <w:szCs w:val="28"/>
+          <w:lang w:val="en-US"/>
+        </w:rPr>
+        <w:br/>
+      </w:r>
+      <w:r>
+        <w:rPr>
+          <w:rFonts w:ascii="Times New Roman" w:hAnsi="Times New Roman" w:cs="Times New Roman"/>
+          <w:b/>
+          <w:bCs/>
+          <w:sz w:val="28"/>
+          <w:szCs w:val="28"/>
+        </w:rPr>
+        <w:t>Результат</w:t>
+      </w:r>
+      <w:r>
+        <w:rPr>
+          <w:rFonts w:ascii="Times New Roman" w:hAnsi="Times New Roman" w:cs="Times New Roman"/>
+          <w:sz w:val="28"/>
+          <w:szCs w:val="28"/>
+          <w:lang w:val="en-US"/>
+        </w:rPr>
+        <w:t xml:space="preserve">: </w:t>
+      </w:r>
+      <w:r>
+        <w:rPr>
+          <w:rFonts w:ascii="Times New Roman" w:hAnsi="Times New Roman" w:cs="Times New Roman"/>
+          <w:sz w:val="28"/>
+          <w:szCs w:val="28"/>
+          <w:lang w:val="en-US"/>
+        </w:rPr>
+        <w:t>(\-/y((S(h(y),a)/\A(y))-&gt;A(y)))</w:t>
+      </w:r>
+    </w:p>
+    <w:p>
+      <w:pPr>
+        <w:ind w:left="426"/>
+        <w:rPr>
+          <w:rFonts w:ascii="Times New Roman" w:hAnsi="Times New Roman" w:cs="Times New Roman"/>
+          <w:sz w:val="28"/>
+          <w:szCs w:val="28"/>
+          <w:lang w:val="en-US"/>
+        </w:rPr>
+      </w:pPr>
+    </w:p>
+    <w:p>
+      <w:pPr>
+        <w:rPr>
+          <w:rFonts w:ascii="Times New Roman" w:hAnsi="Times New Roman" w:cs="Times New Roman"/>
+          <w:sz w:val="28"/>
+          <w:szCs w:val="28"/>
+          <w:lang w:val="en-US"/>
+        </w:rPr>
+      </w:pPr>
+    </w:p>
+    <w:p>
+      <w:pPr>
+        <w:pStyle w:val="a3"/>
+        <w:numPr>
+          <w:ilvl w:val="0"/>
+          <w:numId w:val="5"/>
+        </w:numPr>
+        <w:rPr>
+          <w:rFonts w:ascii="Times New Roman" w:hAnsi="Times New Roman" w:cs="Times New Roman"/>
+          <w:sz w:val="28"/>
+          <w:szCs w:val="28"/>
+          <w:lang w:val="en-US"/>
+        </w:rPr>
+      </w:pPr>
+      <w:r>
+        <w:rPr>
+          <w:rFonts w:ascii="Times New Roman" w:hAnsi="Times New Roman" w:cs="Times New Roman"/>
+          <w:b/>
+          <w:bCs/>
+          <w:sz w:val="28"/>
+          <w:szCs w:val="28"/>
+        </w:rPr>
+        <w:t>Правило</w:t>
+      </w:r>
+      <w:r>
+        <w:rPr>
+          <w:rFonts w:ascii="Times New Roman" w:hAnsi="Times New Roman" w:cs="Times New Roman"/>
+          <w:sz w:val="28"/>
+          <w:szCs w:val="28"/>
+          <w:lang w:val="en-US"/>
+        </w:rPr>
+        <w:t xml:space="preserve">: </w:t>
+      </w:r>
+      <w:r>
+        <w:rPr>
+          <w:rFonts w:ascii="Times New Roman" w:hAnsi="Times New Roman" w:cs="Times New Roman"/>
+          <w:sz w:val="28"/>
+          <w:szCs w:val="28"/>
+          <w:lang w:val="en-US"/>
+        </w:rPr>
+        <w:t>safe([</w:t>
+      </w:r>
+      <w:proofErr w:type="spellStart"/>
+      <w:r>
+        <w:rPr>
+          <w:rFonts w:ascii="Times New Roman" w:hAnsi="Times New Roman" w:cs="Times New Roman"/>
+          <w:sz w:val="28"/>
+          <w:szCs w:val="28"/>
+          <w:lang w:val="en-US"/>
+        </w:rPr>
+        <w:t>OtherQueen|Queens</w:t>
+      </w:r>
+      <w:proofErr w:type="spellEnd"/>
+      <w:r>
+        <w:rPr>
+          <w:rFonts w:ascii="Times New Roman" w:hAnsi="Times New Roman" w:cs="Times New Roman"/>
+          <w:sz w:val="28"/>
+          <w:szCs w:val="28"/>
+          <w:lang w:val="en-US"/>
+        </w:rPr>
+        <w:t>], Offset, Queen</w:t>
+      </w:r>
+      <w:proofErr w:type="gramStart"/>
+      <w:r>
+        <w:rPr>
+          <w:rFonts w:ascii="Times New Roman" w:hAnsi="Times New Roman" w:cs="Times New Roman"/>
+          <w:sz w:val="28"/>
+          <w:szCs w:val="28"/>
+          <w:lang w:val="en-US"/>
+        </w:rPr>
+        <w:t>) :</w:t>
+      </w:r>
+      <w:proofErr w:type="gramEnd"/>
+      <w:r>
+        <w:rPr>
+          <w:rFonts w:ascii="Times New Roman" w:hAnsi="Times New Roman" w:cs="Times New Roman"/>
+          <w:sz w:val="28"/>
+          <w:szCs w:val="28"/>
+          <w:lang w:val="en-US"/>
+        </w:rPr>
+        <w:t>-</w:t>
+      </w:r>
+    </w:p>
+    <w:p>
+      <w:pPr>
+        <w:rPr>
+          <w:rFonts w:ascii="Times New Roman" w:hAnsi="Times New Roman" w:cs="Times New Roman"/>
+          <w:sz w:val="28"/>
+          <w:szCs w:val="28"/>
+          <w:lang w:val="en-US"/>
+        </w:rPr>
+      </w:pPr>
+      <w:r>
+        <w:rPr>
+          <w:rFonts w:ascii="Times New Roman" w:hAnsi="Times New Roman" w:cs="Times New Roman"/>
+          <w:sz w:val="28"/>
+          <w:szCs w:val="28"/>
+          <w:lang w:val="en-US"/>
+        </w:rPr>
+        <w:t xml:space="preserve">    </w:t>
+      </w:r>
+      <w:r>
+        <w:rPr>
+          <w:rFonts w:ascii="Times New Roman" w:hAnsi="Times New Roman" w:cs="Times New Roman"/>
+          <w:sz w:val="28"/>
+          <w:szCs w:val="28"/>
+          <w:lang w:val="en-US"/>
+        </w:rPr>
+        <w:tab/>
+      </w:r>
+      <w:r>
+        <w:rPr>
+          <w:rFonts w:ascii="Times New Roman" w:hAnsi="Times New Roman" w:cs="Times New Roman"/>
+          <w:sz w:val="28"/>
+          <w:szCs w:val="28"/>
+          <w:lang w:val="en-US"/>
+        </w:rPr>
+        <w:tab/>
+      </w:r>
+      <w:r>
+        <w:rPr>
+          <w:rFonts w:ascii="Times New Roman" w:hAnsi="Times New Roman" w:cs="Times New Roman"/>
+          <w:sz w:val="28"/>
+          <w:szCs w:val="28"/>
+          <w:lang w:val="en-US"/>
+        </w:rPr>
+        <w:tab/>
+      </w:r>
+      <w:r>
+        <w:rPr>
+          <w:rFonts w:ascii="Times New Roman" w:hAnsi="Times New Roman" w:cs="Times New Roman"/>
+          <w:sz w:val="28"/>
+          <w:szCs w:val="28"/>
+          <w:lang w:val="en-US"/>
+        </w:rPr>
+        <w:t xml:space="preserve">Queen =\= </w:t>
+      </w:r>
+      <w:proofErr w:type="spellStart"/>
+      <w:r>
+        <w:rPr>
+          <w:rFonts w:ascii="Times New Roman" w:hAnsi="Times New Roman" w:cs="Times New Roman"/>
+          <w:sz w:val="28"/>
+          <w:szCs w:val="28"/>
+          <w:lang w:val="en-US"/>
+        </w:rPr>
+        <w:t>OtherQueen</w:t>
+      </w:r>
+      <w:proofErr w:type="spellEnd"/>
+      <w:r>
+        <w:rPr>
+          <w:rFonts w:ascii="Times New Roman" w:hAnsi="Times New Roman" w:cs="Times New Roman"/>
+          <w:sz w:val="28"/>
+          <w:szCs w:val="28"/>
+          <w:lang w:val="en-US"/>
+        </w:rPr>
+        <w:t>,</w:t>
+      </w:r>
+    </w:p>
+    <w:p>
+      <w:pPr>
+        <w:rPr>
+          <w:rFonts w:ascii="Times New Roman" w:hAnsi="Times New Roman" w:cs="Times New Roman"/>
+          <w:sz w:val="28"/>
+          <w:szCs w:val="28"/>
+          <w:lang w:val="en-US"/>
+        </w:rPr>
+      </w:pPr>
+      <w:r>
+        <w:rPr>
+          <w:rFonts w:ascii="Times New Roman" w:hAnsi="Times New Roman" w:cs="Times New Roman"/>
+          <w:sz w:val="28"/>
+          <w:szCs w:val="28"/>
+          <w:lang w:val="en-US"/>
+        </w:rPr>
+        <w:t xml:space="preserve">    </w:t>
+      </w:r>
+      <w:r>
+        <w:rPr>
+          <w:rFonts w:ascii="Times New Roman" w:hAnsi="Times New Roman" w:cs="Times New Roman"/>
+          <w:sz w:val="28"/>
+          <w:szCs w:val="28"/>
+          <w:lang w:val="en-US"/>
+        </w:rPr>
+        <w:tab/>
+      </w:r>
+      <w:r>
+        <w:rPr>
+          <w:rFonts w:ascii="Times New Roman" w:hAnsi="Times New Roman" w:cs="Times New Roman"/>
+          <w:sz w:val="28"/>
+          <w:szCs w:val="28"/>
+          <w:lang w:val="en-US"/>
+        </w:rPr>
+        <w:tab/>
+      </w:r>
+      <w:r>
+        <w:rPr>
+          <w:rFonts w:ascii="Times New Roman" w:hAnsi="Times New Roman" w:cs="Times New Roman"/>
+          <w:sz w:val="28"/>
+          <w:szCs w:val="28"/>
+          <w:lang w:val="en-US"/>
+        </w:rPr>
+        <w:tab/>
+      </w:r>
+      <w:r>
+        <w:rPr>
+          <w:rFonts w:ascii="Times New Roman" w:hAnsi="Times New Roman" w:cs="Times New Roman"/>
+          <w:sz w:val="28"/>
+          <w:szCs w:val="28"/>
+          <w:lang w:val="en-US"/>
+        </w:rPr>
+        <w:t xml:space="preserve">Queen + Offset =\= </w:t>
+      </w:r>
+      <w:proofErr w:type="spellStart"/>
+      <w:r>
+        <w:rPr>
+          <w:rFonts w:ascii="Times New Roman" w:hAnsi="Times New Roman" w:cs="Times New Roman"/>
+          <w:sz w:val="28"/>
+          <w:szCs w:val="28"/>
+          <w:lang w:val="en-US"/>
+        </w:rPr>
+        <w:t>OtherQueen</w:t>
+      </w:r>
+      <w:proofErr w:type="spellEnd"/>
+      <w:r>
+        <w:rPr>
+          <w:rFonts w:ascii="Times New Roman" w:hAnsi="Times New Roman" w:cs="Times New Roman"/>
+          <w:sz w:val="28"/>
+          <w:szCs w:val="28"/>
+          <w:lang w:val="en-US"/>
+        </w:rPr>
+        <w:t>,</w:t>
+      </w:r>
+    </w:p>
+    <w:p>
+      <w:pPr>
+        <w:rPr>
+          <w:rFonts w:ascii="Times New Roman" w:hAnsi="Times New Roman" w:cs="Times New Roman"/>
+          <w:sz w:val="28"/>
+          <w:szCs w:val="28"/>
+          <w:lang w:val="en-US"/>
+        </w:rPr>
+      </w:pPr>
+      <w:r>
+        <w:rPr>
+          <w:rFonts w:ascii="Times New Roman" w:hAnsi="Times New Roman" w:cs="Times New Roman"/>
+          <w:sz w:val="28"/>
+          <w:szCs w:val="28"/>
+          <w:lang w:val="en-US"/>
+        </w:rPr>
+        <w:t xml:space="preserve">    </w:t>
+      </w:r>
+      <w:r>
+        <w:rPr>
+          <w:rFonts w:ascii="Times New Roman" w:hAnsi="Times New Roman" w:cs="Times New Roman"/>
+          <w:sz w:val="28"/>
+          <w:szCs w:val="28"/>
+          <w:lang w:val="en-US"/>
+        </w:rPr>
+        <w:tab/>
+      </w:r>
+      <w:r>
+        <w:rPr>
+          <w:rFonts w:ascii="Times New Roman" w:hAnsi="Times New Roman" w:cs="Times New Roman"/>
+          <w:sz w:val="28"/>
+          <w:szCs w:val="28"/>
+          <w:lang w:val="en-US"/>
+        </w:rPr>
+        <w:tab/>
+      </w:r>
+      <w:r>
+        <w:rPr>
+          <w:rFonts w:ascii="Times New Roman" w:hAnsi="Times New Roman" w:cs="Times New Roman"/>
+          <w:sz w:val="28"/>
+          <w:szCs w:val="28"/>
+          <w:lang w:val="en-US"/>
+        </w:rPr>
+        <w:tab/>
+      </w:r>
+      <w:r>
+        <w:rPr>
+          <w:rFonts w:ascii="Times New Roman" w:hAnsi="Times New Roman" w:cs="Times New Roman"/>
+          <w:sz w:val="28"/>
+          <w:szCs w:val="28"/>
+          <w:lang w:val="en-US"/>
+        </w:rPr>
+        <w:t xml:space="preserve">Queen - Offset =\= </w:t>
+      </w:r>
+      <w:proofErr w:type="spellStart"/>
+      <w:r>
+        <w:rPr>
+          <w:rFonts w:ascii="Times New Roman" w:hAnsi="Times New Roman" w:cs="Times New Roman"/>
+          <w:sz w:val="28"/>
+          <w:szCs w:val="28"/>
+          <w:lang w:val="en-US"/>
+        </w:rPr>
+        <w:t>OtherQueen</w:t>
+      </w:r>
+      <w:proofErr w:type="spellEnd"/>
+      <w:r>
+        <w:rPr>
+          <w:rFonts w:ascii="Times New Roman" w:hAnsi="Times New Roman" w:cs="Times New Roman"/>
+          <w:sz w:val="28"/>
+          <w:szCs w:val="28"/>
+          <w:lang w:val="en-US"/>
+        </w:rPr>
+        <w:t>,</w:t>
+      </w:r>
+    </w:p>
+    <w:p>
+      <w:pPr>
+        <w:rPr>
+          <w:rFonts w:ascii="Times New Roman" w:hAnsi="Times New Roman" w:cs="Times New Roman"/>
+          <w:sz w:val="28"/>
+          <w:szCs w:val="28"/>
+          <w:lang w:val="en-US"/>
+        </w:rPr>
+      </w:pPr>
+      <w:r>
+        <w:rPr>
+          <w:rFonts w:ascii="Times New Roman" w:hAnsi="Times New Roman" w:cs="Times New Roman"/>
+          <w:sz w:val="28"/>
+          <w:szCs w:val="28"/>
+          <w:lang w:val="en-US"/>
+        </w:rPr>
+        <w:t xml:space="preserve">    </w:t>
+      </w:r>
+      <w:r>
+        <w:rPr>
+          <w:rFonts w:ascii="Times New Roman" w:hAnsi="Times New Roman" w:cs="Times New Roman"/>
+          <w:sz w:val="28"/>
+          <w:szCs w:val="28"/>
+          <w:lang w:val="en-US"/>
+        </w:rPr>
+        <w:tab/>
+      </w:r>
+      <w:r>
+        <w:rPr>
+          <w:rFonts w:ascii="Times New Roman" w:hAnsi="Times New Roman" w:cs="Times New Roman"/>
+          <w:sz w:val="28"/>
+          <w:szCs w:val="28"/>
+          <w:lang w:val="en-US"/>
+        </w:rPr>
+        <w:tab/>
+      </w:r>
+      <w:r>
+        <w:rPr>
+          <w:rFonts w:ascii="Times New Roman" w:hAnsi="Times New Roman" w:cs="Times New Roman"/>
+          <w:sz w:val="28"/>
+          <w:szCs w:val="28"/>
+          <w:lang w:val="en-US"/>
+        </w:rPr>
+        <w:tab/>
+      </w:r>
+      <w:proofErr w:type="spellStart"/>
+      <w:r>
+        <w:rPr>
+          <w:rFonts w:ascii="Times New Roman" w:hAnsi="Times New Roman" w:cs="Times New Roman"/>
+          <w:sz w:val="28"/>
+          <w:szCs w:val="28"/>
+          <w:lang w:val="en-US"/>
+        </w:rPr>
+        <w:t>NewOffset</w:t>
+      </w:r>
+      <w:proofErr w:type="spellEnd"/>
+      <w:r>
+        <w:rPr>
+          <w:rFonts w:ascii="Times New Roman" w:hAnsi="Times New Roman" w:cs="Times New Roman"/>
+          <w:sz w:val="28"/>
+          <w:szCs w:val="28"/>
+          <w:lang w:val="en-US"/>
+        </w:rPr>
+        <w:t xml:space="preserve"> is Offset + 1,</w:t>
+      </w:r>
+    </w:p>
+    <w:p>
+      <w:pPr>
+        <w:ind w:left="426"/>
+        <w:rPr>
+          <w:rFonts w:ascii="Times New Roman" w:hAnsi="Times New Roman" w:cs="Times New Roman"/>
+          <w:sz w:val="28"/>
+          <w:szCs w:val="28"/>
+          <w:lang w:val="en-US"/>
+        </w:rPr>
+      </w:pPr>
+      <w:r>
+        <w:rPr>
+          <w:rFonts w:ascii="Times New Roman" w:hAnsi="Times New Roman" w:cs="Times New Roman"/>
+          <w:sz w:val="28"/>
+          <w:szCs w:val="28"/>
+          <w:lang w:val="en-US"/>
+        </w:rPr>
+        <w:t xml:space="preserve">    </w:t>
+      </w:r>
+      <w:r>
+        <w:rPr>
+          <w:rFonts w:ascii="Times New Roman" w:hAnsi="Times New Roman" w:cs="Times New Roman"/>
+          <w:sz w:val="28"/>
+          <w:szCs w:val="28"/>
+          <w:lang w:val="en-US"/>
+        </w:rPr>
+        <w:tab/>
+      </w:r>
+      <w:r>
+        <w:rPr>
+          <w:rFonts w:ascii="Times New Roman" w:hAnsi="Times New Roman" w:cs="Times New Roman"/>
+          <w:sz w:val="28"/>
+          <w:szCs w:val="28"/>
+          <w:lang w:val="en-US"/>
+        </w:rPr>
+        <w:tab/>
+      </w:r>
+      <w:r>
+        <w:rPr>
+          <w:rFonts w:ascii="Times New Roman" w:hAnsi="Times New Roman" w:cs="Times New Roman"/>
+          <w:sz w:val="28"/>
+          <w:szCs w:val="28"/>
+          <w:lang w:val="en-US"/>
+        </w:rPr>
+        <w:tab/>
+      </w:r>
+      <w:proofErr w:type="gramStart"/>
+      <w:r>
+        <w:rPr>
+          <w:rFonts w:ascii="Times New Roman" w:hAnsi="Times New Roman" w:cs="Times New Roman"/>
+          <w:sz w:val="28"/>
+          <w:szCs w:val="28"/>
+          <w:lang w:val="en-US"/>
+        </w:rPr>
+        <w:t>safe(</w:t>
+      </w:r>
+      <w:proofErr w:type="gramEnd"/>
+      <w:r>
+        <w:rPr>
+          <w:rFonts w:ascii="Times New Roman" w:hAnsi="Times New Roman" w:cs="Times New Roman"/>
+          <w:sz w:val="28"/>
+          <w:szCs w:val="28"/>
+          <w:lang w:val="en-US"/>
+        </w:rPr>
+        <w:t xml:space="preserve">Queens, </w:t>
+      </w:r>
+      <w:proofErr w:type="spellStart"/>
+      <w:r>
+        <w:rPr>
+          <w:rFonts w:ascii="Times New Roman" w:hAnsi="Times New Roman" w:cs="Times New Roman"/>
+          <w:sz w:val="28"/>
+          <w:szCs w:val="28"/>
+          <w:lang w:val="en-US"/>
+        </w:rPr>
+        <w:t>NewOffset</w:t>
+      </w:r>
+      <w:proofErr w:type="spellEnd"/>
+      <w:r>
+        <w:rPr>
+          <w:rFonts w:ascii="Times New Roman" w:hAnsi="Times New Roman" w:cs="Times New Roman"/>
+          <w:sz w:val="28"/>
+          <w:szCs w:val="28"/>
+          <w:lang w:val="en-US"/>
+        </w:rPr>
+        <w:t>, Queen).</w:t>
+      </w:r>
+      <w:r>
+        <w:rPr>
+          <w:rFonts w:ascii="Times New Roman" w:hAnsi="Times New Roman" w:cs="Times New Roman"/>
+          <w:sz w:val="28"/>
+          <w:szCs w:val="28"/>
+          <w:lang w:val="en-US"/>
+        </w:rPr>
+        <w:br/>
+      </w:r>
+      <w:r>
+        <w:rPr>
+          <w:rFonts w:ascii="Times New Roman" w:hAnsi="Times New Roman" w:cs="Times New Roman"/>
+          <w:b/>
+          <w:bCs/>
+          <w:sz w:val="28"/>
+          <w:szCs w:val="28"/>
+        </w:rPr>
+        <w:t>Результат</w:t>
+      </w:r>
+      <w:r>
+        <w:rPr>
+          <w:rFonts w:ascii="Times New Roman" w:hAnsi="Times New Roman" w:cs="Times New Roman"/>
+          <w:sz w:val="28"/>
+          <w:szCs w:val="28"/>
+          <w:lang w:val="en-US"/>
+        </w:rPr>
+        <w:t xml:space="preserve">: </w:t>
+      </w:r>
+      <w:r>
+        <w:rPr>
+          <w:rFonts w:ascii="Times New Roman" w:hAnsi="Times New Roman" w:cs="Times New Roman"/>
+          <w:sz w:val="28"/>
+          <w:szCs w:val="28"/>
+          <w:lang w:val="en-US"/>
+        </w:rPr>
+        <w:t>(\-/x(\-/y(\-/z((((N(</w:t>
+      </w:r>
+      <w:proofErr w:type="spellStart"/>
+      <w:r>
+        <w:rPr>
+          <w:rFonts w:ascii="Times New Roman" w:hAnsi="Times New Roman" w:cs="Times New Roman"/>
+          <w:sz w:val="28"/>
+          <w:szCs w:val="28"/>
+          <w:lang w:val="en-US"/>
+        </w:rPr>
+        <w:t>z,h</w:t>
+      </w:r>
+      <w:proofErr w:type="spellEnd"/>
+      <w:r>
+        <w:rPr>
+          <w:rFonts w:ascii="Times New Roman" w:hAnsi="Times New Roman" w:cs="Times New Roman"/>
+          <w:sz w:val="28"/>
+          <w:szCs w:val="28"/>
+          <w:lang w:val="en-US"/>
+        </w:rPr>
+        <w:t>(x))/\N(f(</w:t>
+      </w:r>
+      <w:proofErr w:type="spellStart"/>
+      <w:r>
+        <w:rPr>
+          <w:rFonts w:ascii="Times New Roman" w:hAnsi="Times New Roman" w:cs="Times New Roman"/>
+          <w:sz w:val="28"/>
+          <w:szCs w:val="28"/>
+          <w:lang w:val="en-US"/>
+        </w:rPr>
+        <w:t>z,y</w:t>
+      </w:r>
+      <w:proofErr w:type="spellEnd"/>
+      <w:r>
+        <w:rPr>
+          <w:rFonts w:ascii="Times New Roman" w:hAnsi="Times New Roman" w:cs="Times New Roman"/>
+          <w:sz w:val="28"/>
+          <w:szCs w:val="28"/>
+          <w:lang w:val="en-US"/>
+        </w:rPr>
+        <w:t>),h(x)))/\N(m(</w:t>
+      </w:r>
+      <w:proofErr w:type="spellStart"/>
+      <w:r>
+        <w:rPr>
+          <w:rFonts w:ascii="Times New Roman" w:hAnsi="Times New Roman" w:cs="Times New Roman"/>
+          <w:sz w:val="28"/>
+          <w:szCs w:val="28"/>
+          <w:lang w:val="en-US"/>
+        </w:rPr>
+        <w:t>z,y</w:t>
+      </w:r>
+      <w:proofErr w:type="spellEnd"/>
+      <w:r>
+        <w:rPr>
+          <w:rFonts w:ascii="Times New Roman" w:hAnsi="Times New Roman" w:cs="Times New Roman"/>
+          <w:sz w:val="28"/>
+          <w:szCs w:val="28"/>
+          <w:lang w:val="en-US"/>
+        </w:rPr>
+        <w:t>),h(x)))/\</w:t>
+      </w:r>
+    </w:p>
+    <w:p>
+      <w:pPr>
+        <w:ind w:left="426"/>
+        <w:rPr>
+          <w:rFonts w:ascii="Times New Roman" w:hAnsi="Times New Roman" w:cs="Times New Roman"/>
+          <w:sz w:val="28"/>
+          <w:szCs w:val="28"/>
+          <w:lang w:val="en-US"/>
+        </w:rPr>
+      </w:pPr>
+      <w:r>
+        <w:rPr>
+          <w:rFonts w:ascii="Times New Roman" w:hAnsi="Times New Roman" w:cs="Times New Roman"/>
+          <w:sz w:val="28"/>
+          <w:szCs w:val="28"/>
+          <w:lang w:val="en-US"/>
+        </w:rPr>
+        <w:t>S(</w:t>
+      </w:r>
+      <w:proofErr w:type="spellStart"/>
+      <w:proofErr w:type="gramStart"/>
+      <w:r>
+        <w:rPr>
+          <w:rFonts w:ascii="Times New Roman" w:hAnsi="Times New Roman" w:cs="Times New Roman"/>
+          <w:sz w:val="28"/>
+          <w:szCs w:val="28"/>
+          <w:lang w:val="en-US"/>
+        </w:rPr>
+        <w:t>x,f</w:t>
+      </w:r>
+      <w:proofErr w:type="spellEnd"/>
+      <w:proofErr w:type="gramEnd"/>
+      <w:r>
+        <w:rPr>
+          <w:rFonts w:ascii="Times New Roman" w:hAnsi="Times New Roman" w:cs="Times New Roman"/>
+          <w:sz w:val="28"/>
+          <w:szCs w:val="28"/>
+          <w:lang w:val="en-US"/>
+        </w:rPr>
+        <w:t>(</w:t>
+      </w:r>
+      <w:proofErr w:type="spellStart"/>
+      <w:r>
+        <w:rPr>
+          <w:rFonts w:ascii="Times New Roman" w:hAnsi="Times New Roman" w:cs="Times New Roman"/>
+          <w:sz w:val="28"/>
+          <w:szCs w:val="28"/>
+          <w:lang w:val="en-US"/>
+        </w:rPr>
+        <w:t>y,a</w:t>
+      </w:r>
+      <w:proofErr w:type="spellEnd"/>
+      <w:r>
+        <w:rPr>
+          <w:rFonts w:ascii="Times New Roman" w:hAnsi="Times New Roman" w:cs="Times New Roman"/>
+          <w:sz w:val="28"/>
+          <w:szCs w:val="28"/>
+          <w:lang w:val="en-US"/>
+        </w:rPr>
+        <w:t>),z))-&gt;S(</w:t>
+      </w:r>
+      <w:proofErr w:type="spellStart"/>
+      <w:r>
+        <w:rPr>
+          <w:rFonts w:ascii="Times New Roman" w:hAnsi="Times New Roman" w:cs="Times New Roman"/>
+          <w:sz w:val="28"/>
+          <w:szCs w:val="28"/>
+          <w:lang w:val="en-US"/>
+        </w:rPr>
+        <w:t>x,y,z</w:t>
+      </w:r>
+      <w:proofErr w:type="spellEnd"/>
+      <w:r>
+        <w:rPr>
+          <w:rFonts w:ascii="Times New Roman" w:hAnsi="Times New Roman" w:cs="Times New Roman"/>
+          <w:sz w:val="28"/>
+          <w:szCs w:val="28"/>
+          <w:lang w:val="en-US"/>
+        </w:rPr>
+        <w:t>)))))</w:t>
+      </w:r>
+    </w:p>
+    <w:p>
+      <w:pPr>
+        <w:rPr>
+          <w:rFonts w:ascii="Times New Roman" w:hAnsi="Times New Roman" w:cs="Times New Roman"/>
+          <w:sz w:val="28"/>
+          <w:szCs w:val="28"/>
+          <w:lang w:val="en-US"/>
+        </w:rPr>
+      </w:pPr>
+    </w:p>
+    <w:p>
+      <w:pPr>
+        <w:pStyle w:val="a3"/>
+        <w:rPr>
+          <w:rFonts w:ascii="Times New Roman" w:hAnsi="Times New Roman" w:cs="Times New Roman"/>
+          <w:sz w:val="28"/>
+          <w:szCs w:val="28"/>
+          <w:lang w:val="en-US"/>
+        </w:rPr>
+      </w:pPr>
+    </w:p>
+    <w:p>
+      <w:pPr>
+        <w:jc w:val="center"/>
+        <w:rPr>
+          <w:rFonts w:ascii="Times New Roman" w:hAnsi="Times New Roman" w:cs="Times New Roman"/>
+          <w:sz w:val="28"/>
+          <w:szCs w:val="28"/>
+          <w:lang w:val="en-US"/>
+        </w:rPr>
+      </w:pPr>
+    </w:p>
+    <w:p>
+      <w:pPr>
+        <w:rPr>
+          <w:rFonts w:ascii="Times New Roman" w:hAnsi="Times New Roman" w:cs="Times New Roman"/>
+          <w:b/>
+          <w:bCs/>
+          <w:sz w:val="28"/>
+          <w:szCs w:val="28"/>
+          <w:lang w:val="en-US"/>
+        </w:rPr>
+      </w:pPr>
+    </w:p>
+    <w:p>
+      <w:pPr>
+        <w:rPr>
+          <w:rFonts w:ascii="Times New Roman" w:hAnsi="Times New Roman" w:cs="Times New Roman"/>
+          <w:b/>
+          <w:bCs/>
+          <w:sz w:val="28"/>
+          <w:szCs w:val="28"/>
+        </w:rPr>
+      </w:pPr>
+    </w:p>
+    <w:p>
+      <w:pPr>
+        <w:rPr>
+          <w:rFonts w:ascii="Times New Roman" w:hAnsi="Times New Roman" w:cs="Times New Roman"/>
+          <w:b/>
+          <w:bCs/>
+          <w:sz w:val="28"/>
+          <w:szCs w:val="28"/>
+        </w:rPr>
+      </w:pPr>
+    </w:p>
+    <w:p>
+      <w:pPr>
+        <w:rPr>
+          <w:rFonts w:ascii="Times New Roman" w:hAnsi="Times New Roman" w:cs="Times New Roman"/>
+          <w:b/>
+          <w:bCs/>
+          <w:sz w:val="28"/>
+          <w:szCs w:val="28"/>
+        </w:rPr>
+      </w:pPr>
+      <w:bookmarkStart w:id="0" w:name="_GoBack"/>
+      <w:bookmarkEnd w:id="0"/>
       <w:r>
         <w:rPr>
           <w:rFonts w:ascii="Times New Roman" w:hAnsi="Times New Roman" w:cs="Times New Roman"/>
@@ -4357,7 +4927,7 @@
 </file>
 
 <file path=word/numbering.xml><?xml version="1.0" encoding="utf-8"?>
-<w:numbering xmlns:wpc="http://schemas.microsoft.com/office/word/2010/wordprocessingCanvas" xmlns:cx="http://schemas.microsoft.com/office/drawing/2014/chartex" xmlns:cx1="http://schemas.microsoft.com/office/drawing/2015/9/8/chartex" xmlns:mc="http://schemas.openxmlformats.org/markup-compatibility/2006" xmlns:o="urn:schemas-microsoft-com:office:office" xmlns:r="http://schemas.openxmlformats.org/officeDocument/2006/relationships" xmlns:m="http://schemas.openxmlformats.org/officeDocument/2006/math" xmlns:v="urn:schemas-microsoft-com:vml" xmlns:wp14="http://schemas.microsoft.com/office/word/2010/wordprocessingDrawing" xmlns:wp="http://schemas.openxmlformats.org/drawingml/2006/wordprocessingDrawing" xmlns:w10="urn:schemas-microsoft-com:office:word" xmlns:w="http://schemas.openxmlformats.org/wordprocessingml/2006/main" xmlns:w14="http://schemas.microsoft.com/office/word/2010/wordml" xmlns:w15="http://schemas.microsoft.com/office/word/2012/wordml" xmlns:w16se="http://schemas.microsoft.com/office/word/2015/wordml/symex" xmlns:wpg="http://schemas.microsoft.com/office/word/2010/wordprocessingGroup" xmlns:wpi="http://schemas.microsoft.com/office/word/2010/wordprocessingInk" xmlns:wne="http://schemas.microsoft.com/office/word/2006/wordml" xmlns:wps="http://schemas.microsoft.com/office/word/2010/wordprocessingShape" mc:Ignorable="w14 w15 w16se wp14">
+<w:numbering xmlns:wpc="http://schemas.microsoft.com/office/word/2010/wordprocessingCanvas" xmlns:cx="http://schemas.microsoft.com/office/drawing/2014/chartex" xmlns:cx1="http://schemas.microsoft.com/office/drawing/2015/9/8/chartex" xmlns:cx2="http://schemas.microsoft.com/office/drawing/2015/10/21/chartex" xmlns:cx3="http://schemas.microsoft.com/office/drawing/2016/5/9/chartex" xmlns:cx4="http://schemas.microsoft.com/office/drawing/2016/5/10/chartex" xmlns:cx5="http://schemas.microsoft.com/office/drawing/2016/5/11/chartex" xmlns:cx6="http://schemas.microsoft.com/office/drawing/2016/5/12/chartex" xmlns:cx7="http://schemas.microsoft.com/office/drawing/2016/5/13/chartex" xmlns:cx8="http://schemas.microsoft.com/office/drawing/2016/5/14/chartex" xmlns:mc="http://schemas.openxmlformats.org/markup-compatibility/2006" xmlns:aink="http://schemas.microsoft.com/office/drawing/2016/ink" xmlns:am3d="http://schemas.microsoft.com/office/drawing/2017/model3d" xmlns:o="urn:schemas-microsoft-com:office:office" xmlns:r="http://schemas.openxmlformats.org/officeDocument/2006/relationships" xmlns:m="http://schemas.openxmlformats.org/officeDocument/2006/math" xmlns:v="urn:schemas-microsoft-com:vml" xmlns:wp14="http://schemas.microsoft.com/office/word/2010/wordprocessingDrawing" xmlns:wp="http://schemas.openxmlformats.org/drawingml/2006/wordprocessingDrawing" xmlns:w10="urn:schemas-microsoft-com:office:word" xmlns:w="http://schemas.openxmlformats.org/wordprocessingml/2006/main" xmlns:w14="http://schemas.microsoft.com/office/word/2010/wordml" xmlns:w15="http://schemas.microsoft.com/office/word/2012/wordml" xmlns:w16cid="http://schemas.microsoft.com/office/word/2016/wordml/cid" xmlns:w16se="http://schemas.microsoft.com/office/word/2015/wordml/symex" xmlns:wpg="http://schemas.microsoft.com/office/word/2010/wordprocessingGroup" xmlns:wpi="http://schemas.microsoft.com/office/word/2010/wordprocessingInk" xmlns:wne="http://schemas.microsoft.com/office/word/2006/wordml" xmlns:wps="http://schemas.microsoft.com/office/word/2010/wordprocessingShape" mc:Ignorable="w14 w15 w16se w16cid wp14">
   <w:abstractNum w:abstractNumId="0" w15:restartNumberingAfterBreak="0">
     <w:nsid w:val="03BD1275"/>
     <w:multiLevelType w:val="hybridMultilevel"/>
@@ -4650,6 +5220,97 @@
     </w:lvl>
   </w:abstractNum>
   <w:abstractNum w:abstractNumId="3" w15:restartNumberingAfterBreak="0">
+    <w:nsid w:val="579528D1"/>
+    <w:multiLevelType w:val="hybridMultilevel"/>
+    <w:tmpl w:val="663EC272"/>
+    <w:lvl w:ilvl="0" w:tplc="3900FD5A">
+      <w:start w:val="1"/>
+      <w:numFmt w:val="decimal"/>
+      <w:lvlText w:val="%1."/>
+      <w:lvlJc w:val="left"/>
+      <w:pPr>
+        <w:ind w:left="720" w:hanging="360"/>
+      </w:pPr>
+      <w:rPr>
+        <w:rFonts w:hint="default"/>
+        <w:b/>
+        <w:bCs/>
+      </w:rPr>
+    </w:lvl>
+    <w:lvl w:ilvl="1" w:tplc="04190019" w:tentative="1">
+      <w:start w:val="1"/>
+      <w:numFmt w:val="lowerLetter"/>
+      <w:lvlText w:val="%2."/>
+      <w:lvlJc w:val="left"/>
+      <w:pPr>
+        <w:ind w:left="1440" w:hanging="360"/>
+      </w:pPr>
+    </w:lvl>
+    <w:lvl w:ilvl="2" w:tplc="0419001B" w:tentative="1">
+      <w:start w:val="1"/>
+      <w:numFmt w:val="lowerRoman"/>
+      <w:lvlText w:val="%3."/>
+      <w:lvlJc w:val="right"/>
+      <w:pPr>
+        <w:ind w:left="2160" w:hanging="180"/>
+      </w:pPr>
+    </w:lvl>
+    <w:lvl w:ilvl="3" w:tplc="0419000F" w:tentative="1">
+      <w:start w:val="1"/>
+      <w:numFmt w:val="decimal"/>
+      <w:lvlText w:val="%4."/>
+      <w:lvlJc w:val="left"/>
+      <w:pPr>
+        <w:ind w:left="2880" w:hanging="360"/>
+      </w:pPr>
+    </w:lvl>
+    <w:lvl w:ilvl="4" w:tplc="04190019" w:tentative="1">
+      <w:start w:val="1"/>
+      <w:numFmt w:val="lowerLetter"/>
+      <w:lvlText w:val="%5."/>
+      <w:lvlJc w:val="left"/>
+      <w:pPr>
+        <w:ind w:left="3600" w:hanging="360"/>
+      </w:pPr>
+    </w:lvl>
+    <w:lvl w:ilvl="5" w:tplc="0419001B" w:tentative="1">
+      <w:start w:val="1"/>
+      <w:numFmt w:val="lowerRoman"/>
+      <w:lvlText w:val="%6."/>
+      <w:lvlJc w:val="right"/>
+      <w:pPr>
+        <w:ind w:left="4320" w:hanging="180"/>
+      </w:pPr>
+    </w:lvl>
+    <w:lvl w:ilvl="6" w:tplc="0419000F" w:tentative="1">
+      <w:start w:val="1"/>
+      <w:numFmt w:val="decimal"/>
+      <w:lvlText w:val="%7."/>
+      <w:lvlJc w:val="left"/>
+      <w:pPr>
+        <w:ind w:left="5040" w:hanging="360"/>
+      </w:pPr>
+    </w:lvl>
+    <w:lvl w:ilvl="7" w:tplc="04190019" w:tentative="1">
+      <w:start w:val="1"/>
+      <w:numFmt w:val="lowerLetter"/>
+      <w:lvlText w:val="%8."/>
+      <w:lvlJc w:val="left"/>
+      <w:pPr>
+        <w:ind w:left="5760" w:hanging="360"/>
+      </w:pPr>
+    </w:lvl>
+    <w:lvl w:ilvl="8" w:tplc="0419001B" w:tentative="1">
+      <w:start w:val="1"/>
+      <w:numFmt w:val="lowerRoman"/>
+      <w:lvlText w:val="%9."/>
+      <w:lvlJc w:val="right"/>
+      <w:pPr>
+        <w:ind w:left="6480" w:hanging="180"/>
+      </w:pPr>
+    </w:lvl>
+  </w:abstractNum>
+  <w:abstractNum w:abstractNumId="4" w15:restartNumberingAfterBreak="0">
     <w:nsid w:val="783559A0"/>
     <w:multiLevelType w:val="multilevel"/>
     <w:tmpl w:val="1E18CBAC"/>
@@ -4807,13 +5468,16 @@
     </w:lvlOverride>
   </w:num>
   <w:num w:numId="4">
+    <w:abstractNumId w:val="4"/>
+  </w:num>
+  <w:num w:numId="5">
     <w:abstractNumId w:val="3"/>
   </w:num>
 </w:numbering>
 </file>
 
 <file path=word/styles.xml><?xml version="1.0" encoding="utf-8"?>
-<w:styles xmlns:mc="http://schemas.openxmlformats.org/markup-compatibility/2006" xmlns:r="http://schemas.openxmlformats.org/officeDocument/2006/relationships" xmlns:w="http://schemas.openxmlformats.org/wordprocessingml/2006/main" xmlns:w14="http://schemas.microsoft.com/office/word/2010/wordml" xmlns:w15="http://schemas.microsoft.com/office/word/2012/wordml" xmlns:w16se="http://schemas.microsoft.com/office/word/2015/wordml/symex" mc:Ignorable="w14 w15 w16se">
+<w:styles xmlns:mc="http://schemas.openxmlformats.org/markup-compatibility/2006" xmlns:r="http://schemas.openxmlformats.org/officeDocument/2006/relationships" xmlns:w="http://schemas.openxmlformats.org/wordprocessingml/2006/main" xmlns:w14="http://schemas.microsoft.com/office/word/2010/wordml" xmlns:w15="http://schemas.microsoft.com/office/word/2012/wordml" xmlns:w16cid="http://schemas.microsoft.com/office/word/2016/wordml/cid" xmlns:w16se="http://schemas.microsoft.com/office/word/2015/wordml/symex" mc:Ignorable="w14 w15 w16se w16cid">
   <w:docDefaults>
     <w:rPrDefault>
       <w:rPr>
@@ -4829,7 +5493,7 @@
       </w:pPr>
     </w:pPrDefault>
   </w:docDefaults>
-  <w:latentStyles w:defLockedState="0" w:defUIPriority="99" w:defSemiHidden="0" w:defUnhideWhenUsed="0" w:defQFormat="0" w:count="371">
+  <w:latentStyles w:defLockedState="0" w:defUIPriority="99" w:defSemiHidden="0" w:defUnhideWhenUsed="0" w:defQFormat="0" w:count="377">
     <w:lsdException w:name="Normal" w:uiPriority="0" w:qFormat="1"/>
     <w:lsdException w:name="heading 1" w:uiPriority="9" w:qFormat="1"/>
     <w:lsdException w:name="heading 2" w:semiHidden="1" w:uiPriority="9" w:unhideWhenUsed="1" w:qFormat="1"/>
@@ -4977,11 +5641,8 @@
     <w:lsdException w:name="Table 3D effects 3" w:semiHidden="1" w:unhideWhenUsed="1"/>
     <w:lsdException w:name="Table Contemporary" w:semiHidden="1" w:unhideWhenUsed="1"/>
     <w:lsdException w:name="Table Elegant" w:semiHidden="1" w:unhideWhenUsed="1"/>
-    <w:lsdException w:name="Table Professional" w:semiHidden="1" w:unhideWhenUsed="1"/>
     <w:lsdException w:name="Table Subtle 1" w:semiHidden="1" w:unhideWhenUsed="1"/>
     <w:lsdException w:name="Table Subtle 2" w:semiHidden="1" w:unhideWhenUsed="1"/>
-    <w:lsdException w:name="Table Web 1" w:semiHidden="1" w:unhideWhenUsed="1"/>
-    <w:lsdException w:name="Table Web 2" w:semiHidden="1" w:unhideWhenUsed="1"/>
     <w:lsdException w:name="Table Web 3" w:semiHidden="1" w:unhideWhenUsed="1"/>
     <w:lsdException w:name="Balloon Text" w:semiHidden="1" w:unhideWhenUsed="1"/>
     <w:lsdException w:name="Table Grid" w:uiPriority="39"/>
@@ -5201,6 +5862,12 @@
     <w:lsdException w:name="List Table 5 Dark Accent 6" w:uiPriority="50"/>
     <w:lsdException w:name="List Table 6 Colorful Accent 6" w:uiPriority="51"/>
     <w:lsdException w:name="List Table 7 Colorful Accent 6" w:uiPriority="52"/>
+    <w:lsdException w:name="Mention" w:semiHidden="1" w:unhideWhenUsed="1"/>
+    <w:lsdException w:name="Smart Hyperlink" w:semiHidden="1" w:unhideWhenUsed="1"/>
+    <w:lsdException w:name="Hashtag" w:semiHidden="1" w:unhideWhenUsed="1"/>
+    <w:lsdException w:name="Unresolved Mention" w:semiHidden="1" w:unhideWhenUsed="1"/>
+    <w:lsdException w:name="Smart Link" w:semiHidden="1" w:unhideWhenUsed="1"/>
+    <w:lsdException w:name="Smart Link Error" w:semiHidden="1" w:unhideWhenUsed="1"/>
   </w:latentStyles>
   <w:style w:type="paragraph" w:default="1" w:styleId="a">
     <w:name w:val="Normal"/>

</xml_diff>

<commit_message>
New corrections for lr2 report
</commit_message>
<xml_diff>
--- a/reports/report_lr2_zalomov.docx
+++ b/reports/report_lr2_zalomov.docx
@@ -538,25 +538,7 @@
           <w:szCs w:val="28"/>
         </w:rPr>
         <w:tab/>
-        <w:t xml:space="preserve"> </w:t>
-      </w:r>
-      <w:proofErr w:type="spellStart"/>
-      <w:r>
-        <w:rPr>
-          <w:rFonts w:ascii="Times New Roman" w:eastAsia="Times New Roman" w:hAnsi="Times New Roman" w:cs="Times New Roman"/>
-          <w:sz w:val="28"/>
-          <w:szCs w:val="28"/>
-        </w:rPr>
-        <w:t>Ивашенко</w:t>
-      </w:r>
-      <w:proofErr w:type="spellEnd"/>
-      <w:r>
-        <w:rPr>
-          <w:rFonts w:ascii="Times New Roman" w:eastAsia="Times New Roman" w:hAnsi="Times New Roman" w:cs="Times New Roman"/>
-          <w:sz w:val="28"/>
-          <w:szCs w:val="28"/>
-        </w:rPr>
-        <w:t xml:space="preserve"> В. П.</w:t>
+        <w:t xml:space="preserve"> Ивашенко В. П.</w:t>
       </w:r>
     </w:p>
     <w:p>
@@ -954,21 +936,7 @@
         <w:rPr>
           <w:rStyle w:val="fontstyle01"/>
         </w:rPr>
-        <w:t>&lt;оператор&gt;::= ‘</w:t>
-      </w:r>
-      <w:proofErr w:type="spellStart"/>
-      <w:r>
-        <w:rPr>
-          <w:rStyle w:val="fontstyle01"/>
-        </w:rPr>
-        <w:t>is</w:t>
-      </w:r>
-      <w:proofErr w:type="spellEnd"/>
-      <w:r>
-        <w:rPr>
-          <w:rStyle w:val="fontstyle01"/>
-        </w:rPr>
-        <w:t>’ | '=' | ‘==' | ’\=' | ’&gt;=' | ’=&lt;’ | ‘=\=' |</w:t>
+        <w:t>&lt;оператор&gt;::= ‘is’ | '=' | ‘==' | ’\=' | ’&gt;=' | ’=&lt;’ | ‘=\=' |</w:t>
       </w:r>
     </w:p>
     <w:p>
@@ -1156,7 +1124,6 @@
         </w:rPr>
         <w:t xml:space="preserve">шахматной доске </w:t>
       </w:r>
-      <w:proofErr w:type="spellStart"/>
       <w:r>
         <w:rPr>
           <w:rFonts w:ascii="Times New Roman" w:hAnsi="Times New Roman" w:cs="Times New Roman"/>
@@ -1166,7 +1133,6 @@
         </w:rPr>
         <w:t>NxN</w:t>
       </w:r>
-      <w:proofErr w:type="spellEnd"/>
       <w:r>
         <w:rPr>
           <w:rFonts w:ascii="Times New Roman" w:hAnsi="Times New Roman" w:cs="Times New Roman"/>
@@ -1498,8 +1464,8 @@
           <w:szCs w:val="28"/>
         </w:rPr>
         <w:drawing>
-          <wp:inline distT="0" distB="0" distL="0" distR="0" wp14:anchorId="7745712B" wp14:editId="55FC596E">
-            <wp:extent cx="6313320" cy="5391150"/>
+          <wp:inline distT="0" distB="0" distL="0" distR="0" wp14:anchorId="7745712B" wp14:editId="46B84522">
+            <wp:extent cx="6323282" cy="5397392"/>
             <wp:effectExtent l="0" t="0" r="0" b="0"/>
             <wp:docPr id="3" name="Рисунок 3"/>
             <wp:cNvGraphicFramePr>
@@ -1522,7 +1488,6 @@
                         </a:ext>
                       </a:extLst>
                     </a:blip>
-                    <a:srcRect/>
                     <a:stretch>
                       <a:fillRect/>
                     </a:stretch>
@@ -1530,7 +1495,7 @@
                   <pic:spPr bwMode="auto">
                     <a:xfrm>
                       <a:off x="0" y="0"/>
-                      <a:ext cx="6323282" cy="5399657"/>
+                      <a:ext cx="6323282" cy="5397392"/>
                     </a:xfrm>
                     <a:prstGeom prst="rect">
                       <a:avLst/>
@@ -1684,8 +1649,6 @@
           <w:sz w:val="28"/>
         </w:rPr>
       </w:pPr>
-      <w:proofErr w:type="spellStart"/>
-      <w:proofErr w:type="gramStart"/>
       <w:r>
         <w:rPr>
           <w:rStyle w:val="a5"/>
@@ -1696,7 +1659,6 @@
         <w:lastRenderedPageBreak/>
         <w:t>length</w:t>
       </w:r>
-      <w:proofErr w:type="spellEnd"/>
       <w:r>
         <w:rPr>
           <w:rFonts w:ascii="Times New Roman" w:hAnsi="Times New Roman" w:cs="Times New Roman"/>
@@ -1704,401 +1666,256 @@
         </w:rPr>
         <w:t>(</w:t>
       </w:r>
-      <w:proofErr w:type="gramEnd"/>
       <w:r>
         <w:rPr>
           <w:rStyle w:val="HTML"/>
           <w:rFonts w:ascii="Times New Roman" w:hAnsi="Times New Roman" w:cs="Times New Roman"/>
           <w:sz w:val="28"/>
         </w:rPr>
-        <w:t>?</w:t>
-      </w:r>
-      <w:proofErr w:type="spellStart"/>
+        <w:t>?List, ?Length</w:t>
+      </w:r>
+      <w:r>
+        <w:rPr>
+          <w:rFonts w:ascii="Times New Roman" w:hAnsi="Times New Roman" w:cs="Times New Roman"/>
+          <w:sz w:val="28"/>
+        </w:rPr>
+        <w:t xml:space="preserve">) - </w:t>
+      </w:r>
+      <w:r>
+        <w:rPr>
+          <w:rFonts w:ascii="Times New Roman" w:hAnsi="Times New Roman" w:cs="Times New Roman"/>
+          <w:sz w:val="28"/>
+        </w:rPr>
+        <w:t>и</w:t>
+      </w:r>
+      <w:r>
+        <w:rPr>
+          <w:rFonts w:ascii="Times New Roman" w:hAnsi="Times New Roman" w:cs="Times New Roman"/>
+          <w:sz w:val="28"/>
+        </w:rPr>
+        <w:t>стинно, если Length представляет собой количество элементов в List. Предикат может быть использован для нахождения длины списка или создания списка (содержащего переменные) длины Length. Предикат является недетерминированным и производит списки возрастающей длины, если List - частичный список, а Length - переменная.</w:t>
+      </w:r>
+    </w:p>
+    <w:p>
+      <w:pPr>
+        <w:rPr>
+          <w:rFonts w:ascii="Times New Roman" w:hAnsi="Times New Roman" w:cs="Times New Roman"/>
+          <w:b/>
+          <w:sz w:val="36"/>
+          <w:szCs w:val="28"/>
+        </w:rPr>
+      </w:pPr>
+    </w:p>
+    <w:p>
+      <w:pPr>
+        <w:rPr>
+          <w:rFonts w:ascii="Times New Roman" w:hAnsi="Times New Roman" w:cs="Times New Roman"/>
+          <w:sz w:val="28"/>
+        </w:rPr>
+      </w:pPr>
+      <w:r>
+        <w:rPr>
+          <w:rStyle w:val="a5"/>
+          <w:rFonts w:ascii="Times New Roman" w:hAnsi="Times New Roman" w:cs="Times New Roman"/>
+          <w:b w:val="0"/>
+          <w:sz w:val="28"/>
+          <w:lang w:val="en-US"/>
+        </w:rPr>
+        <w:t>numlist</w:t>
+      </w:r>
+      <w:r>
+        <w:rPr>
+          <w:rFonts w:ascii="Times New Roman" w:hAnsi="Times New Roman" w:cs="Times New Roman"/>
+          <w:sz w:val="28"/>
+        </w:rPr>
+        <w:t>(</w:t>
+      </w:r>
       <w:r>
         <w:rPr>
           <w:rStyle w:val="HTML"/>
           <w:rFonts w:ascii="Times New Roman" w:hAnsi="Times New Roman" w:cs="Times New Roman"/>
           <w:sz w:val="28"/>
         </w:rPr>
+        <w:t>+</w:t>
+      </w:r>
+      <w:r>
+        <w:rPr>
+          <w:rStyle w:val="HTML"/>
+          <w:rFonts w:ascii="Times New Roman" w:hAnsi="Times New Roman" w:cs="Times New Roman"/>
+          <w:sz w:val="28"/>
+          <w:lang w:val="en-US"/>
+        </w:rPr>
+        <w:t>Low</w:t>
+      </w:r>
+      <w:r>
+        <w:rPr>
+          <w:rStyle w:val="HTML"/>
+          <w:rFonts w:ascii="Times New Roman" w:hAnsi="Times New Roman" w:cs="Times New Roman"/>
+          <w:sz w:val="28"/>
+        </w:rPr>
+        <w:t>, +</w:t>
+      </w:r>
+      <w:r>
+        <w:rPr>
+          <w:rStyle w:val="HTML"/>
+          <w:rFonts w:ascii="Times New Roman" w:hAnsi="Times New Roman" w:cs="Times New Roman"/>
+          <w:sz w:val="28"/>
+          <w:lang w:val="en-US"/>
+        </w:rPr>
+        <w:t>High</w:t>
+      </w:r>
+      <w:r>
+        <w:rPr>
+          <w:rStyle w:val="HTML"/>
+          <w:rFonts w:ascii="Times New Roman" w:hAnsi="Times New Roman" w:cs="Times New Roman"/>
+          <w:sz w:val="28"/>
+        </w:rPr>
+        <w:t>, -</w:t>
+      </w:r>
+      <w:r>
+        <w:rPr>
+          <w:rStyle w:val="HTML"/>
+          <w:rFonts w:ascii="Times New Roman" w:hAnsi="Times New Roman" w:cs="Times New Roman"/>
+          <w:sz w:val="28"/>
+          <w:lang w:val="en-US"/>
+        </w:rPr>
         <w:t>List</w:t>
       </w:r>
-      <w:proofErr w:type="spellEnd"/>
+      <w:r>
+        <w:rPr>
+          <w:rFonts w:ascii="Times New Roman" w:hAnsi="Times New Roman" w:cs="Times New Roman"/>
+          <w:sz w:val="28"/>
+        </w:rPr>
+        <w:t xml:space="preserve">) – </w:t>
+      </w:r>
+      <w:r>
+        <w:rPr>
+          <w:rFonts w:ascii="Times New Roman" w:hAnsi="Times New Roman" w:cs="Times New Roman"/>
+          <w:sz w:val="28"/>
+        </w:rPr>
+        <w:t>заполняет</w:t>
+      </w:r>
+      <w:r>
+        <w:rPr>
+          <w:rFonts w:ascii="Times New Roman" w:hAnsi="Times New Roman" w:cs="Times New Roman"/>
+          <w:sz w:val="28"/>
+        </w:rPr>
+        <w:t xml:space="preserve"> </w:t>
+      </w:r>
+      <w:r>
+        <w:rPr>
+          <w:rFonts w:ascii="Times New Roman" w:hAnsi="Times New Roman" w:cs="Times New Roman"/>
+          <w:sz w:val="28"/>
+        </w:rPr>
+        <w:t>список</w:t>
+      </w:r>
+      <w:r>
+        <w:rPr>
+          <w:rFonts w:ascii="Times New Roman" w:hAnsi="Times New Roman" w:cs="Times New Roman"/>
+          <w:sz w:val="28"/>
+        </w:rPr>
+        <w:t xml:space="preserve"> </w:t>
+      </w:r>
+      <w:r>
+        <w:rPr>
+          <w:rFonts w:ascii="Times New Roman" w:hAnsi="Times New Roman" w:cs="Times New Roman"/>
+          <w:sz w:val="28"/>
+          <w:lang w:val="en-US"/>
+        </w:rPr>
+        <w:t>List</w:t>
+      </w:r>
+      <w:r>
+        <w:rPr>
+          <w:rFonts w:ascii="Times New Roman" w:hAnsi="Times New Roman" w:cs="Times New Roman"/>
+          <w:sz w:val="28"/>
+        </w:rPr>
+        <w:t xml:space="preserve"> </w:t>
+      </w:r>
+      <w:r>
+        <w:rPr>
+          <w:rFonts w:ascii="Times New Roman" w:hAnsi="Times New Roman" w:cs="Times New Roman"/>
+          <w:sz w:val="28"/>
+        </w:rPr>
+        <w:t xml:space="preserve">целыми числами от </w:t>
+      </w:r>
+      <w:r>
+        <w:rPr>
+          <w:rFonts w:ascii="Times New Roman" w:hAnsi="Times New Roman" w:cs="Times New Roman"/>
+          <w:sz w:val="28"/>
+          <w:lang w:val="en-US"/>
+        </w:rPr>
+        <w:t>Low</w:t>
+      </w:r>
+      <w:r>
+        <w:rPr>
+          <w:rFonts w:ascii="Times New Roman" w:hAnsi="Times New Roman" w:cs="Times New Roman"/>
+          <w:sz w:val="28"/>
+        </w:rPr>
+        <w:t xml:space="preserve"> </w:t>
+      </w:r>
+      <w:r>
+        <w:rPr>
+          <w:rFonts w:ascii="Times New Roman" w:hAnsi="Times New Roman" w:cs="Times New Roman"/>
+          <w:sz w:val="28"/>
+        </w:rPr>
+        <w:t xml:space="preserve">до </w:t>
+      </w:r>
+      <w:r>
+        <w:rPr>
+          <w:rFonts w:ascii="Times New Roman" w:hAnsi="Times New Roman" w:cs="Times New Roman"/>
+          <w:sz w:val="28"/>
+          <w:lang w:val="en-US"/>
+        </w:rPr>
+        <w:t>High</w:t>
+      </w:r>
+      <w:r>
+        <w:rPr>
+          <w:rFonts w:ascii="Times New Roman" w:hAnsi="Times New Roman" w:cs="Times New Roman"/>
+          <w:sz w:val="28"/>
+        </w:rPr>
+        <w:t>.</w:t>
+      </w:r>
+    </w:p>
+    <w:p>
+      <w:pPr>
+        <w:rPr>
+          <w:rFonts w:ascii="Times New Roman" w:hAnsi="Times New Roman" w:cs="Times New Roman"/>
+          <w:sz w:val="28"/>
+        </w:rPr>
+      </w:pPr>
+    </w:p>
+    <w:p>
+      <w:pPr>
+        <w:rPr>
+          <w:rFonts w:ascii="Times New Roman" w:hAnsi="Times New Roman" w:cs="Times New Roman"/>
+          <w:sz w:val="44"/>
+          <w:szCs w:val="28"/>
+        </w:rPr>
+      </w:pPr>
+      <w:r>
+        <w:rPr>
+          <w:rStyle w:val="a5"/>
+          <w:rFonts w:ascii="Times New Roman" w:hAnsi="Times New Roman" w:cs="Times New Roman"/>
+          <w:b w:val="0"/>
+          <w:sz w:val="28"/>
+        </w:rPr>
+        <w:t>permutation</w:t>
+      </w:r>
+      <w:r>
+        <w:rPr>
+          <w:rFonts w:ascii="Times New Roman" w:hAnsi="Times New Roman" w:cs="Times New Roman"/>
+          <w:sz w:val="28"/>
+        </w:rPr>
+        <w:t>(</w:t>
+      </w:r>
       <w:r>
         <w:rPr>
           <w:rStyle w:val="HTML"/>
           <w:rFonts w:ascii="Times New Roman" w:hAnsi="Times New Roman" w:cs="Times New Roman"/>
           <w:sz w:val="28"/>
         </w:rPr>
-        <w:t>, ?</w:t>
-      </w:r>
-      <w:proofErr w:type="spellStart"/>
-      <w:r>
-        <w:rPr>
-          <w:rStyle w:val="HTML"/>
-          <w:rFonts w:ascii="Times New Roman" w:hAnsi="Times New Roman" w:cs="Times New Roman"/>
-          <w:sz w:val="28"/>
-        </w:rPr>
-        <w:t>Length</w:t>
-      </w:r>
-      <w:proofErr w:type="spellEnd"/>
-      <w:r>
-        <w:rPr>
-          <w:rFonts w:ascii="Times New Roman" w:hAnsi="Times New Roman" w:cs="Times New Roman"/>
-          <w:sz w:val="28"/>
-        </w:rPr>
-        <w:t xml:space="preserve">) - </w:t>
-      </w:r>
-      <w:r>
-        <w:rPr>
-          <w:rFonts w:ascii="Times New Roman" w:hAnsi="Times New Roman" w:cs="Times New Roman"/>
-          <w:sz w:val="28"/>
-        </w:rPr>
-        <w:t>и</w:t>
-      </w:r>
-      <w:r>
-        <w:rPr>
-          <w:rFonts w:ascii="Times New Roman" w:hAnsi="Times New Roman" w:cs="Times New Roman"/>
-          <w:sz w:val="28"/>
-        </w:rPr>
-        <w:t xml:space="preserve">стинно, если </w:t>
-      </w:r>
-      <w:proofErr w:type="spellStart"/>
-      <w:r>
-        <w:rPr>
-          <w:rFonts w:ascii="Times New Roman" w:hAnsi="Times New Roman" w:cs="Times New Roman"/>
-          <w:sz w:val="28"/>
-        </w:rPr>
-        <w:t>Length</w:t>
-      </w:r>
-      <w:proofErr w:type="spellEnd"/>
-      <w:r>
-        <w:rPr>
-          <w:rFonts w:ascii="Times New Roman" w:hAnsi="Times New Roman" w:cs="Times New Roman"/>
-          <w:sz w:val="28"/>
-        </w:rPr>
-        <w:t xml:space="preserve"> представляет собой количество элементов в </w:t>
-      </w:r>
-      <w:proofErr w:type="spellStart"/>
-      <w:r>
-        <w:rPr>
-          <w:rFonts w:ascii="Times New Roman" w:hAnsi="Times New Roman" w:cs="Times New Roman"/>
-          <w:sz w:val="28"/>
-        </w:rPr>
-        <w:t>List</w:t>
-      </w:r>
-      <w:proofErr w:type="spellEnd"/>
-      <w:r>
-        <w:rPr>
-          <w:rFonts w:ascii="Times New Roman" w:hAnsi="Times New Roman" w:cs="Times New Roman"/>
-          <w:sz w:val="28"/>
-        </w:rPr>
-        <w:t xml:space="preserve">. Предикат может быть использован для нахождения длины списка или создания списка (содержащего переменные) длины </w:t>
-      </w:r>
-      <w:proofErr w:type="spellStart"/>
-      <w:r>
-        <w:rPr>
-          <w:rFonts w:ascii="Times New Roman" w:hAnsi="Times New Roman" w:cs="Times New Roman"/>
-          <w:sz w:val="28"/>
-        </w:rPr>
-        <w:t>Length</w:t>
-      </w:r>
-      <w:proofErr w:type="spellEnd"/>
-      <w:r>
-        <w:rPr>
-          <w:rFonts w:ascii="Times New Roman" w:hAnsi="Times New Roman" w:cs="Times New Roman"/>
-          <w:sz w:val="28"/>
-        </w:rPr>
-        <w:t xml:space="preserve">. Предикат является недетерминированным и производит списки возрастающей длины, если </w:t>
-      </w:r>
-      <w:proofErr w:type="spellStart"/>
-      <w:r>
-        <w:rPr>
-          <w:rFonts w:ascii="Times New Roman" w:hAnsi="Times New Roman" w:cs="Times New Roman"/>
-          <w:sz w:val="28"/>
-        </w:rPr>
-        <w:t>List</w:t>
-      </w:r>
-      <w:proofErr w:type="spellEnd"/>
-      <w:r>
-        <w:rPr>
-          <w:rFonts w:ascii="Times New Roman" w:hAnsi="Times New Roman" w:cs="Times New Roman"/>
-          <w:sz w:val="28"/>
-        </w:rPr>
-        <w:t xml:space="preserve"> - частичный список, а </w:t>
-      </w:r>
-      <w:proofErr w:type="spellStart"/>
-      <w:r>
-        <w:rPr>
-          <w:rFonts w:ascii="Times New Roman" w:hAnsi="Times New Roman" w:cs="Times New Roman"/>
-          <w:sz w:val="28"/>
-        </w:rPr>
-        <w:t>Length</w:t>
-      </w:r>
-      <w:proofErr w:type="spellEnd"/>
-      <w:r>
-        <w:rPr>
-          <w:rFonts w:ascii="Times New Roman" w:hAnsi="Times New Roman" w:cs="Times New Roman"/>
-          <w:sz w:val="28"/>
-        </w:rPr>
-        <w:t xml:space="preserve"> - переменная.</w:t>
-      </w:r>
-    </w:p>
-    <w:p>
-      <w:pPr>
-        <w:rPr>
-          <w:rFonts w:ascii="Times New Roman" w:hAnsi="Times New Roman" w:cs="Times New Roman"/>
-          <w:b/>
-          <w:sz w:val="36"/>
-          <w:szCs w:val="28"/>
-        </w:rPr>
-      </w:pPr>
-    </w:p>
-    <w:p>
-      <w:pPr>
-        <w:rPr>
-          <w:rFonts w:ascii="Times New Roman" w:hAnsi="Times New Roman" w:cs="Times New Roman"/>
-          <w:sz w:val="28"/>
-        </w:rPr>
-      </w:pPr>
-      <w:proofErr w:type="spellStart"/>
-      <w:proofErr w:type="gramStart"/>
-      <w:r>
-        <w:rPr>
-          <w:rStyle w:val="a5"/>
-          <w:rFonts w:ascii="Times New Roman" w:hAnsi="Times New Roman" w:cs="Times New Roman"/>
-          <w:b w:val="0"/>
-          <w:sz w:val="28"/>
-          <w:lang w:val="en-US"/>
-        </w:rPr>
-        <w:t>numlist</w:t>
-      </w:r>
-      <w:proofErr w:type="spellEnd"/>
-      <w:r>
-        <w:rPr>
-          <w:rFonts w:ascii="Times New Roman" w:hAnsi="Times New Roman" w:cs="Times New Roman"/>
-          <w:sz w:val="28"/>
-        </w:rPr>
-        <w:t>(</w:t>
-      </w:r>
-      <w:proofErr w:type="gramEnd"/>
-      <w:r>
-        <w:rPr>
-          <w:rStyle w:val="HTML"/>
-          <w:rFonts w:ascii="Times New Roman" w:hAnsi="Times New Roman" w:cs="Times New Roman"/>
-          <w:sz w:val="28"/>
-        </w:rPr>
-        <w:t>+</w:t>
-      </w:r>
-      <w:r>
-        <w:rPr>
-          <w:rStyle w:val="HTML"/>
-          <w:rFonts w:ascii="Times New Roman" w:hAnsi="Times New Roman" w:cs="Times New Roman"/>
-          <w:sz w:val="28"/>
-          <w:lang w:val="en-US"/>
-        </w:rPr>
-        <w:t>Low</w:t>
-      </w:r>
-      <w:r>
-        <w:rPr>
-          <w:rStyle w:val="HTML"/>
-          <w:rFonts w:ascii="Times New Roman" w:hAnsi="Times New Roman" w:cs="Times New Roman"/>
-          <w:sz w:val="28"/>
-        </w:rPr>
-        <w:t>, +</w:t>
-      </w:r>
-      <w:r>
-        <w:rPr>
-          <w:rStyle w:val="HTML"/>
-          <w:rFonts w:ascii="Times New Roman" w:hAnsi="Times New Roman" w:cs="Times New Roman"/>
-          <w:sz w:val="28"/>
-          <w:lang w:val="en-US"/>
-        </w:rPr>
-        <w:t>High</w:t>
-      </w:r>
-      <w:r>
-        <w:rPr>
-          <w:rStyle w:val="HTML"/>
-          <w:rFonts w:ascii="Times New Roman" w:hAnsi="Times New Roman" w:cs="Times New Roman"/>
-          <w:sz w:val="28"/>
-        </w:rPr>
-        <w:t>, -</w:t>
-      </w:r>
-      <w:r>
-        <w:rPr>
-          <w:rStyle w:val="HTML"/>
-          <w:rFonts w:ascii="Times New Roman" w:hAnsi="Times New Roman" w:cs="Times New Roman"/>
-          <w:sz w:val="28"/>
-          <w:lang w:val="en-US"/>
-        </w:rPr>
-        <w:t>List</w:t>
-      </w:r>
-      <w:r>
-        <w:rPr>
-          <w:rFonts w:ascii="Times New Roman" w:hAnsi="Times New Roman" w:cs="Times New Roman"/>
-          <w:sz w:val="28"/>
-        </w:rPr>
-        <w:t xml:space="preserve">) – </w:t>
-      </w:r>
-      <w:r>
-        <w:rPr>
-          <w:rFonts w:ascii="Times New Roman" w:hAnsi="Times New Roman" w:cs="Times New Roman"/>
-          <w:sz w:val="28"/>
-        </w:rPr>
-        <w:t>заполняет</w:t>
-      </w:r>
-      <w:r>
-        <w:rPr>
-          <w:rFonts w:ascii="Times New Roman" w:hAnsi="Times New Roman" w:cs="Times New Roman"/>
-          <w:sz w:val="28"/>
-        </w:rPr>
-        <w:t xml:space="preserve"> </w:t>
-      </w:r>
-      <w:r>
-        <w:rPr>
-          <w:rFonts w:ascii="Times New Roman" w:hAnsi="Times New Roman" w:cs="Times New Roman"/>
-          <w:sz w:val="28"/>
-        </w:rPr>
-        <w:t>список</w:t>
-      </w:r>
-      <w:r>
-        <w:rPr>
-          <w:rFonts w:ascii="Times New Roman" w:hAnsi="Times New Roman" w:cs="Times New Roman"/>
-          <w:sz w:val="28"/>
-        </w:rPr>
-        <w:t xml:space="preserve"> </w:t>
-      </w:r>
-      <w:r>
-        <w:rPr>
-          <w:rFonts w:ascii="Times New Roman" w:hAnsi="Times New Roman" w:cs="Times New Roman"/>
-          <w:sz w:val="28"/>
-          <w:lang w:val="en-US"/>
-        </w:rPr>
-        <w:t>List</w:t>
-      </w:r>
-      <w:r>
-        <w:rPr>
-          <w:rFonts w:ascii="Times New Roman" w:hAnsi="Times New Roman" w:cs="Times New Roman"/>
-          <w:sz w:val="28"/>
-        </w:rPr>
-        <w:t xml:space="preserve"> </w:t>
-      </w:r>
-      <w:r>
-        <w:rPr>
-          <w:rFonts w:ascii="Times New Roman" w:hAnsi="Times New Roman" w:cs="Times New Roman"/>
-          <w:sz w:val="28"/>
-        </w:rPr>
-        <w:t xml:space="preserve">целыми числами от </w:t>
-      </w:r>
-      <w:r>
-        <w:rPr>
-          <w:rFonts w:ascii="Times New Roman" w:hAnsi="Times New Roman" w:cs="Times New Roman"/>
-          <w:sz w:val="28"/>
-          <w:lang w:val="en-US"/>
-        </w:rPr>
-        <w:t>Low</w:t>
-      </w:r>
-      <w:r>
-        <w:rPr>
-          <w:rFonts w:ascii="Times New Roman" w:hAnsi="Times New Roman" w:cs="Times New Roman"/>
-          <w:sz w:val="28"/>
-        </w:rPr>
-        <w:t xml:space="preserve"> </w:t>
-      </w:r>
-      <w:r>
-        <w:rPr>
-          <w:rFonts w:ascii="Times New Roman" w:hAnsi="Times New Roman" w:cs="Times New Roman"/>
-          <w:sz w:val="28"/>
-        </w:rPr>
-        <w:t xml:space="preserve">до </w:t>
-      </w:r>
-      <w:r>
-        <w:rPr>
-          <w:rFonts w:ascii="Times New Roman" w:hAnsi="Times New Roman" w:cs="Times New Roman"/>
-          <w:sz w:val="28"/>
-          <w:lang w:val="en-US"/>
-        </w:rPr>
-        <w:t>High</w:t>
-      </w:r>
-      <w:r>
-        <w:rPr>
-          <w:rFonts w:ascii="Times New Roman" w:hAnsi="Times New Roman" w:cs="Times New Roman"/>
-          <w:sz w:val="28"/>
-        </w:rPr>
-        <w:t>.</w:t>
-      </w:r>
-    </w:p>
-    <w:p>
-      <w:pPr>
-        <w:rPr>
-          <w:rFonts w:ascii="Times New Roman" w:hAnsi="Times New Roman" w:cs="Times New Roman"/>
-          <w:sz w:val="28"/>
-        </w:rPr>
-      </w:pPr>
-    </w:p>
-    <w:p>
-      <w:pPr>
-        <w:rPr>
-          <w:rFonts w:ascii="Times New Roman" w:hAnsi="Times New Roman" w:cs="Times New Roman"/>
-          <w:sz w:val="44"/>
-          <w:szCs w:val="28"/>
-        </w:rPr>
-      </w:pPr>
-      <w:proofErr w:type="spellStart"/>
-      <w:proofErr w:type="gramStart"/>
-      <w:r>
-        <w:rPr>
-          <w:rStyle w:val="a5"/>
-          <w:rFonts w:ascii="Times New Roman" w:hAnsi="Times New Roman" w:cs="Times New Roman"/>
-          <w:b w:val="0"/>
-          <w:sz w:val="28"/>
-        </w:rPr>
-        <w:t>permutation</w:t>
-      </w:r>
-      <w:proofErr w:type="spellEnd"/>
-      <w:r>
-        <w:rPr>
-          <w:rFonts w:ascii="Times New Roman" w:hAnsi="Times New Roman" w:cs="Times New Roman"/>
-          <w:sz w:val="28"/>
-        </w:rPr>
-        <w:t>(</w:t>
-      </w:r>
-      <w:proofErr w:type="gramEnd"/>
-      <w:r>
-        <w:rPr>
-          <w:rStyle w:val="HTML"/>
-          <w:rFonts w:ascii="Times New Roman" w:hAnsi="Times New Roman" w:cs="Times New Roman"/>
-          <w:sz w:val="28"/>
-        </w:rPr>
-        <w:t>?</w:t>
-      </w:r>
-      <w:proofErr w:type="spellStart"/>
-      <w:r>
-        <w:rPr>
-          <w:rStyle w:val="HTML"/>
-          <w:rFonts w:ascii="Times New Roman" w:hAnsi="Times New Roman" w:cs="Times New Roman"/>
-          <w:sz w:val="28"/>
-        </w:rPr>
-        <w:t>Xs</w:t>
-      </w:r>
-      <w:proofErr w:type="spellEnd"/>
-      <w:r>
-        <w:rPr>
-          <w:rStyle w:val="HTML"/>
-          <w:rFonts w:ascii="Times New Roman" w:hAnsi="Times New Roman" w:cs="Times New Roman"/>
-          <w:sz w:val="28"/>
-        </w:rPr>
-        <w:t>, ?</w:t>
-      </w:r>
-      <w:proofErr w:type="spellStart"/>
-      <w:r>
-        <w:rPr>
-          <w:rStyle w:val="HTML"/>
-          <w:rFonts w:ascii="Times New Roman" w:hAnsi="Times New Roman" w:cs="Times New Roman"/>
-          <w:sz w:val="28"/>
-        </w:rPr>
-        <w:t>Ys</w:t>
-      </w:r>
-      <w:proofErr w:type="spellEnd"/>
+        <w:t>?Xs, ?Ys</w:t>
+      </w:r>
       <w:r>
         <w:rPr>
           <w:rFonts w:ascii="Times New Roman" w:hAnsi="Times New Roman" w:cs="Times New Roman"/>
@@ -2135,7 +1952,6 @@
         </w:rPr>
         <w:t xml:space="preserve">стинно, если </w:t>
       </w:r>
-      <w:proofErr w:type="spellStart"/>
       <w:r>
         <w:rPr>
           <w:rFonts w:ascii="Times New Roman" w:hAnsi="Times New Roman" w:cs="Times New Roman"/>
@@ -2144,7 +1960,6 @@
         </w:rPr>
         <w:t>Xs</w:t>
       </w:r>
-      <w:proofErr w:type="spellEnd"/>
       <w:r>
         <w:rPr>
           <w:rFonts w:ascii="Times New Roman" w:hAnsi="Times New Roman" w:cs="Times New Roman"/>
@@ -2196,7 +2011,6 @@
         </w:rPr>
         <w:t xml:space="preserve"> по </w:t>
       </w:r>
-      <w:proofErr w:type="spellStart"/>
       <w:r>
         <w:rPr>
           <w:rFonts w:ascii="Times New Roman" w:hAnsi="Times New Roman" w:cs="Times New Roman"/>
@@ -2205,7 +2019,6 @@
         </w:rPr>
         <w:t>Xs</w:t>
       </w:r>
-      <w:proofErr w:type="spellEnd"/>
       <w:r>
         <w:rPr>
           <w:rFonts w:ascii="Times New Roman" w:hAnsi="Times New Roman" w:cs="Times New Roman"/>
@@ -2213,7 +2026,6 @@
         </w:rPr>
         <w:t xml:space="preserve"> или </w:t>
       </w:r>
-      <w:proofErr w:type="spellStart"/>
       <w:r>
         <w:rPr>
           <w:rFonts w:ascii="Times New Roman" w:hAnsi="Times New Roman" w:cs="Times New Roman"/>
@@ -2222,7 +2034,6 @@
         </w:rPr>
         <w:t>Xs</w:t>
       </w:r>
-      <w:proofErr w:type="spellEnd"/>
       <w:r>
         <w:rPr>
           <w:rFonts w:ascii="Times New Roman" w:hAnsi="Times New Roman" w:cs="Times New Roman"/>
@@ -2245,7 +2056,6 @@
         </w:rPr>
         <w:t xml:space="preserve">, или даже перечислить </w:t>
       </w:r>
-      <w:proofErr w:type="spellStart"/>
       <w:r>
         <w:rPr>
           <w:rFonts w:ascii="Times New Roman" w:hAnsi="Times New Roman" w:cs="Times New Roman"/>
@@ -2254,7 +2064,6 @@
         </w:rPr>
         <w:t>Xs</w:t>
       </w:r>
-      <w:proofErr w:type="spellEnd"/>
       <w:r>
         <w:rPr>
           <w:rFonts w:ascii="Times New Roman" w:hAnsi="Times New Roman" w:cs="Times New Roman"/>
@@ -2434,7 +2243,6 @@
                 <w:lang w:val="en-US"/>
               </w:rPr>
             </w:pPr>
-            <w:proofErr w:type="spellStart"/>
             <w:r>
               <w:rPr>
                 <w:rFonts w:ascii="Times New Roman" w:hAnsi="Times New Roman" w:cs="Times New Roman"/>
@@ -2444,7 +2252,6 @@
               </w:rPr>
               <w:t>safe_all</w:t>
             </w:r>
-            <w:proofErr w:type="spellEnd"/>
           </w:p>
         </w:tc>
         <w:tc>
@@ -2675,7 +2482,6 @@
                 <w:lang w:val="en-US"/>
               </w:rPr>
             </w:pPr>
-            <w:proofErr w:type="spellStart"/>
             <w:r>
               <w:rPr>
                 <w:rFonts w:ascii="Times New Roman" w:hAnsi="Times New Roman" w:cs="Times New Roman"/>
@@ -2685,7 +2491,6 @@
               </w:rPr>
               <w:t>numlist</w:t>
             </w:r>
-            <w:proofErr w:type="spellEnd"/>
           </w:p>
         </w:tc>
         <w:tc>
@@ -3091,25 +2896,14 @@
         </w:rPr>
         <w:t xml:space="preserve">: </w:t>
       </w:r>
-      <w:proofErr w:type="gramStart"/>
-      <w:r>
-        <w:rPr>
-          <w:rFonts w:ascii="Times New Roman" w:hAnsi="Times New Roman" w:cs="Times New Roman"/>
-          <w:sz w:val="28"/>
-          <w:szCs w:val="28"/>
-          <w:lang w:val="en-US"/>
-        </w:rPr>
-        <w:t>queens(</w:t>
-      </w:r>
-      <w:proofErr w:type="gramEnd"/>
-      <w:r>
-        <w:rPr>
-          <w:rFonts w:ascii="Times New Roman" w:hAnsi="Times New Roman" w:cs="Times New Roman"/>
-          <w:sz w:val="28"/>
-          <w:szCs w:val="28"/>
-          <w:lang w:val="en-US"/>
-        </w:rPr>
-        <w:t>N, Solution) :-</w:t>
+      <w:r>
+        <w:rPr>
+          <w:rFonts w:ascii="Times New Roman" w:hAnsi="Times New Roman" w:cs="Times New Roman"/>
+          <w:sz w:val="28"/>
+          <w:szCs w:val="28"/>
+          <w:lang w:val="en-US"/>
+        </w:rPr>
+        <w:t>queens(N, Solution) :-</w:t>
       </w:r>
       <w:r>
         <w:rPr>
@@ -3166,25 +2960,14 @@
         </w:rPr>
         <w:tab/>
       </w:r>
-      <w:proofErr w:type="gramStart"/>
-      <w:r>
-        <w:rPr>
-          <w:rFonts w:ascii="Times New Roman" w:hAnsi="Times New Roman" w:cs="Times New Roman"/>
-          <w:sz w:val="28"/>
-          <w:szCs w:val="28"/>
-          <w:lang w:val="en-US"/>
-        </w:rPr>
-        <w:t>length(</w:t>
-      </w:r>
-      <w:proofErr w:type="gramEnd"/>
-      <w:r>
-        <w:rPr>
-          <w:rFonts w:ascii="Times New Roman" w:hAnsi="Times New Roman" w:cs="Times New Roman"/>
-          <w:sz w:val="28"/>
-          <w:szCs w:val="28"/>
-          <w:lang w:val="en-US"/>
-        </w:rPr>
-        <w:t>Solution, N),</w:t>
+      <w:r>
+        <w:rPr>
+          <w:rFonts w:ascii="Times New Roman" w:hAnsi="Times New Roman" w:cs="Times New Roman"/>
+          <w:sz w:val="28"/>
+          <w:szCs w:val="28"/>
+          <w:lang w:val="en-US"/>
+        </w:rPr>
+        <w:t>length(Solution, N),</w:t>
       </w:r>
     </w:p>
     <w:p>
@@ -3232,36 +3015,14 @@
         </w:rPr>
         <w:tab/>
       </w:r>
-      <w:proofErr w:type="spellStart"/>
-      <w:proofErr w:type="gramStart"/>
-      <w:r>
-        <w:rPr>
-          <w:rFonts w:ascii="Times New Roman" w:hAnsi="Times New Roman" w:cs="Times New Roman"/>
-          <w:sz w:val="28"/>
-          <w:szCs w:val="28"/>
-          <w:lang w:val="en-US"/>
-        </w:rPr>
-        <w:t>numlist</w:t>
-      </w:r>
-      <w:proofErr w:type="spellEnd"/>
-      <w:r>
-        <w:rPr>
-          <w:rFonts w:ascii="Times New Roman" w:hAnsi="Times New Roman" w:cs="Times New Roman"/>
-          <w:sz w:val="28"/>
-          <w:szCs w:val="28"/>
-          <w:lang w:val="en-US"/>
-        </w:rPr>
-        <w:t>(</w:t>
-      </w:r>
-      <w:proofErr w:type="gramEnd"/>
-      <w:r>
-        <w:rPr>
-          <w:rFonts w:ascii="Times New Roman" w:hAnsi="Times New Roman" w:cs="Times New Roman"/>
-          <w:sz w:val="28"/>
-          <w:szCs w:val="28"/>
-          <w:lang w:val="en-US"/>
-        </w:rPr>
-        <w:t>1, N, Rows),</w:t>
+      <w:r>
+        <w:rPr>
+          <w:rFonts w:ascii="Times New Roman" w:hAnsi="Times New Roman" w:cs="Times New Roman"/>
+          <w:sz w:val="28"/>
+          <w:szCs w:val="28"/>
+          <w:lang w:val="en-US"/>
+        </w:rPr>
+        <w:t>numlist(1, N, Rows),</w:t>
       </w:r>
     </w:p>
     <w:p>
@@ -3309,25 +3070,14 @@
         </w:rPr>
         <w:tab/>
       </w:r>
-      <w:proofErr w:type="gramStart"/>
-      <w:r>
-        <w:rPr>
-          <w:rFonts w:ascii="Times New Roman" w:hAnsi="Times New Roman" w:cs="Times New Roman"/>
-          <w:sz w:val="28"/>
-          <w:szCs w:val="28"/>
-          <w:lang w:val="en-US"/>
-        </w:rPr>
-        <w:t>permutation(</w:t>
-      </w:r>
-      <w:proofErr w:type="gramEnd"/>
-      <w:r>
-        <w:rPr>
-          <w:rFonts w:ascii="Times New Roman" w:hAnsi="Times New Roman" w:cs="Times New Roman"/>
-          <w:sz w:val="28"/>
-          <w:szCs w:val="28"/>
-          <w:lang w:val="en-US"/>
-        </w:rPr>
-        <w:t>Rows, Solution),</w:t>
+      <w:r>
+        <w:rPr>
+          <w:rFonts w:ascii="Times New Roman" w:hAnsi="Times New Roman" w:cs="Times New Roman"/>
+          <w:sz w:val="28"/>
+          <w:szCs w:val="28"/>
+          <w:lang w:val="en-US"/>
+        </w:rPr>
+        <w:t>permutation(Rows, Solution),</w:t>
       </w:r>
     </w:p>
     <w:p>
@@ -3376,45 +3126,14 @@
         </w:rPr>
         <w:tab/>
       </w:r>
-      <w:proofErr w:type="spellStart"/>
-      <w:r>
-        <w:rPr>
-          <w:rFonts w:ascii="Times New Roman" w:hAnsi="Times New Roman" w:cs="Times New Roman"/>
-          <w:sz w:val="28"/>
-          <w:szCs w:val="28"/>
-          <w:lang w:val="en-US"/>
-        </w:rPr>
-        <w:t>safe_</w:t>
-      </w:r>
-      <w:proofErr w:type="gramStart"/>
-      <w:r>
-        <w:rPr>
-          <w:rFonts w:ascii="Times New Roman" w:hAnsi="Times New Roman" w:cs="Times New Roman"/>
-          <w:sz w:val="28"/>
-          <w:szCs w:val="28"/>
-          <w:lang w:val="en-US"/>
-        </w:rPr>
-        <w:t>all</w:t>
-      </w:r>
-      <w:proofErr w:type="spellEnd"/>
-      <w:r>
-        <w:rPr>
-          <w:rFonts w:ascii="Times New Roman" w:hAnsi="Times New Roman" w:cs="Times New Roman"/>
-          <w:sz w:val="28"/>
-          <w:szCs w:val="28"/>
-          <w:lang w:val="en-US"/>
-        </w:rPr>
-        <w:t>(</w:t>
-      </w:r>
-      <w:proofErr w:type="gramEnd"/>
-      <w:r>
-        <w:rPr>
-          <w:rFonts w:ascii="Times New Roman" w:hAnsi="Times New Roman" w:cs="Times New Roman"/>
-          <w:sz w:val="28"/>
-          <w:szCs w:val="28"/>
-          <w:lang w:val="en-US"/>
-        </w:rPr>
-        <w:t>Solution).</w:t>
+      <w:r>
+        <w:rPr>
+          <w:rFonts w:ascii="Times New Roman" w:hAnsi="Times New Roman" w:cs="Times New Roman"/>
+          <w:sz w:val="28"/>
+          <w:szCs w:val="28"/>
+          <w:lang w:val="en-US"/>
+        </w:rPr>
+        <w:t>safe_all(Solution).</w:t>
       </w:r>
       <w:r>
         <w:rPr>
@@ -3440,6 +3159,7 @@
           <w:rFonts w:ascii="Times New Roman" w:hAnsi="Times New Roman" w:cs="Times New Roman"/>
           <w:sz w:val="28"/>
           <w:szCs w:val="28"/>
+          <w:lang w:val="en-US"/>
         </w:rPr>
         <w:t xml:space="preserve">: </w:t>
       </w:r>
@@ -3524,65 +3244,14 @@
         </w:rPr>
         <w:t xml:space="preserve">: </w:t>
       </w:r>
-      <w:proofErr w:type="spellStart"/>
-      <w:r>
-        <w:rPr>
-          <w:rFonts w:ascii="Times New Roman" w:hAnsi="Times New Roman" w:cs="Times New Roman"/>
-          <w:sz w:val="28"/>
-          <w:szCs w:val="28"/>
-          <w:lang w:val="en-US"/>
-        </w:rPr>
-        <w:t>safe_all</w:t>
-      </w:r>
-      <w:proofErr w:type="spellEnd"/>
-      <w:r>
-        <w:rPr>
-          <w:rFonts w:ascii="Times New Roman" w:hAnsi="Times New Roman" w:cs="Times New Roman"/>
-          <w:sz w:val="28"/>
-          <w:szCs w:val="28"/>
-          <w:lang w:val="en-US"/>
-        </w:rPr>
-        <w:t>([</w:t>
-      </w:r>
-      <w:proofErr w:type="spellStart"/>
-      <w:r>
-        <w:rPr>
-          <w:rFonts w:ascii="Times New Roman" w:hAnsi="Times New Roman" w:cs="Times New Roman"/>
-          <w:sz w:val="28"/>
-          <w:szCs w:val="28"/>
-          <w:lang w:val="en-US"/>
-        </w:rPr>
-        <w:t>Queen|Queens</w:t>
-      </w:r>
-      <w:proofErr w:type="spellEnd"/>
-      <w:r>
-        <w:rPr>
-          <w:rFonts w:ascii="Times New Roman" w:hAnsi="Times New Roman" w:cs="Times New Roman"/>
-          <w:sz w:val="28"/>
-          <w:szCs w:val="28"/>
-          <w:lang w:val="en-US"/>
-        </w:rPr>
-        <w:t>]</w:t>
-      </w:r>
-      <w:proofErr w:type="gramStart"/>
-      <w:r>
-        <w:rPr>
-          <w:rFonts w:ascii="Times New Roman" w:hAnsi="Times New Roman" w:cs="Times New Roman"/>
-          <w:sz w:val="28"/>
-          <w:szCs w:val="28"/>
-          <w:lang w:val="en-US"/>
-        </w:rPr>
-        <w:t>) :</w:t>
-      </w:r>
-      <w:proofErr w:type="gramEnd"/>
-      <w:r>
-        <w:rPr>
-          <w:rFonts w:ascii="Times New Roman" w:hAnsi="Times New Roman" w:cs="Times New Roman"/>
-          <w:sz w:val="28"/>
-          <w:szCs w:val="28"/>
-          <w:lang w:val="en-US"/>
-        </w:rPr>
-        <w:t>-</w:t>
+      <w:r>
+        <w:rPr>
+          <w:rFonts w:ascii="Times New Roman" w:hAnsi="Times New Roman" w:cs="Times New Roman"/>
+          <w:sz w:val="28"/>
+          <w:szCs w:val="28"/>
+          <w:lang w:val="en-US"/>
+        </w:rPr>
+        <w:t>safe_all([Queen|Queens]) :-</w:t>
       </w:r>
     </w:p>
     <w:p>
@@ -3630,25 +3299,14 @@
         </w:rPr>
         <w:tab/>
       </w:r>
-      <w:proofErr w:type="gramStart"/>
-      <w:r>
-        <w:rPr>
-          <w:rFonts w:ascii="Times New Roman" w:hAnsi="Times New Roman" w:cs="Times New Roman"/>
-          <w:sz w:val="28"/>
-          <w:szCs w:val="28"/>
-          <w:lang w:val="en-US"/>
-        </w:rPr>
-        <w:t>safe(</w:t>
-      </w:r>
-      <w:proofErr w:type="gramEnd"/>
-      <w:r>
-        <w:rPr>
-          <w:rFonts w:ascii="Times New Roman" w:hAnsi="Times New Roman" w:cs="Times New Roman"/>
-          <w:sz w:val="28"/>
-          <w:szCs w:val="28"/>
-          <w:lang w:val="en-US"/>
-        </w:rPr>
-        <w:t>Queens, 1, Queen),</w:t>
+      <w:r>
+        <w:rPr>
+          <w:rFonts w:ascii="Times New Roman" w:hAnsi="Times New Roman" w:cs="Times New Roman"/>
+          <w:sz w:val="28"/>
+          <w:szCs w:val="28"/>
+          <w:lang w:val="en-US"/>
+        </w:rPr>
+        <w:t>safe(Queens, 1, Queen),</w:t>
       </w:r>
     </w:p>
     <w:p>
@@ -3697,45 +3355,14 @@
         </w:rPr>
         <w:tab/>
       </w:r>
-      <w:proofErr w:type="spellStart"/>
-      <w:r>
-        <w:rPr>
-          <w:rFonts w:ascii="Times New Roman" w:hAnsi="Times New Roman" w:cs="Times New Roman"/>
-          <w:sz w:val="28"/>
-          <w:szCs w:val="28"/>
-          <w:lang w:val="en-US"/>
-        </w:rPr>
-        <w:t>safe_</w:t>
-      </w:r>
-      <w:proofErr w:type="gramStart"/>
-      <w:r>
-        <w:rPr>
-          <w:rFonts w:ascii="Times New Roman" w:hAnsi="Times New Roman" w:cs="Times New Roman"/>
-          <w:sz w:val="28"/>
-          <w:szCs w:val="28"/>
-          <w:lang w:val="en-US"/>
-        </w:rPr>
-        <w:t>all</w:t>
-      </w:r>
-      <w:proofErr w:type="spellEnd"/>
-      <w:r>
-        <w:rPr>
-          <w:rFonts w:ascii="Times New Roman" w:hAnsi="Times New Roman" w:cs="Times New Roman"/>
-          <w:sz w:val="28"/>
-          <w:szCs w:val="28"/>
-          <w:lang w:val="en-US"/>
-        </w:rPr>
-        <w:t>(</w:t>
-      </w:r>
-      <w:proofErr w:type="gramEnd"/>
-      <w:r>
-        <w:rPr>
-          <w:rFonts w:ascii="Times New Roman" w:hAnsi="Times New Roman" w:cs="Times New Roman"/>
-          <w:sz w:val="28"/>
-          <w:szCs w:val="28"/>
-          <w:lang w:val="en-US"/>
-        </w:rPr>
-        <w:t>Queens).</w:t>
+      <w:r>
+        <w:rPr>
+          <w:rFonts w:ascii="Times New Roman" w:hAnsi="Times New Roman" w:cs="Times New Roman"/>
+          <w:sz w:val="28"/>
+          <w:szCs w:val="28"/>
+          <w:lang w:val="en-US"/>
+        </w:rPr>
+        <w:t>safe_all(Queens).</w:t>
       </w:r>
       <w:r>
         <w:rPr>
@@ -3772,7 +3399,45 @@
           <w:szCs w:val="28"/>
           <w:lang w:val="en-US"/>
         </w:rPr>
-        <w:t>(\-/y((S(h(y),a)/\A(y))-&gt;A(y)))</w:t>
+        <w:t>(\-/y((S(h(y),a)/\A(</w:t>
+      </w:r>
+      <w:r>
+        <w:rPr>
+          <w:rFonts w:ascii="Times New Roman" w:hAnsi="Times New Roman" w:cs="Times New Roman"/>
+          <w:sz w:val="28"/>
+          <w:szCs w:val="28"/>
+          <w:lang w:val="en-US"/>
+        </w:rPr>
+        <w:t>h(</w:t>
+      </w:r>
+      <w:r>
+        <w:rPr>
+          <w:rFonts w:ascii="Times New Roman" w:hAnsi="Times New Roman" w:cs="Times New Roman"/>
+          <w:sz w:val="28"/>
+          <w:szCs w:val="28"/>
+          <w:lang w:val="en-US"/>
+        </w:rPr>
+        <w:t>y</w:t>
+      </w:r>
+      <w:r>
+        <w:rPr>
+          <w:rFonts w:ascii="Times New Roman" w:hAnsi="Times New Roman" w:cs="Times New Roman"/>
+          <w:sz w:val="28"/>
+          <w:szCs w:val="28"/>
+          <w:lang w:val="en-US"/>
+        </w:rPr>
+        <w:t>)</w:t>
+      </w:r>
+      <w:bookmarkStart w:id="0" w:name="_GoBack"/>
+      <w:bookmarkEnd w:id="0"/>
+      <w:r>
+        <w:rPr>
+          <w:rFonts w:ascii="Times New Roman" w:hAnsi="Times New Roman" w:cs="Times New Roman"/>
+          <w:sz w:val="28"/>
+          <w:szCs w:val="28"/>
+          <w:lang w:val="en-US"/>
+        </w:rPr>
+        <w:t>))-&gt;A(y)))</w:t>
       </w:r>
     </w:p>
     <w:p>
@@ -3836,47 +3501,7 @@
           <w:szCs w:val="28"/>
           <w:lang w:val="en-US"/>
         </w:rPr>
-        <w:t>safe([</w:t>
-      </w:r>
-      <w:proofErr w:type="spellStart"/>
-      <w:r>
-        <w:rPr>
-          <w:rFonts w:ascii="Times New Roman" w:hAnsi="Times New Roman" w:cs="Times New Roman"/>
-          <w:sz w:val="28"/>
-          <w:szCs w:val="28"/>
-          <w:lang w:val="en-US"/>
-        </w:rPr>
-        <w:t>OtherQueen|Queens</w:t>
-      </w:r>
-      <w:proofErr w:type="spellEnd"/>
-      <w:r>
-        <w:rPr>
-          <w:rFonts w:ascii="Times New Roman" w:hAnsi="Times New Roman" w:cs="Times New Roman"/>
-          <w:sz w:val="28"/>
-          <w:szCs w:val="28"/>
-          <w:lang w:val="en-US"/>
-        </w:rPr>
-        <w:t>], Offset, Queen</w:t>
-      </w:r>
-      <w:proofErr w:type="gramStart"/>
-      <w:r>
-        <w:rPr>
-          <w:rFonts w:ascii="Times New Roman" w:hAnsi="Times New Roman" w:cs="Times New Roman"/>
-          <w:sz w:val="28"/>
-          <w:szCs w:val="28"/>
-          <w:lang w:val="en-US"/>
-        </w:rPr>
-        <w:t>) :</w:t>
-      </w:r>
-      <w:proofErr w:type="gramEnd"/>
-      <w:r>
-        <w:rPr>
-          <w:rFonts w:ascii="Times New Roman" w:hAnsi="Times New Roman" w:cs="Times New Roman"/>
-          <w:sz w:val="28"/>
-          <w:szCs w:val="28"/>
-          <w:lang w:val="en-US"/>
-        </w:rPr>
-        <w:t>-</w:t>
+        <w:t>safe([OtherQueen|Queens], Offset, Queen) :-</w:t>
       </w:r>
     </w:p>
     <w:p>
@@ -3931,27 +3556,7 @@
           <w:szCs w:val="28"/>
           <w:lang w:val="en-US"/>
         </w:rPr>
-        <w:t xml:space="preserve">Queen =\= </w:t>
-      </w:r>
-      <w:proofErr w:type="spellStart"/>
-      <w:r>
-        <w:rPr>
-          <w:rFonts w:ascii="Times New Roman" w:hAnsi="Times New Roman" w:cs="Times New Roman"/>
-          <w:sz w:val="28"/>
-          <w:szCs w:val="28"/>
-          <w:lang w:val="en-US"/>
-        </w:rPr>
-        <w:t>OtherQueen</w:t>
-      </w:r>
-      <w:proofErr w:type="spellEnd"/>
-      <w:r>
-        <w:rPr>
-          <w:rFonts w:ascii="Times New Roman" w:hAnsi="Times New Roman" w:cs="Times New Roman"/>
-          <w:sz w:val="28"/>
-          <w:szCs w:val="28"/>
-          <w:lang w:val="en-US"/>
-        </w:rPr>
-        <w:t>,</w:t>
+        <w:t>Queen =\= OtherQueen,</w:t>
       </w:r>
     </w:p>
     <w:p>
@@ -4006,27 +3611,7 @@
           <w:szCs w:val="28"/>
           <w:lang w:val="en-US"/>
         </w:rPr>
-        <w:t xml:space="preserve">Queen + Offset =\= </w:t>
-      </w:r>
-      <w:proofErr w:type="spellStart"/>
-      <w:r>
-        <w:rPr>
-          <w:rFonts w:ascii="Times New Roman" w:hAnsi="Times New Roman" w:cs="Times New Roman"/>
-          <w:sz w:val="28"/>
-          <w:szCs w:val="28"/>
-          <w:lang w:val="en-US"/>
-        </w:rPr>
-        <w:t>OtherQueen</w:t>
-      </w:r>
-      <w:proofErr w:type="spellEnd"/>
-      <w:r>
-        <w:rPr>
-          <w:rFonts w:ascii="Times New Roman" w:hAnsi="Times New Roman" w:cs="Times New Roman"/>
-          <w:sz w:val="28"/>
-          <w:szCs w:val="28"/>
-          <w:lang w:val="en-US"/>
-        </w:rPr>
-        <w:t>,</w:t>
+        <w:t>Queen + Offset =\= OtherQueen,</w:t>
       </w:r>
     </w:p>
     <w:p>
@@ -4081,27 +3666,7 @@
           <w:szCs w:val="28"/>
           <w:lang w:val="en-US"/>
         </w:rPr>
-        <w:t xml:space="preserve">Queen - Offset =\= </w:t>
-      </w:r>
-      <w:proofErr w:type="spellStart"/>
-      <w:r>
-        <w:rPr>
-          <w:rFonts w:ascii="Times New Roman" w:hAnsi="Times New Roman" w:cs="Times New Roman"/>
-          <w:sz w:val="28"/>
-          <w:szCs w:val="28"/>
-          <w:lang w:val="en-US"/>
-        </w:rPr>
-        <w:t>OtherQueen</w:t>
-      </w:r>
-      <w:proofErr w:type="spellEnd"/>
-      <w:r>
-        <w:rPr>
-          <w:rFonts w:ascii="Times New Roman" w:hAnsi="Times New Roman" w:cs="Times New Roman"/>
-          <w:sz w:val="28"/>
-          <w:szCs w:val="28"/>
-          <w:lang w:val="en-US"/>
-        </w:rPr>
-        <w:t>,</w:t>
+        <w:t>Queen - Offset =\= OtherQueen,</w:t>
       </w:r>
     </w:p>
     <w:p>
@@ -4149,25 +3714,14 @@
         </w:rPr>
         <w:tab/>
       </w:r>
-      <w:proofErr w:type="spellStart"/>
-      <w:r>
-        <w:rPr>
-          <w:rFonts w:ascii="Times New Roman" w:hAnsi="Times New Roman" w:cs="Times New Roman"/>
-          <w:sz w:val="28"/>
-          <w:szCs w:val="28"/>
-          <w:lang w:val="en-US"/>
-        </w:rPr>
-        <w:t>NewOffset</w:t>
-      </w:r>
-      <w:proofErr w:type="spellEnd"/>
-      <w:r>
-        <w:rPr>
-          <w:rFonts w:ascii="Times New Roman" w:hAnsi="Times New Roman" w:cs="Times New Roman"/>
-          <w:sz w:val="28"/>
-          <w:szCs w:val="28"/>
-          <w:lang w:val="en-US"/>
-        </w:rPr>
-        <w:t xml:space="preserve"> is Offset + 1,</w:t>
+      <w:r>
+        <w:rPr>
+          <w:rFonts w:ascii="Times New Roman" w:hAnsi="Times New Roman" w:cs="Times New Roman"/>
+          <w:sz w:val="28"/>
+          <w:szCs w:val="28"/>
+          <w:lang w:val="en-US"/>
+        </w:rPr>
+        <w:t>NewOffset is Offset + 1,</w:t>
       </w:r>
     </w:p>
     <w:p>
@@ -4216,45 +3770,14 @@
         </w:rPr>
         <w:tab/>
       </w:r>
-      <w:proofErr w:type="gramStart"/>
-      <w:r>
-        <w:rPr>
-          <w:rFonts w:ascii="Times New Roman" w:hAnsi="Times New Roman" w:cs="Times New Roman"/>
-          <w:sz w:val="28"/>
-          <w:szCs w:val="28"/>
-          <w:lang w:val="en-US"/>
-        </w:rPr>
-        <w:t>safe(</w:t>
-      </w:r>
-      <w:proofErr w:type="gramEnd"/>
-      <w:r>
-        <w:rPr>
-          <w:rFonts w:ascii="Times New Roman" w:hAnsi="Times New Roman" w:cs="Times New Roman"/>
-          <w:sz w:val="28"/>
-          <w:szCs w:val="28"/>
-          <w:lang w:val="en-US"/>
-        </w:rPr>
-        <w:t xml:space="preserve">Queens, </w:t>
-      </w:r>
-      <w:proofErr w:type="spellStart"/>
-      <w:r>
-        <w:rPr>
-          <w:rFonts w:ascii="Times New Roman" w:hAnsi="Times New Roman" w:cs="Times New Roman"/>
-          <w:sz w:val="28"/>
-          <w:szCs w:val="28"/>
-          <w:lang w:val="en-US"/>
-        </w:rPr>
-        <w:t>NewOffset</w:t>
-      </w:r>
-      <w:proofErr w:type="spellEnd"/>
-      <w:r>
-        <w:rPr>
-          <w:rFonts w:ascii="Times New Roman" w:hAnsi="Times New Roman" w:cs="Times New Roman"/>
-          <w:sz w:val="28"/>
-          <w:szCs w:val="28"/>
-          <w:lang w:val="en-US"/>
-        </w:rPr>
-        <w:t>, Queen).</w:t>
+      <w:r>
+        <w:rPr>
+          <w:rFonts w:ascii="Times New Roman" w:hAnsi="Times New Roman" w:cs="Times New Roman"/>
+          <w:sz w:val="28"/>
+          <w:szCs w:val="28"/>
+          <w:lang w:val="en-US"/>
+        </w:rPr>
+        <w:t>safe(Queens, NewOffset, Queen).</w:t>
       </w:r>
       <w:r>
         <w:rPr>
@@ -4282,76 +3805,7 @@
           <w:szCs w:val="28"/>
           <w:lang w:val="en-US"/>
         </w:rPr>
-        <w:t xml:space="preserve">: </w:t>
-      </w:r>
-      <w:r>
-        <w:rPr>
-          <w:rFonts w:ascii="Times New Roman" w:hAnsi="Times New Roman" w:cs="Times New Roman"/>
-          <w:sz w:val="28"/>
-          <w:szCs w:val="28"/>
-          <w:lang w:val="en-US"/>
-        </w:rPr>
-        <w:t>(\-/x(\-/y(\-/z((((N(</w:t>
-      </w:r>
-      <w:proofErr w:type="spellStart"/>
-      <w:r>
-        <w:rPr>
-          <w:rFonts w:ascii="Times New Roman" w:hAnsi="Times New Roman" w:cs="Times New Roman"/>
-          <w:sz w:val="28"/>
-          <w:szCs w:val="28"/>
-          <w:lang w:val="en-US"/>
-        </w:rPr>
-        <w:t>z,h</w:t>
-      </w:r>
-      <w:proofErr w:type="spellEnd"/>
-      <w:r>
-        <w:rPr>
-          <w:rFonts w:ascii="Times New Roman" w:hAnsi="Times New Roman" w:cs="Times New Roman"/>
-          <w:sz w:val="28"/>
-          <w:szCs w:val="28"/>
-          <w:lang w:val="en-US"/>
-        </w:rPr>
-        <w:t>(x))/\N(f(</w:t>
-      </w:r>
-      <w:proofErr w:type="spellStart"/>
-      <w:r>
-        <w:rPr>
-          <w:rFonts w:ascii="Times New Roman" w:hAnsi="Times New Roman" w:cs="Times New Roman"/>
-          <w:sz w:val="28"/>
-          <w:szCs w:val="28"/>
-          <w:lang w:val="en-US"/>
-        </w:rPr>
-        <w:t>z,y</w:t>
-      </w:r>
-      <w:proofErr w:type="spellEnd"/>
-      <w:r>
-        <w:rPr>
-          <w:rFonts w:ascii="Times New Roman" w:hAnsi="Times New Roman" w:cs="Times New Roman"/>
-          <w:sz w:val="28"/>
-          <w:szCs w:val="28"/>
-          <w:lang w:val="en-US"/>
-        </w:rPr>
-        <w:t>),h(x)))/\N(m(</w:t>
-      </w:r>
-      <w:proofErr w:type="spellStart"/>
-      <w:r>
-        <w:rPr>
-          <w:rFonts w:ascii="Times New Roman" w:hAnsi="Times New Roman" w:cs="Times New Roman"/>
-          <w:sz w:val="28"/>
-          <w:szCs w:val="28"/>
-          <w:lang w:val="en-US"/>
-        </w:rPr>
-        <w:t>z,y</w:t>
-      </w:r>
-      <w:proofErr w:type="spellEnd"/>
-      <w:r>
-        <w:rPr>
-          <w:rFonts w:ascii="Times New Roman" w:hAnsi="Times New Roman" w:cs="Times New Roman"/>
-          <w:sz w:val="28"/>
-          <w:szCs w:val="28"/>
-          <w:lang w:val="en-US"/>
-        </w:rPr>
-        <w:t>),h(x)))/\</w:t>
+        <w:t>: (\-/x(\-/y(\-/z((((N(z,h(x))/\N(f(z,y),h(x)))/\N(m(z,y),h(x)))/\</w:t>
       </w:r>
     </w:p>
     <w:p>
@@ -4371,69 +3825,7 @@
           <w:szCs w:val="28"/>
           <w:lang w:val="en-US"/>
         </w:rPr>
-        <w:t>S(</w:t>
-      </w:r>
-      <w:proofErr w:type="spellStart"/>
-      <w:proofErr w:type="gramStart"/>
-      <w:r>
-        <w:rPr>
-          <w:rFonts w:ascii="Times New Roman" w:hAnsi="Times New Roman" w:cs="Times New Roman"/>
-          <w:sz w:val="28"/>
-          <w:szCs w:val="28"/>
-          <w:lang w:val="en-US"/>
-        </w:rPr>
-        <w:t>x,f</w:t>
-      </w:r>
-      <w:proofErr w:type="spellEnd"/>
-      <w:proofErr w:type="gramEnd"/>
-      <w:r>
-        <w:rPr>
-          <w:rFonts w:ascii="Times New Roman" w:hAnsi="Times New Roman" w:cs="Times New Roman"/>
-          <w:sz w:val="28"/>
-          <w:szCs w:val="28"/>
-          <w:lang w:val="en-US"/>
-        </w:rPr>
-        <w:t>(</w:t>
-      </w:r>
-      <w:proofErr w:type="spellStart"/>
-      <w:r>
-        <w:rPr>
-          <w:rFonts w:ascii="Times New Roman" w:hAnsi="Times New Roman" w:cs="Times New Roman"/>
-          <w:sz w:val="28"/>
-          <w:szCs w:val="28"/>
-          <w:lang w:val="en-US"/>
-        </w:rPr>
-        <w:t>y,a</w:t>
-      </w:r>
-      <w:proofErr w:type="spellEnd"/>
-      <w:r>
-        <w:rPr>
-          <w:rFonts w:ascii="Times New Roman" w:hAnsi="Times New Roman" w:cs="Times New Roman"/>
-          <w:sz w:val="28"/>
-          <w:szCs w:val="28"/>
-          <w:lang w:val="en-US"/>
-        </w:rPr>
-        <w:t>),z))-&gt;S(</w:t>
-      </w:r>
-      <w:proofErr w:type="spellStart"/>
-      <w:r>
-        <w:rPr>
-          <w:rFonts w:ascii="Times New Roman" w:hAnsi="Times New Roman" w:cs="Times New Roman"/>
-          <w:sz w:val="28"/>
-          <w:szCs w:val="28"/>
-          <w:lang w:val="en-US"/>
-        </w:rPr>
-        <w:t>x,y,z</w:t>
-      </w:r>
-      <w:proofErr w:type="spellEnd"/>
-      <w:r>
-        <w:rPr>
-          <w:rFonts w:ascii="Times New Roman" w:hAnsi="Times New Roman" w:cs="Times New Roman"/>
-          <w:sz w:val="28"/>
-          <w:szCs w:val="28"/>
-          <w:lang w:val="en-US"/>
-        </w:rPr>
-        <w:t>)))))</w:t>
+        <w:t>S(x,f(y,a),z))-&gt;S(x,y,z)))))</w:t>
       </w:r>
     </w:p>
     <w:p>
@@ -4488,6 +3880,7 @@
           <w:bCs/>
           <w:sz w:val="28"/>
           <w:szCs w:val="28"/>
+          <w:lang w:val="en-US"/>
         </w:rPr>
       </w:pPr>
     </w:p>
@@ -4499,6 +3892,7 @@
           <w:bCs/>
           <w:sz w:val="28"/>
           <w:szCs w:val="28"/>
+          <w:lang w:val="en-US"/>
         </w:rPr>
       </w:pPr>
     </w:p>
@@ -4512,8 +3906,6 @@
           <w:szCs w:val="28"/>
         </w:rPr>
       </w:pPr>
-      <w:bookmarkStart w:id="0" w:name="_GoBack"/>
-      <w:bookmarkEnd w:id="0"/>
       <w:r>
         <w:rPr>
           <w:rFonts w:ascii="Times New Roman" w:hAnsi="Times New Roman" w:cs="Times New Roman"/>
@@ -4672,25 +4064,7 @@
           <w:sz w:val="28"/>
           <w:szCs w:val="28"/>
         </w:rPr>
-        <w:t xml:space="preserve">Логические основы интеллектуальных систем. </w:t>
-      </w:r>
-      <w:proofErr w:type="gramStart"/>
-      <w:r>
-        <w:rPr>
-          <w:rFonts w:ascii="Times New Roman" w:eastAsia="Times New Roman" w:hAnsi="Times New Roman" w:cs="Times New Roman"/>
-          <w:sz w:val="28"/>
-          <w:szCs w:val="28"/>
-        </w:rPr>
-        <w:t>Практикум :</w:t>
-      </w:r>
-      <w:proofErr w:type="gramEnd"/>
-      <w:r>
-        <w:rPr>
-          <w:rFonts w:ascii="Times New Roman" w:eastAsia="Times New Roman" w:hAnsi="Times New Roman" w:cs="Times New Roman"/>
-          <w:sz w:val="28"/>
-          <w:szCs w:val="28"/>
-        </w:rPr>
-        <w:t xml:space="preserve"> учеб.-</w:t>
+        <w:t>Логические основы интеллектуальных систем. Практикум : учеб.-</w:t>
       </w:r>
     </w:p>
     <w:p>
@@ -4708,43 +4082,7 @@
           <w:sz w:val="28"/>
           <w:szCs w:val="28"/>
         </w:rPr>
-        <w:t xml:space="preserve">метод. пособие / В. В. Голенков [и др.]. – </w:t>
-      </w:r>
-      <w:proofErr w:type="gramStart"/>
-      <w:r>
-        <w:rPr>
-          <w:rFonts w:ascii="Times New Roman" w:eastAsia="Times New Roman" w:hAnsi="Times New Roman" w:cs="Times New Roman"/>
-          <w:sz w:val="28"/>
-          <w:szCs w:val="28"/>
-        </w:rPr>
-        <w:t>Минск :</w:t>
-      </w:r>
-      <w:proofErr w:type="gramEnd"/>
-      <w:r>
-        <w:rPr>
-          <w:rFonts w:ascii="Times New Roman" w:eastAsia="Times New Roman" w:hAnsi="Times New Roman" w:cs="Times New Roman"/>
-          <w:sz w:val="28"/>
-          <w:szCs w:val="28"/>
-        </w:rPr>
-        <w:t xml:space="preserve"> БГУИР, 2011. – 70 </w:t>
-      </w:r>
-      <w:proofErr w:type="gramStart"/>
-      <w:r>
-        <w:rPr>
-          <w:rFonts w:ascii="Times New Roman" w:eastAsia="Times New Roman" w:hAnsi="Times New Roman" w:cs="Times New Roman"/>
-          <w:sz w:val="28"/>
-          <w:szCs w:val="28"/>
-        </w:rPr>
-        <w:t>с. :</w:t>
-      </w:r>
-      <w:proofErr w:type="gramEnd"/>
-      <w:r>
-        <w:rPr>
-          <w:rFonts w:ascii="Times New Roman" w:eastAsia="Times New Roman" w:hAnsi="Times New Roman" w:cs="Times New Roman"/>
-          <w:sz w:val="28"/>
-          <w:szCs w:val="28"/>
-        </w:rPr>
-        <w:t xml:space="preserve"> ил.</w:t>
+        <w:t>метод. пособие / В. В. Голенков [и др.]. – Минск : БГУИР, 2011. – 70 с. : ил.</w:t>
       </w:r>
     </w:p>
     <w:p>
@@ -4835,9 +4173,16 @@
           <w:sz w:val="28"/>
           <w:szCs w:val="28"/>
         </w:rPr>
-        <w:t xml:space="preserve"> [Электронный ресурс]. — Режим доступа: </w:t>
-      </w:r>
-      <w:proofErr w:type="gramStart"/>
+        <w:t xml:space="preserve"> [Электронный ресурс]. — Режим доступа: https://www.swi-prolog.org</w:t>
+      </w:r>
+      <w:r>
+        <w:rPr>
+          <w:rFonts w:ascii="Times New Roman" w:hAnsi="Times New Roman" w:cs="Times New Roman"/>
+          <w:sz w:val="28"/>
+          <w:szCs w:val="28"/>
+        </w:rPr>
+        <w:t xml:space="preserve"> </w:t>
+      </w:r>
       <w:r>
         <w:rPr>
           <w:rFonts w:ascii="Times New Roman" w:hAnsi="Times New Roman" w:cs="Times New Roman"/>
@@ -4845,34 +4190,7 @@
           <w:sz w:val="28"/>
           <w:szCs w:val="28"/>
         </w:rPr>
-        <w:t>https://www.swi-prolog.org</w:t>
-      </w:r>
-      <w:r>
-        <w:rPr>
-          <w:rFonts w:ascii="Times New Roman" w:hAnsi="Times New Roman" w:cs="Times New Roman"/>
-          <w:sz w:val="28"/>
-          <w:szCs w:val="28"/>
-        </w:rPr>
-        <w:t xml:space="preserve"> </w:t>
-      </w:r>
-      <w:r>
-        <w:rPr>
-          <w:rFonts w:ascii="Times New Roman" w:hAnsi="Times New Roman" w:cs="Times New Roman"/>
-          <w:color w:val="000000"/>
-          <w:sz w:val="28"/>
-          <w:szCs w:val="28"/>
-        </w:rPr>
-        <w:t xml:space="preserve"> —</w:t>
-      </w:r>
-      <w:proofErr w:type="gramEnd"/>
-      <w:r>
-        <w:rPr>
-          <w:rFonts w:ascii="Times New Roman" w:hAnsi="Times New Roman" w:cs="Times New Roman"/>
-          <w:color w:val="000000"/>
-          <w:sz w:val="28"/>
-          <w:szCs w:val="28"/>
-        </w:rPr>
-        <w:t xml:space="preserve"> Дата доступа: 15.05.2023</w:t>
+        <w:t xml:space="preserve"> — Дата доступа: 15.05.2023</w:t>
       </w:r>
     </w:p>
     <w:p>
@@ -5641,8 +4959,11 @@
     <w:lsdException w:name="Table 3D effects 3" w:semiHidden="1" w:unhideWhenUsed="1"/>
     <w:lsdException w:name="Table Contemporary" w:semiHidden="1" w:unhideWhenUsed="1"/>
     <w:lsdException w:name="Table Elegant" w:semiHidden="1" w:unhideWhenUsed="1"/>
+    <w:lsdException w:name="Table Professional" w:semiHidden="1" w:unhideWhenUsed="1"/>
     <w:lsdException w:name="Table Subtle 1" w:semiHidden="1" w:unhideWhenUsed="1"/>
     <w:lsdException w:name="Table Subtle 2" w:semiHidden="1" w:unhideWhenUsed="1"/>
+    <w:lsdException w:name="Table Web 1" w:semiHidden="1" w:unhideWhenUsed="1"/>
+    <w:lsdException w:name="Table Web 2" w:semiHidden="1" w:unhideWhenUsed="1"/>
     <w:lsdException w:name="Table Web 3" w:semiHidden="1" w:unhideWhenUsed="1"/>
     <w:lsdException w:name="Balloon Text" w:semiHidden="1" w:unhideWhenUsed="1"/>
     <w:lsdException w:name="Table Grid" w:uiPriority="39"/>

</xml_diff>

<commit_message>
Another LR2 report corrections
</commit_message>
<xml_diff>
--- a/reports/report_lr2_zalomov.docx
+++ b/reports/report_lr2_zalomov.docx
@@ -1,6 +1,6 @@
 
 <file path=word/document.xml><?xml version="1.0" encoding="utf-8"?>
-<w:document xmlns:wpc="http://schemas.microsoft.com/office/word/2010/wordprocessingCanvas" xmlns:cx="http://schemas.microsoft.com/office/drawing/2014/chartex" xmlns:cx1="http://schemas.microsoft.com/office/drawing/2015/9/8/chartex" xmlns:mc="http://schemas.openxmlformats.org/markup-compatibility/2006" xmlns:o="urn:schemas-microsoft-com:office:office" xmlns:r="http://schemas.openxmlformats.org/officeDocument/2006/relationships" xmlns:m="http://schemas.openxmlformats.org/officeDocument/2006/math" xmlns:v="urn:schemas-microsoft-com:vml" xmlns:wp14="http://schemas.microsoft.com/office/word/2010/wordprocessingDrawing" xmlns:wp="http://schemas.openxmlformats.org/drawingml/2006/wordprocessingDrawing" xmlns:w10="urn:schemas-microsoft-com:office:word" xmlns:w="http://schemas.openxmlformats.org/wordprocessingml/2006/main" xmlns:w14="http://schemas.microsoft.com/office/word/2010/wordml" xmlns:w15="http://schemas.microsoft.com/office/word/2012/wordml" xmlns:w16se="http://schemas.microsoft.com/office/word/2015/wordml/symex" xmlns:wpg="http://schemas.microsoft.com/office/word/2010/wordprocessingGroup" xmlns:wpi="http://schemas.microsoft.com/office/word/2010/wordprocessingInk" xmlns:wne="http://schemas.microsoft.com/office/word/2006/wordml" xmlns:wps="http://schemas.microsoft.com/office/word/2010/wordprocessingShape" mc:Ignorable="w14 w15 w16se wp14">
+<w:document xmlns:wpc="http://schemas.microsoft.com/office/word/2010/wordprocessingCanvas" xmlns:cx="http://schemas.microsoft.com/office/drawing/2014/chartex" xmlns:cx1="http://schemas.microsoft.com/office/drawing/2015/9/8/chartex" xmlns:cx2="http://schemas.microsoft.com/office/drawing/2015/10/21/chartex" xmlns:cx3="http://schemas.microsoft.com/office/drawing/2016/5/9/chartex" xmlns:cx4="http://schemas.microsoft.com/office/drawing/2016/5/10/chartex" xmlns:cx5="http://schemas.microsoft.com/office/drawing/2016/5/11/chartex" xmlns:cx6="http://schemas.microsoft.com/office/drawing/2016/5/12/chartex" xmlns:cx7="http://schemas.microsoft.com/office/drawing/2016/5/13/chartex" xmlns:cx8="http://schemas.microsoft.com/office/drawing/2016/5/14/chartex" xmlns:mc="http://schemas.openxmlformats.org/markup-compatibility/2006" xmlns:aink="http://schemas.microsoft.com/office/drawing/2016/ink" xmlns:am3d="http://schemas.microsoft.com/office/drawing/2017/model3d" xmlns:o="urn:schemas-microsoft-com:office:office" xmlns:r="http://schemas.openxmlformats.org/officeDocument/2006/relationships" xmlns:m="http://schemas.openxmlformats.org/officeDocument/2006/math" xmlns:v="urn:schemas-microsoft-com:vml" xmlns:wp14="http://schemas.microsoft.com/office/word/2010/wordprocessingDrawing" xmlns:wp="http://schemas.openxmlformats.org/drawingml/2006/wordprocessingDrawing" xmlns:w10="urn:schemas-microsoft-com:office:word" xmlns:w="http://schemas.openxmlformats.org/wordprocessingml/2006/main" xmlns:w14="http://schemas.microsoft.com/office/word/2010/wordml" xmlns:w15="http://schemas.microsoft.com/office/word/2012/wordml" xmlns:w16cid="http://schemas.microsoft.com/office/word/2016/wordml/cid" xmlns:w16se="http://schemas.microsoft.com/office/word/2015/wordml/symex" xmlns:wpg="http://schemas.microsoft.com/office/word/2010/wordprocessingGroup" xmlns:wpi="http://schemas.microsoft.com/office/word/2010/wordprocessingInk" xmlns:wne="http://schemas.microsoft.com/office/word/2006/wordml" xmlns:wps="http://schemas.microsoft.com/office/word/2010/wordprocessingShape" mc:Ignorable="w14 w15 w16se w16cid wp14">
   <w:body>
     <w:p>
       <w:pPr>
@@ -1329,14 +1329,13 @@
       <w:r>
         <w:rPr>
           <w:rFonts w:ascii="Times New Roman" w:hAnsi="Times New Roman" w:cs="Times New Roman"/>
-          <w:noProof/>
           <w:sz w:val="28"/>
           <w:szCs w:val="28"/>
         </w:rPr>
         <w:drawing>
-          <wp:inline distT="0" distB="0" distL="0" distR="0" wp14:anchorId="63D813B4" wp14:editId="37FDC3A0">
-            <wp:extent cx="5576335" cy="4619625"/>
-            <wp:effectExtent l="0" t="0" r="5715" b="0"/>
+          <wp:inline distT="0" distB="0" distL="0" distR="0" wp14:anchorId="480A73DE" wp14:editId="2EC285E6">
+            <wp:extent cx="5940425" cy="5660390"/>
+            <wp:effectExtent l="0" t="0" r="3175" b="0"/>
             <wp:docPr id="1" name="Рисунок 1"/>
             <wp:cNvGraphicFramePr>
               <a:graphicFrameLocks xmlns:a="http://schemas.openxmlformats.org/drawingml/2006/main" noChangeAspect="1"/>
@@ -1357,7 +1356,7 @@
                   <pic:spPr>
                     <a:xfrm>
                       <a:off x="0" y="0"/>
-                      <a:ext cx="5618703" cy="4654724"/>
+                      <a:ext cx="5940425" cy="5660390"/>
                     </a:xfrm>
                     <a:prstGeom prst="rect">
                       <a:avLst/>
@@ -1469,10 +1468,8 @@
           <w:sz w:val="28"/>
           <w:szCs w:val="28"/>
         </w:rPr>
-        <w:t xml:space="preserve"> расставить 4</w:t>
-      </w:r>
-      <w:bookmarkStart w:id="0" w:name="_GoBack"/>
-      <w:bookmarkEnd w:id="0"/>
+        <w:t xml:space="preserve"> расставить 4 королев на доске 4×4</w:t>
+      </w:r>
       <w:r>
         <w:rPr>
           <w:rFonts w:ascii="Times New Roman" w:hAnsi="Times New Roman" w:cs="Times New Roman"/>
@@ -1481,7 +1478,7 @@
           <w:sz w:val="28"/>
           <w:szCs w:val="28"/>
         </w:rPr>
-        <w:t xml:space="preserve"> королев на доске 4×4</w:t>
+        <w:t>)</w:t>
       </w:r>
       <w:r>
         <w:rPr>
@@ -1491,16 +1488,6 @@
           <w:sz w:val="28"/>
           <w:szCs w:val="28"/>
         </w:rPr>
-        <w:t>)</w:t>
-      </w:r>
-      <w:r>
-        <w:rPr>
-          <w:rFonts w:ascii="Times New Roman" w:hAnsi="Times New Roman" w:cs="Times New Roman"/>
-          <w:b/>
-          <w:bCs/>
-          <w:sz w:val="28"/>
-          <w:szCs w:val="28"/>
-        </w:rPr>
         <w:t>:</w:t>
       </w:r>
     </w:p>
@@ -1529,30 +1516,54 @@
           <w:sz w:val="28"/>
           <w:szCs w:val="28"/>
         </w:rPr>
-        <w:pict w14:anchorId="3B7FDFA5">
-          <v:shapetype id="_x0000_t75" coordsize="21600,21600" o:spt="75" o:preferrelative="t" path="m@4@5l@4@11@9@11@9@5xe" filled="f" stroked="f">
-            <v:stroke joinstyle="miter"/>
-            <v:formulas>
-              <v:f eqn="if lineDrawn pixelLineWidth 0"/>
-              <v:f eqn="sum @0 1 0"/>
-              <v:f eqn="sum 0 0 @1"/>
-              <v:f eqn="prod @2 1 2"/>
-              <v:f eqn="prod @3 21600 pixelWidth"/>
-              <v:f eqn="prod @3 21600 pixelHeight"/>
-              <v:f eqn="sum @0 0 1"/>
-              <v:f eqn="prod @6 1 2"/>
-              <v:f eqn="prod @7 21600 pixelWidth"/>
-              <v:f eqn="sum @8 21600 0"/>
-              <v:f eqn="prod @7 21600 pixelHeight"/>
-              <v:f eqn="sum @10 21600 0"/>
-            </v:formulas>
-            <v:path o:extrusionok="f" gradientshapeok="t" o:connecttype="rect"/>
-            <o:lock v:ext="edit" aspectratio="t"/>
-          </v:shapetype>
-          <v:shape id="_x0000_i1025" type="#_x0000_t75" style="width:467.55pt;height:356.35pt">
-            <v:imagedata r:id="rId6" o:title="output_tree-four_queens_full.drawio"/>
-          </v:shape>
-        </w:pict>
+        <w:drawing>
+          <wp:inline distT="0" distB="0" distL="0" distR="0" wp14:anchorId="1DA60342" wp14:editId="3D2557A1">
+            <wp:extent cx="5934075" cy="6238875"/>
+            <wp:effectExtent l="0" t="0" r="9525" b="9525"/>
+            <wp:docPr id="5" name="Рисунок 5"/>
+            <wp:cNvGraphicFramePr>
+              <a:graphicFrameLocks xmlns:a="http://schemas.openxmlformats.org/drawingml/2006/main" noChangeAspect="1"/>
+            </wp:cNvGraphicFramePr>
+            <a:graphic xmlns:a="http://schemas.openxmlformats.org/drawingml/2006/main">
+              <a:graphicData uri="http://schemas.openxmlformats.org/drawingml/2006/picture">
+                <pic:pic xmlns:pic="http://schemas.openxmlformats.org/drawingml/2006/picture">
+                  <pic:nvPicPr>
+                    <pic:cNvPr id="0" name="Picture 4"/>
+                    <pic:cNvPicPr>
+                      <a:picLocks noChangeAspect="1" noChangeArrowheads="1"/>
+                    </pic:cNvPicPr>
+                  </pic:nvPicPr>
+                  <pic:blipFill>
+                    <a:blip r:embed="rId6">
+                      <a:extLst>
+                        <a:ext uri="{28A0092B-C50C-407E-A947-70E740481C1C}">
+                          <a14:useLocalDpi xmlns:a14="http://schemas.microsoft.com/office/drawing/2010/main" val="0"/>
+                        </a:ext>
+                      </a:extLst>
+                    </a:blip>
+                    <a:srcRect/>
+                    <a:stretch>
+                      <a:fillRect/>
+                    </a:stretch>
+                  </pic:blipFill>
+                  <pic:spPr bwMode="auto">
+                    <a:xfrm>
+                      <a:off x="0" y="0"/>
+                      <a:ext cx="5934075" cy="6238875"/>
+                    </a:xfrm>
+                    <a:prstGeom prst="rect">
+                      <a:avLst/>
+                    </a:prstGeom>
+                    <a:noFill/>
+                    <a:ln>
+                      <a:noFill/>
+                    </a:ln>
+                  </pic:spPr>
+                </pic:pic>
+              </a:graphicData>
+            </a:graphic>
+          </wp:inline>
+        </w:drawing>
       </w:r>
       <w:r>
         <w:rPr>
@@ -1597,15 +1608,14 @@
       <w:r>
         <w:rPr>
           <w:rFonts w:ascii="Times New Roman" w:hAnsi="Times New Roman" w:cs="Times New Roman"/>
-          <w:noProof/>
           <w:sz w:val="28"/>
           <w:szCs w:val="28"/>
         </w:rPr>
         <w:drawing>
-          <wp:inline distT="0" distB="0" distL="0" distR="0" wp14:anchorId="397C1B05" wp14:editId="15B64939">
-            <wp:extent cx="2772767" cy="1495425"/>
-            <wp:effectExtent l="0" t="0" r="8890" b="0"/>
-            <wp:docPr id="2" name="Рисунок 2"/>
+          <wp:inline distT="0" distB="0" distL="0" distR="0" wp14:anchorId="425EA44B" wp14:editId="59CB264F">
+            <wp:extent cx="2450381" cy="1419225"/>
+            <wp:effectExtent l="0" t="0" r="7620" b="0"/>
+            <wp:docPr id="4" name="Рисунок 4"/>
             <wp:cNvGraphicFramePr>
               <a:graphicFrameLocks xmlns:a="http://schemas.openxmlformats.org/drawingml/2006/main" noChangeAspect="1"/>
             </wp:cNvGraphicFramePr>
@@ -1625,7 +1635,7 @@
                   <pic:spPr>
                     <a:xfrm>
                       <a:off x="0" y="0"/>
-                      <a:ext cx="2786558" cy="1502863"/>
+                      <a:ext cx="2481158" cy="1437051"/>
                     </a:xfrm>
                     <a:prstGeom prst="rect">
                       <a:avLst/>
@@ -1693,7 +1703,6 @@
         </w:rPr>
       </w:pPr>
       <w:proofErr w:type="spellStart"/>
-      <w:proofErr w:type="gramStart"/>
       <w:r>
         <w:rPr>
           <w:rStyle w:val="a5"/>
@@ -1711,7 +1720,6 @@
         </w:rPr>
         <w:t>(</w:t>
       </w:r>
-      <w:proofErr w:type="gramEnd"/>
       <w:r>
         <w:rPr>
           <w:rStyle w:val="HTML"/>
@@ -1815,15 +1823,7 @@
           <w:rFonts w:ascii="Times New Roman" w:hAnsi="Times New Roman" w:cs="Times New Roman"/>
           <w:sz w:val="28"/>
         </w:rPr>
-        <w:t xml:space="preserve">. </w:t>
-      </w:r>
-      <w:r>
-        <w:rPr>
-          <w:rFonts w:ascii="Times New Roman" w:hAnsi="Times New Roman" w:cs="Times New Roman"/>
-          <w:sz w:val="28"/>
-        </w:rPr>
-        <w:lastRenderedPageBreak/>
-        <w:t xml:space="preserve">Предикат является недетерминированным и производит списки возрастающей длины, если </w:t>
+        <w:t xml:space="preserve">. Предикат является недетерминированным и производит списки возрастающей длины, если </w:t>
       </w:r>
       <w:proofErr w:type="spellStart"/>
       <w:r>
@@ -1876,7 +1876,6 @@
         </w:rPr>
       </w:pPr>
       <w:proofErr w:type="spellStart"/>
-      <w:proofErr w:type="gramStart"/>
       <w:r>
         <w:rPr>
           <w:rStyle w:val="a5"/>
@@ -1895,7 +1894,6 @@
         </w:rPr>
         <w:t>(</w:t>
       </w:r>
-      <w:proofErr w:type="gramEnd"/>
       <w:r>
         <w:rPr>
           <w:rStyle w:val="HTML"/>
@@ -2059,7 +2057,6 @@
         </w:rPr>
       </w:pPr>
       <w:proofErr w:type="spellStart"/>
-      <w:proofErr w:type="gramStart"/>
       <w:r>
         <w:rPr>
           <w:rStyle w:val="a5"/>
@@ -2077,7 +2074,6 @@
         </w:rPr>
         <w:t>(</w:t>
       </w:r>
-      <w:proofErr w:type="gramEnd"/>
       <w:r>
         <w:rPr>
           <w:rStyle w:val="HTML"/>
@@ -2457,7 +2453,18 @@
                 <w:szCs w:val="28"/>
                 <w:lang w:val="en-US"/>
               </w:rPr>
-              <w:t>safe_all</w:t>
+              <w:t>safe</w:t>
+            </w:r>
+            <w:bookmarkStart w:id="0" w:name="_GoBack"/>
+            <w:bookmarkEnd w:id="0"/>
+            <w:r>
+              <w:rPr>
+                <w:rFonts w:ascii="Times New Roman" w:hAnsi="Times New Roman" w:cs="Times New Roman"/>
+                <w:sz w:val="28"/>
+                <w:szCs w:val="28"/>
+                <w:lang w:val="en-US"/>
+              </w:rPr>
+              <w:t>all</w:t>
             </w:r>
             <w:proofErr w:type="spellEnd"/>
           </w:p>
@@ -3095,7 +3102,6 @@
           <w:sz w:val="28"/>
           <w:szCs w:val="28"/>
         </w:rPr>
-        <w:lastRenderedPageBreak/>
         <w:t>Правило</w:t>
       </w:r>
       <w:r>
@@ -3106,25 +3112,14 @@
         </w:rPr>
         <w:t xml:space="preserve">: </w:t>
       </w:r>
-      <w:proofErr w:type="gramStart"/>
-      <w:r>
-        <w:rPr>
-          <w:rFonts w:ascii="Times New Roman" w:hAnsi="Times New Roman" w:cs="Times New Roman"/>
-          <w:sz w:val="28"/>
-          <w:szCs w:val="28"/>
-          <w:lang w:val="en-US"/>
-        </w:rPr>
-        <w:t>queens(</w:t>
-      </w:r>
-      <w:proofErr w:type="gramEnd"/>
-      <w:r>
-        <w:rPr>
-          <w:rFonts w:ascii="Times New Roman" w:hAnsi="Times New Roman" w:cs="Times New Roman"/>
-          <w:sz w:val="28"/>
-          <w:szCs w:val="28"/>
-          <w:lang w:val="en-US"/>
-        </w:rPr>
-        <w:t>N, Solution) :-</w:t>
+      <w:r>
+        <w:rPr>
+          <w:rFonts w:ascii="Times New Roman" w:hAnsi="Times New Roman" w:cs="Times New Roman"/>
+          <w:sz w:val="28"/>
+          <w:szCs w:val="28"/>
+          <w:lang w:val="en-US"/>
+        </w:rPr>
+        <w:t>queens(N, Solution) :-</w:t>
       </w:r>
       <w:r>
         <w:rPr>
@@ -3181,25 +3176,14 @@
         </w:rPr>
         <w:tab/>
       </w:r>
-      <w:proofErr w:type="gramStart"/>
-      <w:r>
-        <w:rPr>
-          <w:rFonts w:ascii="Times New Roman" w:hAnsi="Times New Roman" w:cs="Times New Roman"/>
-          <w:sz w:val="28"/>
-          <w:szCs w:val="28"/>
-          <w:lang w:val="en-US"/>
-        </w:rPr>
-        <w:t>length(</w:t>
-      </w:r>
-      <w:proofErr w:type="gramEnd"/>
-      <w:r>
-        <w:rPr>
-          <w:rFonts w:ascii="Times New Roman" w:hAnsi="Times New Roman" w:cs="Times New Roman"/>
-          <w:sz w:val="28"/>
-          <w:szCs w:val="28"/>
-          <w:lang w:val="en-US"/>
-        </w:rPr>
-        <w:t>Solution, N),</w:t>
+      <w:r>
+        <w:rPr>
+          <w:rFonts w:ascii="Times New Roman" w:hAnsi="Times New Roman" w:cs="Times New Roman"/>
+          <w:sz w:val="28"/>
+          <w:szCs w:val="28"/>
+          <w:lang w:val="en-US"/>
+        </w:rPr>
+        <w:t>length(Solution, N),</w:t>
       </w:r>
     </w:p>
     <w:p>
@@ -3248,7 +3232,6 @@
         <w:tab/>
       </w:r>
       <w:proofErr w:type="spellStart"/>
-      <w:proofErr w:type="gramStart"/>
       <w:r>
         <w:rPr>
           <w:rFonts w:ascii="Times New Roman" w:hAnsi="Times New Roman" w:cs="Times New Roman"/>
@@ -3266,17 +3249,7 @@
           <w:szCs w:val="28"/>
           <w:lang w:val="en-US"/>
         </w:rPr>
-        <w:t>(</w:t>
-      </w:r>
-      <w:proofErr w:type="gramEnd"/>
-      <w:r>
-        <w:rPr>
-          <w:rFonts w:ascii="Times New Roman" w:hAnsi="Times New Roman" w:cs="Times New Roman"/>
-          <w:sz w:val="28"/>
-          <w:szCs w:val="28"/>
-          <w:lang w:val="en-US"/>
-        </w:rPr>
-        <w:t>1, N, Rows),</w:t>
+        <w:t>(1, N, Rows),</w:t>
       </w:r>
     </w:p>
     <w:p>
@@ -3324,25 +3297,14 @@
         </w:rPr>
         <w:tab/>
       </w:r>
-      <w:proofErr w:type="gramStart"/>
-      <w:r>
-        <w:rPr>
-          <w:rFonts w:ascii="Times New Roman" w:hAnsi="Times New Roman" w:cs="Times New Roman"/>
-          <w:sz w:val="28"/>
-          <w:szCs w:val="28"/>
-          <w:lang w:val="en-US"/>
-        </w:rPr>
-        <w:t>permutation(</w:t>
-      </w:r>
-      <w:proofErr w:type="gramEnd"/>
-      <w:r>
-        <w:rPr>
-          <w:rFonts w:ascii="Times New Roman" w:hAnsi="Times New Roman" w:cs="Times New Roman"/>
-          <w:sz w:val="28"/>
-          <w:szCs w:val="28"/>
-          <w:lang w:val="en-US"/>
-        </w:rPr>
-        <w:t>Rows, Solution),</w:t>
+      <w:r>
+        <w:rPr>
+          <w:rFonts w:ascii="Times New Roman" w:hAnsi="Times New Roman" w:cs="Times New Roman"/>
+          <w:sz w:val="28"/>
+          <w:szCs w:val="28"/>
+          <w:lang w:val="en-US"/>
+        </w:rPr>
+        <w:t>permutation(Rows, Solution),</w:t>
       </w:r>
     </w:p>
     <w:p>
@@ -3399,17 +3361,7 @@
           <w:szCs w:val="28"/>
           <w:lang w:val="en-US"/>
         </w:rPr>
-        <w:t>safe_</w:t>
-      </w:r>
-      <w:proofErr w:type="gramStart"/>
-      <w:r>
-        <w:rPr>
-          <w:rFonts w:ascii="Times New Roman" w:hAnsi="Times New Roman" w:cs="Times New Roman"/>
-          <w:sz w:val="28"/>
-          <w:szCs w:val="28"/>
-          <w:lang w:val="en-US"/>
-        </w:rPr>
-        <w:t>all</w:t>
+        <w:t>safe_all</w:t>
       </w:r>
       <w:proofErr w:type="spellEnd"/>
       <w:r>
@@ -3419,17 +3371,7 @@
           <w:szCs w:val="28"/>
           <w:lang w:val="en-US"/>
         </w:rPr>
-        <w:t>(</w:t>
-      </w:r>
-      <w:proofErr w:type="gramEnd"/>
-      <w:r>
-        <w:rPr>
-          <w:rFonts w:ascii="Times New Roman" w:hAnsi="Times New Roman" w:cs="Times New Roman"/>
-          <w:sz w:val="28"/>
-          <w:szCs w:val="28"/>
-          <w:lang w:val="en-US"/>
-        </w:rPr>
-        <w:t>Solution).</w:t>
+        <w:t>(Solution).</w:t>
       </w:r>
       <w:r>
         <w:rPr>
@@ -3475,27 +3417,7 @@
           <w:szCs w:val="28"/>
           <w:lang w:val="en-US"/>
         </w:rPr>
-        <w:t>x(\-/y((L(y)/\A(p(n(x), y)))</w:t>
-      </w:r>
-      <w:proofErr w:type="gramStart"/>
-      <w:r>
-        <w:rPr>
-          <w:rFonts w:ascii="Times New Roman" w:hAnsi="Times New Roman" w:cs="Times New Roman"/>
-          <w:sz w:val="28"/>
-          <w:szCs w:val="28"/>
-          <w:lang w:val="en-US"/>
-        </w:rPr>
-        <w:t>-&gt;Q</w:t>
-      </w:r>
-      <w:proofErr w:type="gramEnd"/>
-      <w:r>
-        <w:rPr>
-          <w:rFonts w:ascii="Times New Roman" w:hAnsi="Times New Roman" w:cs="Times New Roman"/>
-          <w:sz w:val="28"/>
-          <w:szCs w:val="28"/>
-          <w:lang w:val="en-US"/>
-        </w:rPr>
-        <w:t>(x, y)))</w:t>
+        <w:t>x(\-/y((L(y)/\A(p(n(x), y)))-&gt;Q(x, y)))</w:t>
       </w:r>
       <w:r>
         <w:rPr>
@@ -3598,27 +3520,7 @@
           <w:szCs w:val="28"/>
           <w:lang w:val="en-US"/>
         </w:rPr>
-        <w:t>]</w:t>
-      </w:r>
-      <w:proofErr w:type="gramStart"/>
-      <w:r>
-        <w:rPr>
-          <w:rFonts w:ascii="Times New Roman" w:hAnsi="Times New Roman" w:cs="Times New Roman"/>
-          <w:sz w:val="28"/>
-          <w:szCs w:val="28"/>
-          <w:lang w:val="en-US"/>
-        </w:rPr>
-        <w:t>) :</w:t>
-      </w:r>
-      <w:proofErr w:type="gramEnd"/>
-      <w:r>
-        <w:rPr>
-          <w:rFonts w:ascii="Times New Roman" w:hAnsi="Times New Roman" w:cs="Times New Roman"/>
-          <w:sz w:val="28"/>
-          <w:szCs w:val="28"/>
-          <w:lang w:val="en-US"/>
-        </w:rPr>
-        <w:t>-</w:t>
+        <w:t>]) :-</w:t>
       </w:r>
     </w:p>
     <w:p>
@@ -3666,25 +3568,14 @@
         </w:rPr>
         <w:tab/>
       </w:r>
-      <w:proofErr w:type="gramStart"/>
-      <w:r>
-        <w:rPr>
-          <w:rFonts w:ascii="Times New Roman" w:hAnsi="Times New Roman" w:cs="Times New Roman"/>
-          <w:sz w:val="28"/>
-          <w:szCs w:val="28"/>
-          <w:lang w:val="en-US"/>
-        </w:rPr>
-        <w:t>safe(</w:t>
-      </w:r>
-      <w:proofErr w:type="gramEnd"/>
-      <w:r>
-        <w:rPr>
-          <w:rFonts w:ascii="Times New Roman" w:hAnsi="Times New Roman" w:cs="Times New Roman"/>
-          <w:sz w:val="28"/>
-          <w:szCs w:val="28"/>
-          <w:lang w:val="en-US"/>
-        </w:rPr>
-        <w:t>Queens, 1, Queen),</w:t>
+      <w:r>
+        <w:rPr>
+          <w:rFonts w:ascii="Times New Roman" w:hAnsi="Times New Roman" w:cs="Times New Roman"/>
+          <w:sz w:val="28"/>
+          <w:szCs w:val="28"/>
+          <w:lang w:val="en-US"/>
+        </w:rPr>
+        <w:t>safe(Queens, 1, Queen),</w:t>
       </w:r>
     </w:p>
     <w:p>
@@ -3741,17 +3632,7 @@
           <w:szCs w:val="28"/>
           <w:lang w:val="en-US"/>
         </w:rPr>
-        <w:t>safe_</w:t>
-      </w:r>
-      <w:proofErr w:type="gramStart"/>
-      <w:r>
-        <w:rPr>
-          <w:rFonts w:ascii="Times New Roman" w:hAnsi="Times New Roman" w:cs="Times New Roman"/>
-          <w:sz w:val="28"/>
-          <w:szCs w:val="28"/>
-          <w:lang w:val="en-US"/>
-        </w:rPr>
-        <w:t>all</w:t>
+        <w:t>safe_all</w:t>
       </w:r>
       <w:proofErr w:type="spellEnd"/>
       <w:r>
@@ -3761,17 +3642,7 @@
           <w:szCs w:val="28"/>
           <w:lang w:val="en-US"/>
         </w:rPr>
-        <w:t>(</w:t>
-      </w:r>
-      <w:proofErr w:type="gramEnd"/>
-      <w:r>
-        <w:rPr>
-          <w:rFonts w:ascii="Times New Roman" w:hAnsi="Times New Roman" w:cs="Times New Roman"/>
-          <w:sz w:val="28"/>
-          <w:szCs w:val="28"/>
-          <w:lang w:val="en-US"/>
-        </w:rPr>
-        <w:t>Queens).</w:t>
+        <w:t>(Queens).</w:t>
       </w:r>
       <w:r>
         <w:rPr>
@@ -3808,27 +3679,7 @@
           <w:szCs w:val="28"/>
           <w:lang w:val="en-US"/>
         </w:rPr>
-        <w:t>(\-/y((S(h(y</w:t>
-      </w:r>
-      <w:proofErr w:type="gramStart"/>
-      <w:r>
-        <w:rPr>
-          <w:rFonts w:ascii="Times New Roman" w:hAnsi="Times New Roman" w:cs="Times New Roman"/>
-          <w:sz w:val="28"/>
-          <w:szCs w:val="28"/>
-          <w:lang w:val="en-US"/>
-        </w:rPr>
-        <w:t>),a</w:t>
-      </w:r>
-      <w:proofErr w:type="gramEnd"/>
-      <w:r>
-        <w:rPr>
-          <w:rFonts w:ascii="Times New Roman" w:hAnsi="Times New Roman" w:cs="Times New Roman"/>
-          <w:sz w:val="28"/>
-          <w:szCs w:val="28"/>
-          <w:lang w:val="en-US"/>
-        </w:rPr>
-        <w:t>)/\A(</w:t>
+        <w:t>(\-/y((S(h(y),a)/\A(</w:t>
       </w:r>
       <w:r>
         <w:rPr>
@@ -3948,27 +3799,7 @@
           <w:szCs w:val="28"/>
           <w:lang w:val="en-US"/>
         </w:rPr>
-        <w:t>], Offset, Queen</w:t>
-      </w:r>
-      <w:proofErr w:type="gramStart"/>
-      <w:r>
-        <w:rPr>
-          <w:rFonts w:ascii="Times New Roman" w:hAnsi="Times New Roman" w:cs="Times New Roman"/>
-          <w:sz w:val="28"/>
-          <w:szCs w:val="28"/>
-          <w:lang w:val="en-US"/>
-        </w:rPr>
-        <w:t>) :</w:t>
-      </w:r>
-      <w:proofErr w:type="gramEnd"/>
-      <w:r>
-        <w:rPr>
-          <w:rFonts w:ascii="Times New Roman" w:hAnsi="Times New Roman" w:cs="Times New Roman"/>
-          <w:sz w:val="28"/>
-          <w:szCs w:val="28"/>
-          <w:lang w:val="en-US"/>
-        </w:rPr>
-        <w:t>-</w:t>
+        <w:t>], Offset, Queen) :-</w:t>
       </w:r>
     </w:p>
     <w:p>
@@ -4259,27 +4090,7 @@
           <w:szCs w:val="28"/>
           <w:lang w:val="en-US"/>
         </w:rPr>
-        <w:t xml:space="preserve"> is Offset + </w:t>
-      </w:r>
-      <w:proofErr w:type="gramStart"/>
-      <w:r>
-        <w:rPr>
-          <w:rFonts w:ascii="Times New Roman" w:hAnsi="Times New Roman" w:cs="Times New Roman"/>
-          <w:sz w:val="28"/>
-          <w:szCs w:val="28"/>
-          <w:lang w:val="en-US"/>
-        </w:rPr>
-        <w:t>1</w:t>
-      </w:r>
-      <w:proofErr w:type="gramEnd"/>
-      <w:r>
-        <w:rPr>
-          <w:rFonts w:ascii="Times New Roman" w:hAnsi="Times New Roman" w:cs="Times New Roman"/>
-          <w:sz w:val="28"/>
-          <w:szCs w:val="28"/>
-          <w:lang w:val="en-US"/>
-        </w:rPr>
-        <w:t>,</w:t>
+        <w:t xml:space="preserve"> is Offset + 1,</w:t>
       </w:r>
     </w:p>
     <w:p>
@@ -4328,25 +4139,14 @@
         </w:rPr>
         <w:tab/>
       </w:r>
-      <w:proofErr w:type="gramStart"/>
-      <w:r>
-        <w:rPr>
-          <w:rFonts w:ascii="Times New Roman" w:hAnsi="Times New Roman" w:cs="Times New Roman"/>
-          <w:sz w:val="28"/>
-          <w:szCs w:val="28"/>
-          <w:lang w:val="en-US"/>
-        </w:rPr>
-        <w:t>safe(</w:t>
-      </w:r>
-      <w:proofErr w:type="gramEnd"/>
-      <w:r>
-        <w:rPr>
-          <w:rFonts w:ascii="Times New Roman" w:hAnsi="Times New Roman" w:cs="Times New Roman"/>
-          <w:sz w:val="28"/>
-          <w:szCs w:val="28"/>
-          <w:lang w:val="en-US"/>
-        </w:rPr>
-        <w:t xml:space="preserve">Queens, </w:t>
+      <w:r>
+        <w:rPr>
+          <w:rFonts w:ascii="Times New Roman" w:hAnsi="Times New Roman" w:cs="Times New Roman"/>
+          <w:sz w:val="28"/>
+          <w:szCs w:val="28"/>
+          <w:lang w:val="en-US"/>
+        </w:rPr>
+        <w:t xml:space="preserve">safe(Queens, </w:t>
       </w:r>
       <w:proofErr w:type="spellStart"/>
       <w:r>
@@ -4397,7 +4197,6 @@
         <w:t>: (\-/x(\-/y(\-/z((((N(</w:t>
       </w:r>
       <w:proofErr w:type="spellStart"/>
-      <w:proofErr w:type="gramStart"/>
       <w:r>
         <w:rPr>
           <w:rFonts w:ascii="Times New Roman" w:hAnsi="Times New Roman" w:cs="Times New Roman"/>
@@ -4408,7 +4207,6 @@
         <w:t>z,h</w:t>
       </w:r>
       <w:proofErr w:type="spellEnd"/>
-      <w:proofErr w:type="gramEnd"/>
       <w:r>
         <w:rPr>
           <w:rFonts w:ascii="Times New Roman" w:hAnsi="Times New Roman" w:cs="Times New Roman"/>
@@ -4486,20 +4284,9 @@
           <w:szCs w:val="28"/>
           <w:lang w:val="en-US"/>
         </w:rPr>
-        <w:t>x</w:t>
-      </w:r>
-      <w:proofErr w:type="gramStart"/>
-      <w:r>
-        <w:rPr>
-          <w:rFonts w:ascii="Times New Roman" w:hAnsi="Times New Roman" w:cs="Times New Roman"/>
-          <w:sz w:val="28"/>
-          <w:szCs w:val="28"/>
-          <w:lang w:val="en-US"/>
-        </w:rPr>
-        <w:t>,f</w:t>
+        <w:t>x,f</w:t>
       </w:r>
       <w:proofErr w:type="spellEnd"/>
-      <w:proofErr w:type="gramEnd"/>
       <w:r>
         <w:rPr>
           <w:rFonts w:ascii="Times New Roman" w:hAnsi="Times New Roman" w:cs="Times New Roman"/>
@@ -4740,6 +4527,7 @@
           <w:sz w:val="28"/>
           <w:szCs w:val="28"/>
         </w:rPr>
+        <w:lastRenderedPageBreak/>
         <w:br w:type="page"/>
       </w:r>
     </w:p>
@@ -4786,25 +4574,7 @@
           <w:sz w:val="28"/>
           <w:szCs w:val="28"/>
         </w:rPr>
-        <w:t xml:space="preserve">Логические основы интеллектуальных систем. </w:t>
-      </w:r>
-      <w:proofErr w:type="gramStart"/>
-      <w:r>
-        <w:rPr>
-          <w:rFonts w:ascii="Times New Roman" w:eastAsia="Times New Roman" w:hAnsi="Times New Roman" w:cs="Times New Roman"/>
-          <w:sz w:val="28"/>
-          <w:szCs w:val="28"/>
-        </w:rPr>
-        <w:t>Практикум :</w:t>
-      </w:r>
-      <w:proofErr w:type="gramEnd"/>
-      <w:r>
-        <w:rPr>
-          <w:rFonts w:ascii="Times New Roman" w:eastAsia="Times New Roman" w:hAnsi="Times New Roman" w:cs="Times New Roman"/>
-          <w:sz w:val="28"/>
-          <w:szCs w:val="28"/>
-        </w:rPr>
-        <w:t xml:space="preserve"> учеб.-</w:t>
+        <w:t>Логические основы интеллектуальных систем. Практикум : учеб.-</w:t>
       </w:r>
     </w:p>
     <w:p>
@@ -4822,43 +4592,7 @@
           <w:sz w:val="28"/>
           <w:szCs w:val="28"/>
         </w:rPr>
-        <w:t xml:space="preserve">метод. пособие / В. В. Голенков [и др.]. – </w:t>
-      </w:r>
-      <w:proofErr w:type="gramStart"/>
-      <w:r>
-        <w:rPr>
-          <w:rFonts w:ascii="Times New Roman" w:eastAsia="Times New Roman" w:hAnsi="Times New Roman" w:cs="Times New Roman"/>
-          <w:sz w:val="28"/>
-          <w:szCs w:val="28"/>
-        </w:rPr>
-        <w:t>Минск :</w:t>
-      </w:r>
-      <w:proofErr w:type="gramEnd"/>
-      <w:r>
-        <w:rPr>
-          <w:rFonts w:ascii="Times New Roman" w:eastAsia="Times New Roman" w:hAnsi="Times New Roman" w:cs="Times New Roman"/>
-          <w:sz w:val="28"/>
-          <w:szCs w:val="28"/>
-        </w:rPr>
-        <w:t xml:space="preserve"> БГУИР, 2011. – 70 </w:t>
-      </w:r>
-      <w:proofErr w:type="gramStart"/>
-      <w:r>
-        <w:rPr>
-          <w:rFonts w:ascii="Times New Roman" w:eastAsia="Times New Roman" w:hAnsi="Times New Roman" w:cs="Times New Roman"/>
-          <w:sz w:val="28"/>
-          <w:szCs w:val="28"/>
-        </w:rPr>
-        <w:t>с. :</w:t>
-      </w:r>
-      <w:proofErr w:type="gramEnd"/>
-      <w:r>
-        <w:rPr>
-          <w:rFonts w:ascii="Times New Roman" w:eastAsia="Times New Roman" w:hAnsi="Times New Roman" w:cs="Times New Roman"/>
-          <w:sz w:val="28"/>
-          <w:szCs w:val="28"/>
-        </w:rPr>
-        <w:t xml:space="preserve"> ил.</w:t>
+        <w:t>метод. пособие / В. В. Голенков [и др.]. – Минск : БГУИР, 2011. – 70 с. : ил.</w:t>
       </w:r>
     </w:p>
     <w:p>
@@ -4949,9 +4683,16 @@
           <w:sz w:val="28"/>
           <w:szCs w:val="28"/>
         </w:rPr>
-        <w:t xml:space="preserve"> [Электронный ресурс]. — Режим доступа: </w:t>
-      </w:r>
-      <w:proofErr w:type="gramStart"/>
+        <w:t xml:space="preserve"> [Электронный ресурс]. — Режим доступа: https://www.swi-prolog.org</w:t>
+      </w:r>
+      <w:r>
+        <w:rPr>
+          <w:rFonts w:ascii="Times New Roman" w:hAnsi="Times New Roman" w:cs="Times New Roman"/>
+          <w:sz w:val="28"/>
+          <w:szCs w:val="28"/>
+        </w:rPr>
+        <w:t xml:space="preserve"> </w:t>
+      </w:r>
       <w:r>
         <w:rPr>
           <w:rFonts w:ascii="Times New Roman" w:hAnsi="Times New Roman" w:cs="Times New Roman"/>
@@ -4959,34 +4700,7 @@
           <w:sz w:val="28"/>
           <w:szCs w:val="28"/>
         </w:rPr>
-        <w:t>https://www.swi-prolog.org</w:t>
-      </w:r>
-      <w:r>
-        <w:rPr>
-          <w:rFonts w:ascii="Times New Roman" w:hAnsi="Times New Roman" w:cs="Times New Roman"/>
-          <w:sz w:val="28"/>
-          <w:szCs w:val="28"/>
-        </w:rPr>
-        <w:t xml:space="preserve"> </w:t>
-      </w:r>
-      <w:r>
-        <w:rPr>
-          <w:rFonts w:ascii="Times New Roman" w:hAnsi="Times New Roman" w:cs="Times New Roman"/>
-          <w:color w:val="000000"/>
-          <w:sz w:val="28"/>
-          <w:szCs w:val="28"/>
-        </w:rPr>
-        <w:t xml:space="preserve"> —</w:t>
-      </w:r>
-      <w:proofErr w:type="gramEnd"/>
-      <w:r>
-        <w:rPr>
-          <w:rFonts w:ascii="Times New Roman" w:hAnsi="Times New Roman" w:cs="Times New Roman"/>
-          <w:color w:val="000000"/>
-          <w:sz w:val="28"/>
-          <w:szCs w:val="28"/>
-        </w:rPr>
-        <w:t xml:space="preserve"> Дата доступа: 15.05.2023</w:t>
+        <w:t xml:space="preserve"> — Дата доступа: 15.05.2023</w:t>
       </w:r>
     </w:p>
     <w:p>
@@ -5041,7 +4755,7 @@
 </file>
 
 <file path=word/numbering.xml><?xml version="1.0" encoding="utf-8"?>
-<w:numbering xmlns:wpc="http://schemas.microsoft.com/office/word/2010/wordprocessingCanvas" xmlns:cx="http://schemas.microsoft.com/office/drawing/2014/chartex" xmlns:cx1="http://schemas.microsoft.com/office/drawing/2015/9/8/chartex" xmlns:mc="http://schemas.openxmlformats.org/markup-compatibility/2006" xmlns:o="urn:schemas-microsoft-com:office:office" xmlns:r="http://schemas.openxmlformats.org/officeDocument/2006/relationships" xmlns:m="http://schemas.openxmlformats.org/officeDocument/2006/math" xmlns:v="urn:schemas-microsoft-com:vml" xmlns:wp14="http://schemas.microsoft.com/office/word/2010/wordprocessingDrawing" xmlns:wp="http://schemas.openxmlformats.org/drawingml/2006/wordprocessingDrawing" xmlns:w10="urn:schemas-microsoft-com:office:word" xmlns:w="http://schemas.openxmlformats.org/wordprocessingml/2006/main" xmlns:w14="http://schemas.microsoft.com/office/word/2010/wordml" xmlns:w15="http://schemas.microsoft.com/office/word/2012/wordml" xmlns:w16se="http://schemas.microsoft.com/office/word/2015/wordml/symex" xmlns:wpg="http://schemas.microsoft.com/office/word/2010/wordprocessingGroup" xmlns:wpi="http://schemas.microsoft.com/office/word/2010/wordprocessingInk" xmlns:wne="http://schemas.microsoft.com/office/word/2006/wordml" xmlns:wps="http://schemas.microsoft.com/office/word/2010/wordprocessingShape" mc:Ignorable="w14 w15 w16se wp14">
+<w:numbering xmlns:wpc="http://schemas.microsoft.com/office/word/2010/wordprocessingCanvas" xmlns:cx="http://schemas.microsoft.com/office/drawing/2014/chartex" xmlns:cx1="http://schemas.microsoft.com/office/drawing/2015/9/8/chartex" xmlns:cx2="http://schemas.microsoft.com/office/drawing/2015/10/21/chartex" xmlns:cx3="http://schemas.microsoft.com/office/drawing/2016/5/9/chartex" xmlns:cx4="http://schemas.microsoft.com/office/drawing/2016/5/10/chartex" xmlns:cx5="http://schemas.microsoft.com/office/drawing/2016/5/11/chartex" xmlns:cx6="http://schemas.microsoft.com/office/drawing/2016/5/12/chartex" xmlns:cx7="http://schemas.microsoft.com/office/drawing/2016/5/13/chartex" xmlns:cx8="http://schemas.microsoft.com/office/drawing/2016/5/14/chartex" xmlns:mc="http://schemas.openxmlformats.org/markup-compatibility/2006" xmlns:aink="http://schemas.microsoft.com/office/drawing/2016/ink" xmlns:am3d="http://schemas.microsoft.com/office/drawing/2017/model3d" xmlns:o="urn:schemas-microsoft-com:office:office" xmlns:r="http://schemas.openxmlformats.org/officeDocument/2006/relationships" xmlns:m="http://schemas.openxmlformats.org/officeDocument/2006/math" xmlns:v="urn:schemas-microsoft-com:vml" xmlns:wp14="http://schemas.microsoft.com/office/word/2010/wordprocessingDrawing" xmlns:wp="http://schemas.openxmlformats.org/drawingml/2006/wordprocessingDrawing" xmlns:w10="urn:schemas-microsoft-com:office:word" xmlns:w="http://schemas.openxmlformats.org/wordprocessingml/2006/main" xmlns:w14="http://schemas.microsoft.com/office/word/2010/wordml" xmlns:w15="http://schemas.microsoft.com/office/word/2012/wordml" xmlns:w16cid="http://schemas.microsoft.com/office/word/2016/wordml/cid" xmlns:w16se="http://schemas.microsoft.com/office/word/2015/wordml/symex" xmlns:wpg="http://schemas.microsoft.com/office/word/2010/wordprocessingGroup" xmlns:wpi="http://schemas.microsoft.com/office/word/2010/wordprocessingInk" xmlns:wne="http://schemas.microsoft.com/office/word/2006/wordml" xmlns:wps="http://schemas.microsoft.com/office/word/2010/wordprocessingShape" mc:Ignorable="w14 w15 w16se w16cid wp14">
   <w:abstractNum w:abstractNumId="0" w15:restartNumberingAfterBreak="0">
     <w:nsid w:val="03BD1275"/>
     <w:multiLevelType w:val="hybridMultilevel"/>
@@ -5591,7 +5305,7 @@
 </file>
 
 <file path=word/styles.xml><?xml version="1.0" encoding="utf-8"?>
-<w:styles xmlns:mc="http://schemas.openxmlformats.org/markup-compatibility/2006" xmlns:r="http://schemas.openxmlformats.org/officeDocument/2006/relationships" xmlns:w="http://schemas.openxmlformats.org/wordprocessingml/2006/main" xmlns:w14="http://schemas.microsoft.com/office/word/2010/wordml" xmlns:w15="http://schemas.microsoft.com/office/word/2012/wordml" xmlns:w16se="http://schemas.microsoft.com/office/word/2015/wordml/symex" mc:Ignorable="w14 w15 w16se">
+<w:styles xmlns:mc="http://schemas.openxmlformats.org/markup-compatibility/2006" xmlns:r="http://schemas.openxmlformats.org/officeDocument/2006/relationships" xmlns:w="http://schemas.openxmlformats.org/wordprocessingml/2006/main" xmlns:w14="http://schemas.microsoft.com/office/word/2010/wordml" xmlns:w15="http://schemas.microsoft.com/office/word/2012/wordml" xmlns:w16cid="http://schemas.microsoft.com/office/word/2016/wordml/cid" xmlns:w16se="http://schemas.microsoft.com/office/word/2015/wordml/symex" mc:Ignorable="w14 w15 w16se w16cid">
   <w:docDefaults>
     <w:rPrDefault>
       <w:rPr>
@@ -5607,7 +5321,7 @@
       </w:pPr>
     </w:pPrDefault>
   </w:docDefaults>
-  <w:latentStyles w:defLockedState="0" w:defUIPriority="99" w:defSemiHidden="0" w:defUnhideWhenUsed="0" w:defQFormat="0" w:count="371">
+  <w:latentStyles w:defLockedState="0" w:defUIPriority="99" w:defSemiHidden="0" w:defUnhideWhenUsed="0" w:defQFormat="0" w:count="377">
     <w:lsdException w:name="Normal" w:uiPriority="0" w:qFormat="1"/>
     <w:lsdException w:name="heading 1" w:uiPriority="9" w:qFormat="1"/>
     <w:lsdException w:name="heading 2" w:semiHidden="1" w:uiPriority="9" w:unhideWhenUsed="1" w:qFormat="1"/>
@@ -5755,11 +5469,8 @@
     <w:lsdException w:name="Table 3D effects 3" w:semiHidden="1" w:unhideWhenUsed="1"/>
     <w:lsdException w:name="Table Contemporary" w:semiHidden="1" w:unhideWhenUsed="1"/>
     <w:lsdException w:name="Table Elegant" w:semiHidden="1" w:unhideWhenUsed="1"/>
-    <w:lsdException w:name="Table Professional" w:semiHidden="1" w:unhideWhenUsed="1"/>
     <w:lsdException w:name="Table Subtle 1" w:semiHidden="1" w:unhideWhenUsed="1"/>
     <w:lsdException w:name="Table Subtle 2" w:semiHidden="1" w:unhideWhenUsed="1"/>
-    <w:lsdException w:name="Table Web 1" w:semiHidden="1" w:unhideWhenUsed="1"/>
-    <w:lsdException w:name="Table Web 2" w:semiHidden="1" w:unhideWhenUsed="1"/>
     <w:lsdException w:name="Table Web 3" w:semiHidden="1" w:unhideWhenUsed="1"/>
     <w:lsdException w:name="Balloon Text" w:semiHidden="1" w:unhideWhenUsed="1"/>
     <w:lsdException w:name="Table Grid" w:uiPriority="39"/>
@@ -5979,6 +5690,12 @@
     <w:lsdException w:name="List Table 5 Dark Accent 6" w:uiPriority="50"/>
     <w:lsdException w:name="List Table 6 Colorful Accent 6" w:uiPriority="51"/>
     <w:lsdException w:name="List Table 7 Colorful Accent 6" w:uiPriority="52"/>
+    <w:lsdException w:name="Mention" w:semiHidden="1" w:unhideWhenUsed="1"/>
+    <w:lsdException w:name="Smart Hyperlink" w:semiHidden="1" w:unhideWhenUsed="1"/>
+    <w:lsdException w:name="Hashtag" w:semiHidden="1" w:unhideWhenUsed="1"/>
+    <w:lsdException w:name="Unresolved Mention" w:semiHidden="1" w:unhideWhenUsed="1"/>
+    <w:lsdException w:name="Smart Link" w:semiHidden="1" w:unhideWhenUsed="1"/>
+    <w:lsdException w:name="Smart Link Error" w:semiHidden="1" w:unhideWhenUsed="1"/>
   </w:latentStyles>
   <w:style w:type="paragraph" w:default="1" w:styleId="a">
     <w:name w:val="Normal"/>

</xml_diff>